<commit_message>
Se agrega detalle de modulo de reportes
</commit_message>
<xml_diff>
--- a/Proyecto/GeoP_Proyecto_AlcanceTotalDelProyecto.docx
+++ b/Proyecto/GeoP_Proyecto_AlcanceTotalDelProyecto.docx
@@ -1,6 +1,6 @@
 
 <file path=word/document.xml><?xml version="1.0" encoding="utf-8"?>
-<w:document xmlns:wpc="http://schemas.microsoft.com/office/word/2010/wordprocessingCanvas" xmlns:mc="http://schemas.openxmlformats.org/markup-compatibility/2006" xmlns:o="urn:schemas-microsoft-com:office:office" xmlns:r="http://schemas.openxmlformats.org/officeDocument/2006/relationships" xmlns:m="http://schemas.openxmlformats.org/officeDocument/2006/math" xmlns:v="urn:schemas-microsoft-com:vml" xmlns:wp14="http://schemas.microsoft.com/office/word/2010/wordprocessingDrawing" xmlns:wp="http://schemas.openxmlformats.org/drawingml/2006/wordprocessingDrawing" xmlns:w10="urn:schemas-microsoft-com:office:word" xmlns:w="http://schemas.openxmlformats.org/wordprocessingml/2006/main" xmlns:w14="http://schemas.microsoft.com/office/word/2010/wordml" xmlns:w15="http://schemas.microsoft.com/office/word/2012/wordml" xmlns:wpg="http://schemas.microsoft.com/office/word/2010/wordprocessingGroup" xmlns:wpi="http://schemas.microsoft.com/office/word/2010/wordprocessingInk" xmlns:wne="http://schemas.microsoft.com/office/word/2006/wordml" xmlns:wps="http://schemas.microsoft.com/office/word/2010/wordprocessingShape" mc:Ignorable="w14 w15 wp14">
+<w:document xmlns:ve="http://schemas.openxmlformats.org/markup-compatibility/2006" xmlns:o="urn:schemas-microsoft-com:office:office" xmlns:r="http://schemas.openxmlformats.org/officeDocument/2006/relationships" xmlns:m="http://schemas.openxmlformats.org/officeDocument/2006/math" xmlns:v="urn:schemas-microsoft-com:vml" xmlns:wp="http://schemas.openxmlformats.org/drawingml/2006/wordprocessingDrawing" xmlns:w10="urn:schemas-microsoft-com:office:word" xmlns:w="http://schemas.openxmlformats.org/wordprocessingml/2006/main" xmlns:wne="http://schemas.microsoft.com/office/word/2006/wordml">
   <w:body>
     <w:p/>
     <w:p/>
@@ -20,7 +20,6 @@
           <w:dataBinding w:prefixMappings="xmlns:ns0='http://schemas.microsoft.com/office/2006/coverPageProps'" w:xpath="/ns0:CoverPageProperties[1]/ns0:Abstract[1]" w:storeItemID="{55AF091B-3C7A-41E3-B477-F2FDAA23CFDA}"/>
           <w:text/>
         </w:sdtPr>
-        <w:sdtEndPr/>
         <w:sdtContent>
           <w:r>
             <w:t xml:space="preserve">     </w:t>
@@ -46,11 +45,11 @@
           <w:bottom w:w="216" w:type="dxa"/>
           <w:right w:w="216" w:type="dxa"/>
         </w:tblCellMar>
-        <w:tblLook w:val="04A0" w:firstRow="1" w:lastRow="0" w:firstColumn="1" w:lastColumn="0" w:noHBand="0" w:noVBand="1"/>
+        <w:tblLook w:val="04A0"/>
       </w:tblPr>
       <w:tblGrid>
-        <w:gridCol w:w="4700"/>
-        <w:gridCol w:w="3804"/>
+        <w:gridCol w:w="4939"/>
+        <w:gridCol w:w="3997"/>
       </w:tblGrid>
       <w:tr>
         <w:tc>
@@ -135,7 +134,6 @@
                     <w:color w:val="262626" w:themeColor="text1" w:themeTint="D9"/>
                     <w:sz w:val="48"/>
                     <w:szCs w:val="48"/>
-                    <w:lang w:val="es-419"/>
                   </w:rPr>
                   <w:t>Alcance Total del Proyecto</w:t>
                 </w:r>
@@ -177,7 +175,6 @@
                     <w:color w:val="5B9BD5" w:themeColor="accent1"/>
                     <w:sz w:val="48"/>
                     <w:szCs w:val="48"/>
-                    <w:lang w:val="es-419"/>
                   </w:rPr>
                   <w:t>2014</w:t>
                 </w:r>
@@ -192,28 +189,7 @@
         <w:t xml:space="preserve">El documento describe </w:t>
       </w:r>
       <w:r>
-        <w:rPr>
-          <w:lang w:val="es-419"/>
-        </w:rPr>
-        <w:t xml:space="preserve">el </w:t>
-      </w:r>
-      <w:r>
-        <w:t>a</w:t>
-      </w:r>
-      <w:r>
-        <w:t>lcance total del proyecto</w:t>
-      </w:r>
-      <w:r>
-        <w:t xml:space="preserve"> </w:t>
-      </w:r>
-      <w:r>
-        <w:rPr>
-          <w:lang w:val="es-419"/>
-        </w:rPr>
-        <w:t xml:space="preserve">que se desarrolló para </w:t>
-      </w:r>
-      <w:r>
-        <w:t>la materia Proyecto Final sobre el desar</w:t>
+        <w:t>el alcance total del proyecto que se desarrolló para la materia Proyecto Final sobre el desar</w:t>
       </w:r>
       <w:r>
         <w:t>rollo del producto Geo Parking.</w:t>
@@ -283,7 +259,7 @@
           <w:insideH w:val="single" w:sz="8" w:space="0" w:color="8496B0" w:themeColor="text2" w:themeTint="99"/>
           <w:insideV w:val="single" w:sz="8" w:space="0" w:color="8496B0" w:themeColor="text2" w:themeTint="99"/>
         </w:tblBorders>
-        <w:tblLook w:val="04A0" w:firstRow="1" w:lastRow="0" w:firstColumn="1" w:lastColumn="0" w:noHBand="0" w:noVBand="1"/>
+        <w:tblLook w:val="04A0"/>
       </w:tblPr>
       <w:tblGrid>
         <w:gridCol w:w="1809"/>
@@ -291,12 +267,12 @@
       </w:tblGrid>
       <w:tr>
         <w:trPr>
-          <w:cnfStyle w:val="100000000000" w:firstRow="1" w:lastRow="0" w:firstColumn="0" w:lastColumn="0" w:oddVBand="0" w:evenVBand="0" w:oddHBand="0" w:evenHBand="0" w:firstRowFirstColumn="0" w:firstRowLastColumn="0" w:lastRowFirstColumn="0" w:lastRowLastColumn="0"/>
+          <w:cnfStyle w:val="100000000000"/>
           <w:trHeight w:val="481"/>
         </w:trPr>
         <w:tc>
           <w:tcPr>
-            <w:cnfStyle w:val="001000000000" w:firstRow="0" w:lastRow="0" w:firstColumn="1" w:lastColumn="0" w:oddVBand="0" w:evenVBand="0" w:oddHBand="0" w:evenHBand="0" w:firstRowFirstColumn="0" w:firstRowLastColumn="0" w:lastRowFirstColumn="0" w:lastRowLastColumn="0"/>
+            <w:cnfStyle w:val="001000000000"/>
             <w:tcW w:w="1809" w:type="dxa"/>
             <w:shd w:val="clear" w:color="auto" w:fill="ACB9CA" w:themeFill="text2" w:themeFillTint="66"/>
           </w:tcPr>
@@ -323,7 +299,7 @@
           </w:tcPr>
           <w:p>
             <w:pPr>
-              <w:cnfStyle w:val="100000000000" w:firstRow="1" w:lastRow="0" w:firstColumn="0" w:lastColumn="0" w:oddVBand="0" w:evenVBand="0" w:oddHBand="0" w:evenHBand="0" w:firstRowFirstColumn="0" w:firstRowLastColumn="0" w:lastRowFirstColumn="0" w:lastRowLastColumn="0"/>
+              <w:cnfStyle w:val="100000000000"/>
             </w:pPr>
             <w:sdt>
               <w:sdtPr>
@@ -332,7 +308,6 @@
                 <w:dataBinding w:prefixMappings="xmlns:ns0='http://schemas.openxmlformats.org/package/2006/metadata/core-properties' xmlns:ns1='http://purl.org/dc/elements/1.1/'" w:xpath="/ns0:coreProperties[1]/ns1:title[1]" w:storeItemID="{6C3C8BC8-F283-45AE-878A-BAB7291924A1}"/>
                 <w:text/>
               </w:sdtPr>
-              <w:sdtEndPr/>
               <w:sdtContent>
                 <w:r>
                   <w:rPr>
@@ -347,12 +322,12 @@
       </w:tr>
       <w:tr>
         <w:trPr>
-          <w:cnfStyle w:val="000000100000" w:firstRow="0" w:lastRow="0" w:firstColumn="0" w:lastColumn="0" w:oddVBand="0" w:evenVBand="0" w:oddHBand="1" w:evenHBand="0" w:firstRowFirstColumn="0" w:firstRowLastColumn="0" w:lastRowFirstColumn="0" w:lastRowLastColumn="0"/>
+          <w:cnfStyle w:val="000000100000"/>
           <w:trHeight w:val="469"/>
         </w:trPr>
         <w:tc>
           <w:tcPr>
-            <w:cnfStyle w:val="001000000000" w:firstRow="0" w:lastRow="0" w:firstColumn="1" w:lastColumn="0" w:oddVBand="0" w:evenVBand="0" w:oddHBand="0" w:evenHBand="0" w:firstRowFirstColumn="0" w:firstRowLastColumn="0" w:lastRowFirstColumn="0" w:lastRowLastColumn="0"/>
+            <w:cnfStyle w:val="001000000000"/>
             <w:tcW w:w="1809" w:type="dxa"/>
           </w:tcPr>
           <w:p>
@@ -367,21 +342,12 @@
           </w:tcPr>
           <w:p>
             <w:pPr>
-              <w:cnfStyle w:val="000000100000" w:firstRow="0" w:lastRow="0" w:firstColumn="0" w:lastColumn="0" w:oddVBand="0" w:evenVBand="0" w:oddHBand="1" w:evenHBand="0" w:firstRowFirstColumn="0" w:firstRowLastColumn="0" w:lastRowFirstColumn="0" w:lastRowLastColumn="0"/>
-            </w:pPr>
-            <w:r>
-              <w:t>GeoP_</w:t>
-            </w:r>
-            <w:r>
-              <w:rPr>
-                <w:lang w:val="es-419"/>
-              </w:rPr>
-              <w:t>Proyecto_</w:t>
-            </w:r>
-            <w:r>
-              <w:rPr>
-                <w:lang w:val="es-419"/>
-              </w:rPr>
+              <w:cnfStyle w:val="000000100000"/>
+            </w:pPr>
+            <w:r>
+              <w:t>GeoP_Proyecto_</w:t>
+            </w:r>
+            <w:r>
               <w:t>AlcanceTotalDelProyecto</w:t>
             </w:r>
             <w:r>
@@ -396,7 +362,7 @@
         </w:trPr>
         <w:tc>
           <w:tcPr>
-            <w:cnfStyle w:val="001000000000" w:firstRow="0" w:lastRow="0" w:firstColumn="1" w:lastColumn="0" w:oddVBand="0" w:evenVBand="0" w:oddHBand="0" w:evenHBand="0" w:firstRowFirstColumn="0" w:firstRowLastColumn="0" w:lastRowFirstColumn="0" w:lastRowLastColumn="0"/>
+            <w:cnfStyle w:val="001000000000"/>
             <w:tcW w:w="1809" w:type="dxa"/>
           </w:tcPr>
           <w:p>
@@ -418,15 +384,9 @@
           <w:p>
             <w:pPr>
               <w:spacing w:before="0" w:after="0"/>
-              <w:cnfStyle w:val="000000000000" w:firstRow="0" w:lastRow="0" w:firstColumn="0" w:lastColumn="0" w:oddVBand="0" w:evenVBand="0" w:oddHBand="0" w:evenHBand="0" w:firstRowFirstColumn="0" w:firstRowLastColumn="0" w:lastRowFirstColumn="0" w:lastRowLastColumn="0"/>
-              <w:rPr>
-                <w:lang w:val="es-419"/>
-              </w:rPr>
-            </w:pPr>
-            <w:r>
-              <w:rPr>
-                <w:lang w:val="es-419"/>
-              </w:rPr>
+              <w:cnfStyle w:val="000000000000"/>
+            </w:pPr>
+            <w:r>
               <w:t>Barrera Marcos</w:t>
             </w:r>
           </w:p>
@@ -434,12 +394,12 @@
       </w:tr>
       <w:tr>
         <w:trPr>
-          <w:cnfStyle w:val="000000100000" w:firstRow="0" w:lastRow="0" w:firstColumn="0" w:lastColumn="0" w:oddVBand="0" w:evenVBand="0" w:oddHBand="1" w:evenHBand="0" w:firstRowFirstColumn="0" w:firstRowLastColumn="0" w:lastRowFirstColumn="0" w:lastRowLastColumn="0"/>
+          <w:cnfStyle w:val="000000100000"/>
           <w:trHeight w:val="469"/>
         </w:trPr>
         <w:tc>
           <w:tcPr>
-            <w:cnfStyle w:val="001000000000" w:firstRow="0" w:lastRow="0" w:firstColumn="1" w:lastColumn="0" w:oddVBand="0" w:evenVBand="0" w:oddHBand="0" w:evenHBand="0" w:firstRowFirstColumn="0" w:firstRowLastColumn="0" w:lastRowFirstColumn="0" w:lastRowLastColumn="0"/>
+            <w:cnfStyle w:val="001000000000"/>
             <w:tcW w:w="1809" w:type="dxa"/>
           </w:tcPr>
           <w:p>
@@ -454,7 +414,7 @@
           </w:tcPr>
           <w:p>
             <w:pPr>
-              <w:cnfStyle w:val="000000100000" w:firstRow="0" w:lastRow="0" w:firstColumn="0" w:lastColumn="0" w:oddVBand="0" w:evenVBand="0" w:oddHBand="1" w:evenHBand="0" w:firstRowFirstColumn="0" w:firstRowLastColumn="0" w:lastRowFirstColumn="0" w:lastRowLastColumn="0"/>
+              <w:cnfStyle w:val="000000100000"/>
             </w:pPr>
             <w:r>
               <w:t>01/11</w:t>
@@ -513,7 +473,7 @@
           <w:insideV w:val="single" w:sz="8" w:space="0" w:color="8496B0" w:themeColor="text2" w:themeTint="99"/>
         </w:tblBorders>
         <w:tblLayout w:type="fixed"/>
-        <w:tblLook w:val="04A0" w:firstRow="1" w:lastRow="0" w:firstColumn="1" w:lastColumn="0" w:noHBand="0" w:noVBand="1"/>
+        <w:tblLook w:val="04A0"/>
       </w:tblPr>
       <w:tblGrid>
         <w:gridCol w:w="1819"/>
@@ -524,12 +484,12 @@
       </w:tblGrid>
       <w:tr>
         <w:trPr>
-          <w:cnfStyle w:val="100000000000" w:firstRow="1" w:lastRow="0" w:firstColumn="0" w:lastColumn="0" w:oddVBand="0" w:evenVBand="0" w:oddHBand="0" w:evenHBand="0" w:firstRowFirstColumn="0" w:firstRowLastColumn="0" w:lastRowFirstColumn="0" w:lastRowLastColumn="0"/>
+          <w:cnfStyle w:val="100000000000"/>
           <w:jc w:val="center"/>
         </w:trPr>
         <w:tc>
           <w:tcPr>
-            <w:cnfStyle w:val="001000000000" w:firstRow="0" w:lastRow="0" w:firstColumn="1" w:lastColumn="0" w:oddVBand="0" w:evenVBand="0" w:oddHBand="0" w:evenHBand="0" w:firstRowFirstColumn="0" w:firstRowLastColumn="0" w:lastRowFirstColumn="0" w:lastRowLastColumn="0"/>
+            <w:cnfStyle w:val="001000000000"/>
             <w:tcW w:w="1819" w:type="dxa"/>
             <w:shd w:val="clear" w:color="auto" w:fill="ACB9CA" w:themeFill="text2" w:themeFillTint="66"/>
           </w:tcPr>
@@ -556,7 +516,7 @@
           </w:tcPr>
           <w:p>
             <w:pPr>
-              <w:cnfStyle w:val="100000000000" w:firstRow="1" w:lastRow="0" w:firstColumn="0" w:lastColumn="0" w:oddVBand="0" w:evenVBand="0" w:oddHBand="0" w:evenHBand="0" w:firstRowFirstColumn="0" w:firstRowLastColumn="0" w:lastRowFirstColumn="0" w:lastRowLastColumn="0"/>
+              <w:cnfStyle w:val="100000000000"/>
               <w:rPr>
                 <w:b w:val="0"/>
                 <w:sz w:val="24"/>
@@ -578,7 +538,7 @@
           </w:tcPr>
           <w:p>
             <w:pPr>
-              <w:cnfStyle w:val="100000000000" w:firstRow="1" w:lastRow="0" w:firstColumn="0" w:lastColumn="0" w:oddVBand="0" w:evenVBand="0" w:oddHBand="0" w:evenHBand="0" w:firstRowFirstColumn="0" w:firstRowLastColumn="0" w:lastRowFirstColumn="0" w:lastRowLastColumn="0"/>
+              <w:cnfStyle w:val="100000000000"/>
               <w:rPr>
                 <w:b w:val="0"/>
                 <w:sz w:val="24"/>
@@ -600,7 +560,7 @@
           </w:tcPr>
           <w:p>
             <w:pPr>
-              <w:cnfStyle w:val="100000000000" w:firstRow="1" w:lastRow="0" w:firstColumn="0" w:lastColumn="0" w:oddVBand="0" w:evenVBand="0" w:oddHBand="0" w:evenHBand="0" w:firstRowFirstColumn="0" w:firstRowLastColumn="0" w:lastRowFirstColumn="0" w:lastRowLastColumn="0"/>
+              <w:cnfStyle w:val="100000000000"/>
               <w:rPr>
                 <w:b w:val="0"/>
                 <w:sz w:val="24"/>
@@ -622,18 +582,16 @@
           </w:tcPr>
           <w:p>
             <w:pPr>
-              <w:cnfStyle w:val="100000000000" w:firstRow="1" w:lastRow="0" w:firstColumn="0" w:lastColumn="0" w:oddVBand="0" w:evenVBand="0" w:oddHBand="0" w:evenHBand="0" w:firstRowFirstColumn="0" w:firstRowLastColumn="0" w:lastRowFirstColumn="0" w:lastRowLastColumn="0"/>
+              <w:cnfStyle w:val="100000000000"/>
               <w:rPr>
                 <w:b w:val="0"/>
                 <w:sz w:val="24"/>
-                <w:lang w:val="es-419"/>
               </w:rPr>
             </w:pPr>
             <w:r>
               <w:rPr>
                 <w:b w:val="0"/>
                 <w:sz w:val="24"/>
-                <w:lang w:val="es-419"/>
               </w:rPr>
               <w:t>Cambios</w:t>
             </w:r>
@@ -642,24 +600,16 @@
       </w:tr>
       <w:tr>
         <w:trPr>
-          <w:cnfStyle w:val="000000100000" w:firstRow="0" w:lastRow="0" w:firstColumn="0" w:lastColumn="0" w:oddVBand="0" w:evenVBand="0" w:oddHBand="1" w:evenHBand="0" w:firstRowFirstColumn="0" w:firstRowLastColumn="0" w:lastRowFirstColumn="0" w:lastRowLastColumn="0"/>
+          <w:cnfStyle w:val="000000100000"/>
           <w:jc w:val="center"/>
         </w:trPr>
         <w:tc>
           <w:tcPr>
-            <w:cnfStyle w:val="001000000000" w:firstRow="0" w:lastRow="0" w:firstColumn="1" w:lastColumn="0" w:oddVBand="0" w:evenVBand="0" w:oddHBand="0" w:evenHBand="0" w:firstRowFirstColumn="0" w:firstRowLastColumn="0" w:lastRowFirstColumn="0" w:lastRowLastColumn="0"/>
+            <w:cnfStyle w:val="001000000000"/>
             <w:tcW w:w="1819" w:type="dxa"/>
           </w:tcPr>
           <w:p>
-            <w:pPr>
-              <w:rPr>
-                <w:lang w:val="es-419"/>
-              </w:rPr>
-            </w:pPr>
-            <w:r>
-              <w:rPr>
-                <w:lang w:val="es-419"/>
-              </w:rPr>
+            <w:r>
               <w:t>1.0_DraftA</w:t>
             </w:r>
           </w:p>
@@ -670,7 +620,7 @@
           </w:tcPr>
           <w:p>
             <w:pPr>
-              <w:cnfStyle w:val="000000100000" w:firstRow="0" w:lastRow="0" w:firstColumn="0" w:lastColumn="0" w:oddVBand="0" w:evenVBand="0" w:oddHBand="1" w:evenHBand="0" w:firstRowFirstColumn="0" w:firstRowLastColumn="0" w:lastRowFirstColumn="0" w:lastRowLastColumn="0"/>
+              <w:cnfStyle w:val="000000100000"/>
             </w:pPr>
             <w:r>
               <w:t>29/05/2014</w:t>
@@ -683,15 +633,9 @@
           </w:tcPr>
           <w:p>
             <w:pPr>
-              <w:cnfStyle w:val="000000100000" w:firstRow="0" w:lastRow="0" w:firstColumn="0" w:lastColumn="0" w:oddVBand="0" w:evenVBand="0" w:oddHBand="1" w:evenHBand="0" w:firstRowFirstColumn="0" w:firstRowLastColumn="0" w:lastRowFirstColumn="0" w:lastRowLastColumn="0"/>
-              <w:rPr>
-                <w:lang w:val="es-419"/>
-              </w:rPr>
-            </w:pPr>
-            <w:r>
-              <w:rPr>
-                <w:lang w:val="es-419"/>
-              </w:rPr>
+              <w:cnfStyle w:val="000000100000"/>
+            </w:pPr>
+            <w:r>
               <w:t>Pendiente de Revisión</w:t>
             </w:r>
           </w:p>
@@ -702,7 +646,7 @@
           </w:tcPr>
           <w:p>
             <w:pPr>
-              <w:cnfStyle w:val="000000100000" w:firstRow="0" w:lastRow="0" w:firstColumn="0" w:lastColumn="0" w:oddVBand="0" w:evenVBand="0" w:oddHBand="1" w:evenHBand="0" w:firstRowFirstColumn="0" w:firstRowLastColumn="0" w:lastRowFirstColumn="0" w:lastRowLastColumn="0"/>
+              <w:cnfStyle w:val="000000100000"/>
             </w:pPr>
             <w:r>
               <w:t>Ezequiel Bär Coch[autor]</w:t>
@@ -710,7 +654,7 @@
           </w:p>
           <w:p>
             <w:pPr>
-              <w:cnfStyle w:val="000000100000" w:firstRow="0" w:lastRow="0" w:firstColumn="0" w:lastColumn="0" w:oddVBand="0" w:evenVBand="0" w:oddHBand="1" w:evenHBand="0" w:firstRowFirstColumn="0" w:firstRowLastColumn="0" w:lastRowFirstColumn="0" w:lastRowLastColumn="0"/>
+              <w:cnfStyle w:val="000000100000"/>
             </w:pPr>
           </w:p>
         </w:tc>
@@ -720,7 +664,7 @@
           </w:tcPr>
           <w:p>
             <w:pPr>
-              <w:cnfStyle w:val="000000100000" w:firstRow="0" w:lastRow="0" w:firstColumn="0" w:lastColumn="0" w:oddVBand="0" w:evenVBand="0" w:oddHBand="1" w:evenHBand="0" w:firstRowFirstColumn="0" w:firstRowLastColumn="0" w:lastRowFirstColumn="0" w:lastRowLastColumn="0"/>
+              <w:cnfStyle w:val="000000100000"/>
               <w:rPr>
                 <w:lang w:val="en-US"/>
               </w:rPr>
@@ -734,16 +678,10 @@
         </w:trPr>
         <w:tc>
           <w:tcPr>
-            <w:cnfStyle w:val="001000000000" w:firstRow="0" w:lastRow="0" w:firstColumn="1" w:lastColumn="0" w:oddVBand="0" w:evenVBand="0" w:oddHBand="0" w:evenHBand="0" w:firstRowFirstColumn="0" w:firstRowLastColumn="0" w:lastRowFirstColumn="0" w:lastRowLastColumn="0"/>
+            <w:cnfStyle w:val="001000000000"/>
             <w:tcW w:w="1819" w:type="dxa"/>
           </w:tcPr>
-          <w:p>
-            <w:pPr>
-              <w:rPr>
-                <w:lang w:val="es-419"/>
-              </w:rPr>
-            </w:pPr>
-          </w:p>
+          <w:p/>
         </w:tc>
         <w:tc>
           <w:tcPr>
@@ -751,10 +689,7 @@
           </w:tcPr>
           <w:p>
             <w:pPr>
-              <w:cnfStyle w:val="000000000000" w:firstRow="0" w:lastRow="0" w:firstColumn="0" w:lastColumn="0" w:oddVBand="0" w:evenVBand="0" w:oddHBand="0" w:evenHBand="0" w:firstRowFirstColumn="0" w:firstRowLastColumn="0" w:lastRowFirstColumn="0" w:lastRowLastColumn="0"/>
-              <w:rPr>
-                <w:lang w:val="es-419"/>
-              </w:rPr>
+              <w:cnfStyle w:val="000000000000"/>
             </w:pPr>
           </w:p>
         </w:tc>
@@ -764,10 +699,7 @@
           </w:tcPr>
           <w:p>
             <w:pPr>
-              <w:cnfStyle w:val="000000000000" w:firstRow="0" w:lastRow="0" w:firstColumn="0" w:lastColumn="0" w:oddVBand="0" w:evenVBand="0" w:oddHBand="0" w:evenHBand="0" w:firstRowFirstColumn="0" w:firstRowLastColumn="0" w:lastRowFirstColumn="0" w:lastRowLastColumn="0"/>
-              <w:rPr>
-                <w:lang w:val="es-419"/>
-              </w:rPr>
+              <w:cnfStyle w:val="000000000000"/>
             </w:pPr>
           </w:p>
         </w:tc>
@@ -777,10 +709,7 @@
           </w:tcPr>
           <w:p>
             <w:pPr>
-              <w:cnfStyle w:val="000000000000" w:firstRow="0" w:lastRow="0" w:firstColumn="0" w:lastColumn="0" w:oddVBand="0" w:evenVBand="0" w:oddHBand="0" w:evenHBand="0" w:firstRowFirstColumn="0" w:firstRowLastColumn="0" w:lastRowFirstColumn="0" w:lastRowLastColumn="0"/>
-              <w:rPr>
-                <w:lang w:val="es-419"/>
-              </w:rPr>
+              <w:cnfStyle w:val="000000000000"/>
             </w:pPr>
           </w:p>
         </w:tc>
@@ -790,10 +719,7 @@
           </w:tcPr>
           <w:p>
             <w:pPr>
-              <w:cnfStyle w:val="000000000000" w:firstRow="0" w:lastRow="0" w:firstColumn="0" w:lastColumn="0" w:oddVBand="0" w:evenVBand="0" w:oddHBand="0" w:evenHBand="0" w:firstRowFirstColumn="0" w:firstRowLastColumn="0" w:lastRowFirstColumn="0" w:lastRowLastColumn="0"/>
-              <w:rPr>
-                <w:lang w:val="es-419"/>
-              </w:rPr>
+              <w:cnfStyle w:val="000000000000"/>
             </w:pPr>
           </w:p>
         </w:tc>
@@ -935,7 +861,6 @@
           <w:docPartUnique/>
         </w:docPartObj>
       </w:sdtPr>
-      <w:sdtEndPr/>
       <w:sdtContent>
         <w:p>
           <w:pPr>
@@ -961,7 +886,6 @@
             <w:rPr>
               <w:rFonts w:eastAsiaTheme="minorEastAsia"/>
               <w:noProof/>
-              <w:lang w:val="es-419" w:eastAsia="es-419"/>
             </w:rPr>
           </w:pPr>
           <w:r>
@@ -1010,12 +934,6 @@
               <w:noProof/>
             </w:rPr>
             <w:instrText xml:space="preserve"> </w:instrText>
-          </w:r>
-          <w:r>
-            <w:rPr>
-              <w:rStyle w:val="Hipervnculo"/>
-              <w:noProof/>
-            </w:rPr>
           </w:r>
           <w:r>
             <w:rPr>
@@ -1096,7 +1014,6 @@
             <w:rPr>
               <w:rFonts w:eastAsiaTheme="minorEastAsia"/>
               <w:noProof/>
-              <w:lang w:val="es-419" w:eastAsia="es-419"/>
             </w:rPr>
           </w:pPr>
           <w:hyperlink w:anchor="_Toc402643159" w:history="1">
@@ -1166,7 +1083,6 @@
             <w:rPr>
               <w:rFonts w:eastAsiaTheme="minorEastAsia"/>
               <w:noProof/>
-              <w:lang w:val="es-419" w:eastAsia="es-419"/>
             </w:rPr>
           </w:pPr>
           <w:hyperlink w:anchor="_Toc402643160" w:history="1">
@@ -1236,7 +1152,6 @@
             <w:rPr>
               <w:rFonts w:eastAsiaTheme="minorEastAsia"/>
               <w:noProof/>
-              <w:lang w:val="es-419" w:eastAsia="es-419"/>
             </w:rPr>
           </w:pPr>
           <w:hyperlink w:anchor="_Toc402643161" w:history="1">
@@ -1306,7 +1221,6 @@
             <w:rPr>
               <w:rFonts w:eastAsiaTheme="minorEastAsia"/>
               <w:noProof/>
-              <w:lang w:val="es-419" w:eastAsia="es-419"/>
             </w:rPr>
           </w:pPr>
           <w:hyperlink w:anchor="_Toc402643162" w:history="1">
@@ -1376,7 +1290,6 @@
             <w:rPr>
               <w:rFonts w:eastAsiaTheme="minorEastAsia"/>
               <w:noProof/>
-              <w:lang w:val="es-419" w:eastAsia="es-419"/>
             </w:rPr>
           </w:pPr>
           <w:hyperlink w:anchor="_Toc402643163" w:history="1">
@@ -1446,7 +1359,6 @@
             <w:rPr>
               <w:rFonts w:eastAsiaTheme="minorEastAsia"/>
               <w:noProof/>
-              <w:lang w:val="es-419" w:eastAsia="es-419"/>
             </w:rPr>
           </w:pPr>
           <w:hyperlink w:anchor="_Toc402643164" w:history="1">
@@ -1516,7 +1428,6 @@
             <w:rPr>
               <w:rFonts w:eastAsiaTheme="minorEastAsia"/>
               <w:noProof/>
-              <w:lang w:val="es-419" w:eastAsia="es-419"/>
             </w:rPr>
           </w:pPr>
           <w:hyperlink w:anchor="_Toc402643165" w:history="1">
@@ -1586,7 +1497,6 @@
             <w:rPr>
               <w:rFonts w:eastAsiaTheme="minorEastAsia"/>
               <w:noProof/>
-              <w:lang w:val="es-419" w:eastAsia="es-419"/>
             </w:rPr>
           </w:pPr>
           <w:hyperlink w:anchor="_Toc402643166" w:history="1">
@@ -1595,15 +1505,7 @@
                 <w:rStyle w:val="Hipervnculo"/>
                 <w:noProof/>
               </w:rPr>
-              <w:t>FUNCIONALIDAD HASTA FECHA DE PRESENTACI</w:t>
-            </w:r>
-            <w:r>
-              <w:rPr>
-                <w:rStyle w:val="Hipervnculo"/>
-                <w:noProof/>
-                <w:lang w:val="es-419"/>
-              </w:rPr>
-              <w:t>ÓN FINAL</w:t>
+              <w:t>FUNCIONALIDAD HASTA FECHA DE PRESENTACIÓN FINAL</w:t>
             </w:r>
             <w:r>
               <w:rPr>
@@ -1725,53 +1627,14 @@
     <w:p/>
     <w:p>
       <w:r>
-        <w:t>En el siguiente cuadro se listan las historias de usuario ponderadas por el equipo basándonos en la importancia</w:t>
-      </w:r>
-      <w:r>
-        <w:rPr>
-          <w:lang w:val="es-419"/>
-        </w:rPr>
-        <w:t>.</w:t>
-      </w:r>
-      <w:r>
-        <w:t xml:space="preserve"> </w:t>
-      </w:r>
-      <w:r>
-        <w:rPr>
-          <w:lang w:val="es-419"/>
-        </w:rPr>
-        <w:t xml:space="preserve">Se </w:t>
-      </w:r>
-      <w:r>
-        <w:t>resalta</w:t>
-      </w:r>
-      <w:r>
-        <w:t xml:space="preserve"> en color </w:t>
-      </w:r>
-      <w:r>
-        <w:rPr>
-          <w:lang w:val="es-419"/>
-        </w:rPr>
-        <w:t>verde</w:t>
-      </w:r>
-      <w:r>
-        <w:t xml:space="preserve"> aquellas historias de usuario que </w:t>
-      </w:r>
-      <w:r>
-        <w:rPr>
-          <w:lang w:val="es-419"/>
-        </w:rPr>
-        <w:t>ya están completas para la</w:t>
-      </w:r>
-      <w:r>
-        <w:t xml:space="preserve"> fecha de regularización y en color negro aquellas que quedarían pendientes hasta la fecha de presentación final del producto GeoParking.</w:t>
+        <w:t>En el siguiente cuadro se listan las historias de usuario ponderadas por el equipo basándonos en la importancia. Se resalta en color verde aquellas historias de usuario que ya están completas para la fecha de regularización y en color negro aquellas que quedarían pendientes hasta la fecha de presentación final del producto GeoParking.</w:t>
       </w:r>
     </w:p>
     <w:tbl>
       <w:tblPr>
         <w:tblStyle w:val="Tablaconcuadrcula"/>
         <w:tblW w:w="9526" w:type="dxa"/>
-        <w:tblLook w:val="04A0" w:firstRow="1" w:lastRow="0" w:firstColumn="1" w:lastColumn="0" w:noHBand="0" w:noVBand="1"/>
+        <w:tblLook w:val="04A0"/>
       </w:tblPr>
       <w:tblGrid>
         <w:gridCol w:w="7248"/>
@@ -2704,13 +2567,7 @@
         <w:t>Administración de Playas de Estacionamiento</w:t>
       </w:r>
       <w:r>
-        <w:t xml:space="preserve">: consiste en el ABMC </w:t>
-      </w:r>
-      <w:r>
-        <w:t>de Playas</w:t>
-      </w:r>
-      <w:r>
-        <w:t xml:space="preserve"> de Estacionamiento en el sistema.</w:t>
+        <w:t>: consiste en el ABMC de Playas de Estacionamiento en el sistema.</w:t>
       </w:r>
     </w:p>
     <w:p>
@@ -2802,10 +2659,22 @@
         <w:rPr>
           <w:rStyle w:val="Ttulo4Car"/>
         </w:rPr>
-        <w:t>Horarios de consulta por ciudad</w:t>
-      </w:r>
-      <w:r>
-        <w:t>: horas pico de consulta en una determinada ciudad.</w:t>
+        <w:t>Densidad de consultas por año y ciudad</w:t>
+      </w:r>
+      <w:r>
+        <w:rPr>
+          <w:rStyle w:val="Ttulo4Car"/>
+          <w:color w:val="auto"/>
+        </w:rPr>
+        <w:t xml:space="preserve">: </w:t>
+      </w:r>
+      <w:r>
+        <w:rPr>
+          <w:rStyle w:val="Ttulo4Car"/>
+          <w:i w:val="0"/>
+          <w:color w:val="auto"/>
+        </w:rPr>
+        <w:t xml:space="preserve">Muestra las zonas desde donde se han realizado consultas, se visualiza en un mapa con colores para los distintos niveles de densidad. </w:t>
       </w:r>
     </w:p>
     <w:p>
@@ -2821,10 +2690,13 @@
         <w:rPr>
           <w:rStyle w:val="Ttulo4Car"/>
         </w:rPr>
-        <w:t>Zonas de consulta:</w:t>
-      </w:r>
-      <w:r>
-        <w:t xml:space="preserve"> obtener la cantidad de consultas por zonas dentro de una ciudad.</w:t>
+        <w:t>Consultas Por Vehículos</w:t>
+      </w:r>
+      <w:r>
+        <w:t>:</w:t>
+      </w:r>
+      <w:r>
+        <w:t xml:space="preserve"> obtener la cantidad de consultas por tipo de vehículo.</w:t>
       </w:r>
     </w:p>
     <w:p>
@@ -2840,13 +2712,13 @@
         <w:rPr>
           <w:rStyle w:val="Ttulo4Car"/>
         </w:rPr>
-        <w:t>Playas consultadas</w:t>
+        <w:t>Tipos de Playas</w:t>
       </w:r>
       <w:r>
         <w:t>:</w:t>
       </w:r>
       <w:r>
-        <w:t xml:space="preserve"> obtener la cantidad de consultas por una playa determinada de una ciudad.</w:t>
+        <w:t xml:space="preserve"> obtener la cantidad de consultas por tipos de playas consultadas.</w:t>
       </w:r>
     </w:p>
     <w:p>
@@ -2862,57 +2734,19 @@
         <w:rPr>
           <w:rStyle w:val="Ttulo4Car"/>
         </w:rPr>
-        <w:t>Consultas Por Vehículos</w:t>
+        <w:t>Cantidad de consultas por ciudad y año</w:t>
       </w:r>
       <w:r>
         <w:t>:</w:t>
       </w:r>
       <w:r>
-        <w:t xml:space="preserve"> obtener la cantidad de consultas por tipo de vehículo.</w:t>
-      </w:r>
-    </w:p>
-    <w:p>
-      <w:pPr>
-        <w:pStyle w:val="Prrafodelista"/>
-        <w:numPr>
-          <w:ilvl w:val="1"/>
-          <w:numId w:val="3"/>
-        </w:numPr>
-        <w:spacing w:before="0" w:after="200" w:line="276" w:lineRule="auto"/>
-      </w:pPr>
-      <w:r>
-        <w:rPr>
-          <w:rStyle w:val="Ttulo4Car"/>
-        </w:rPr>
-        <w:t>Tipos de Playas</w:t>
-      </w:r>
-      <w:r>
-        <w:t>:</w:t>
-      </w:r>
-      <w:r>
-        <w:t xml:space="preserve"> obtener la cantidad de consultas por tipos de playas consultadas.</w:t>
-      </w:r>
-    </w:p>
-    <w:p>
-      <w:pPr>
-        <w:pStyle w:val="Prrafodelista"/>
-        <w:numPr>
-          <w:ilvl w:val="1"/>
-          <w:numId w:val="3"/>
-        </w:numPr>
-        <w:spacing w:before="0" w:after="200" w:line="276" w:lineRule="auto"/>
-      </w:pPr>
-      <w:r>
-        <w:rPr>
-          <w:rStyle w:val="Ttulo4Car"/>
-        </w:rPr>
-        <w:t>Utilización de Búsqueda de Vehículo</w:t>
-      </w:r>
-      <w:r>
-        <w:t>:</w:t>
-      </w:r>
-      <w:r>
-        <w:t xml:space="preserve"> obtener la cantidad de veces que se utiliza la funcionalidad de ubicación de vehículo.</w:t>
+        <w:t xml:space="preserve"> obtener la cantidad de </w:t>
+      </w:r>
+      <w:r>
+        <w:t>consultas realizadas en una ciudad en un año determinado</w:t>
+      </w:r>
+      <w:r>
+        <w:t>.</w:t>
       </w:r>
     </w:p>
     <w:p>
@@ -2933,7 +2767,10 @@
         <w:t>REPORTES</w:t>
       </w:r>
       <w:r>
-        <w:t>: además de plantear por separado dichos reportes está la posibilidad de la combinación de los mismos para obtener información más provechosa.</w:t>
+        <w:t>: además de plantear por separado dichos reportes está la posibilidad de la combinación de los mismos para obtener información más provechosa</w:t>
+      </w:r>
+      <w:r>
+        <w:t>.</w:t>
       </w:r>
     </w:p>
     <w:p>
@@ -3019,11 +2856,14 @@
         <w:rPr>
           <w:b/>
         </w:rPr>
+        <w:t>Administrar Configuración de Dispositivo</w:t>
+      </w:r>
+      <w:r>
+        <w:t xml:space="preserve">: consiste en poder setear ciertos parámetros en un dispositivo móvil para así poder ser más personalizada y rápida la interacción con el celular. Por ejemplo guardar la ciudad en la que realizo </w:t>
+      </w:r>
+      <w:r>
         <w:lastRenderedPageBreak/>
-        <w:t>Administrar Configuración de Dispositivo</w:t>
-      </w:r>
-      <w:r>
-        <w:t xml:space="preserve">: consiste en poder setear ciertos parámetros en un dispositivo móvil para así poder ser más personalizada y rápida la interacción con el celular. Por ejemplo guardar la ciudad en la que realizo normalmente mis búsquedas, con ello la información que el sistema me proveerá será pertinente a ello. </w:t>
+        <w:t xml:space="preserve">normalmente mis búsquedas, con ello la información que el sistema me proveerá será pertinente a ello. </w:t>
       </w:r>
     </w:p>
     <w:p/>
@@ -3061,9 +2901,6 @@
     <w:p>
       <w:pPr>
         <w:pStyle w:val="Ttulo1"/>
-        <w:rPr>
-          <w:lang w:val="es-419"/>
-        </w:rPr>
       </w:pPr>
       <w:bookmarkStart w:id="21" w:name="_Toc402643166"/>
       <w:r>
@@ -3074,70 +2911,41 @@
         <w:t xml:space="preserve">HASTA FECHA DE </w:t>
       </w:r>
       <w:r>
-        <w:t>PRESENTACI</w:t>
-      </w:r>
-      <w:r>
-        <w:rPr>
-          <w:lang w:val="es-419"/>
-        </w:rPr>
-        <w:t>ÓN</w:t>
-      </w:r>
-      <w:r>
-        <w:rPr>
-          <w:lang w:val="es-419"/>
-        </w:rPr>
+        <w:t>PRESENTACIÓN</w:t>
+      </w:r>
+      <w:r>
         <w:t xml:space="preserve"> FINAL</w:t>
       </w:r>
       <w:bookmarkEnd w:id="21"/>
     </w:p>
     <w:p>
-      <w:pPr>
-        <w:rPr>
-          <w:lang w:val="es-419"/>
-        </w:rPr>
-      </w:pPr>
-      <w:r>
-        <w:rPr>
-          <w:lang w:val="es-419"/>
-        </w:rPr>
+      <w:r>
         <w:t xml:space="preserve">Basándonos en el </w:t>
       </w:r>
       <w:proofErr w:type="spellStart"/>
       <w:r>
-        <w:rPr>
-          <w:lang w:val="es-419"/>
-        </w:rPr>
         <w:t>Product</w:t>
       </w:r>
       <w:proofErr w:type="spellEnd"/>
       <w:r>
-        <w:rPr>
-          <w:lang w:val="es-419"/>
-        </w:rPr>
         <w:t xml:space="preserve"> </w:t>
       </w:r>
       <w:proofErr w:type="spellStart"/>
       <w:r>
-        <w:rPr>
-          <w:lang w:val="es-419"/>
-        </w:rPr>
         <w:t>Backlog</w:t>
       </w:r>
       <w:proofErr w:type="spellEnd"/>
       <w:r>
-        <w:rPr>
-          <w:lang w:val="es-419"/>
-        </w:rPr>
-        <w:t xml:space="preserve"> presentado anteriormente, las historias que quedarían por desarrollar se describirán a continuación.</w:t>
-      </w:r>
-    </w:p>
-    <w:p>
-      <w:pPr>
-        <w:rPr>
-          <w:lang w:val="es-419"/>
-        </w:rPr>
-      </w:pPr>
-    </w:p>
+        <w:t xml:space="preserve"> presentado anteriormente, las historias que quedaran</w:t>
+      </w:r>
+      <w:r>
+        <w:t xml:space="preserve"> por desarrollar se describe</w:t>
+      </w:r>
+      <w:r>
+        <w:t>n a continuación.</w:t>
+      </w:r>
+    </w:p>
+    <w:p/>
     <w:p>
       <w:pPr>
         <w:pStyle w:val="Prrafodelista"/>
@@ -3150,7 +2958,6 @@
       <w:r>
         <w:rPr>
           <w:b/>
-          <w:lang w:val="es-419"/>
         </w:rPr>
         <w:t>Consultar Disponibilidad de Playa de Estacionamiento en tiempo real</w:t>
       </w:r>
@@ -3158,9 +2965,6 @@
         <w:t xml:space="preserve">: consiste en poder </w:t>
       </w:r>
       <w:r>
-        <w:rPr>
-          <w:lang w:val="es-419"/>
-        </w:rPr>
         <w:t>consultar la disponibilidad actual de las playas cercanas a mi posición.</w:t>
       </w:r>
     </w:p>
@@ -3176,27 +2980,19 @@
       <w:r>
         <w:rPr>
           <w:b/>
-          <w:lang w:val="es-419"/>
         </w:rPr>
         <w:t>Actualizar la disponibilidad de Playa de Estacionamiento</w:t>
       </w:r>
       <w:r>
         <w:rPr>
           <w:b/>
-          <w:lang w:val="es-419"/>
         </w:rPr>
         <w:t>:</w:t>
       </w:r>
       <w:r>
-        <w:t xml:space="preserve"> </w:t>
-      </w:r>
-      <w:r>
-        <w:t xml:space="preserve">consiste en </w:t>
-      </w:r>
-      <w:r>
-        <w:rPr>
-          <w:lang w:val="es-419"/>
-        </w:rPr>
+        <w:t xml:space="preserve"> consiste en </w:t>
+      </w:r>
+      <w:r>
         <w:t>poder registrar en cualquier momento la disponibilidad de lugares en una playa de estacionamiento y que esta se refleje en los sistemas móvil y web</w:t>
       </w:r>
       <w:r>
@@ -3215,29 +3011,16 @@
       <w:r>
         <w:rPr>
           <w:b/>
-          <w:lang w:val="es-419"/>
         </w:rPr>
         <w:t>Almacenar Playas de Estacionamiento favoritas:</w:t>
       </w:r>
       <w:r>
-        <w:t xml:space="preserve"> consiste en poder </w:t>
-      </w:r>
-      <w:r>
-        <w:rPr>
-          <w:lang w:val="es-419"/>
-        </w:rPr>
-        <w:t xml:space="preserve">registrar playas de uso frecuente para el usuario </w:t>
-      </w:r>
-      <w:r>
-        <w:rPr>
-          <w:lang w:val="es-419"/>
-        </w:rPr>
+        <w:t xml:space="preserve"> consiste en poder registrar playas de uso frecuente para el usuario </w:t>
+      </w:r>
+      <w:r>
         <w:t>móvil</w:t>
       </w:r>
       <w:r>
-        <w:rPr>
-          <w:lang w:val="es-419"/>
-        </w:rPr>
         <w:t>.</w:t>
       </w:r>
     </w:p>
@@ -3253,7 +3036,6 @@
       <w:r>
         <w:rPr>
           <w:b/>
-          <w:lang w:val="es-419"/>
         </w:rPr>
         <w:t>Consultar Disponibilidad de Playa de Estacionamiento</w:t>
       </w:r>
@@ -3261,24 +3043,9 @@
         <w:t xml:space="preserve"> </w:t>
       </w:r>
       <w:r>
-        <w:t xml:space="preserve">consiste en poder </w:t>
-      </w:r>
-      <w:r>
-        <w:rPr>
-          <w:lang w:val="es-419"/>
-        </w:rPr>
-        <w:t xml:space="preserve">consultar la disponibilidad </w:t>
-      </w:r>
-      <w:r>
-        <w:rPr>
-          <w:lang w:val="es-419"/>
-        </w:rPr>
-        <w:t xml:space="preserve">de </w:t>
-      </w:r>
-      <w:r>
-        <w:rPr>
-          <w:lang w:val="es-419"/>
-        </w:rPr>
+        <w:t xml:space="preserve">consiste en poder consultar la disponibilidad de </w:t>
+      </w:r>
+      <w:r>
         <w:t>una playa de estacionamiento</w:t>
       </w:r>
       <w:r>
@@ -3297,14 +3064,12 @@
       <w:r>
         <w:rPr>
           <w:b/>
-          <w:lang w:val="es-419"/>
         </w:rPr>
         <w:t>Utilizar Comando por voz</w:t>
       </w:r>
       <w:r>
         <w:rPr>
           <w:b/>
-          <w:lang w:val="es-419"/>
         </w:rPr>
         <w:t>:</w:t>
       </w:r>
@@ -3312,15 +3077,9 @@
         <w:t xml:space="preserve"> consiste en poder </w:t>
       </w:r>
       <w:r>
-        <w:rPr>
-          <w:lang w:val="es-419"/>
-        </w:rPr>
         <w:t>utilizar las funcionalidades de la aplicación móvil por medio de comandos de voz al celular del usuario</w:t>
       </w:r>
       <w:r>
-        <w:rPr>
-          <w:lang w:val="es-419"/>
-        </w:rPr>
         <w:t>.</w:t>
       </w:r>
     </w:p>
@@ -3336,7 +3095,6 @@
       <w:r>
         <w:rPr>
           <w:b/>
-          <w:lang w:val="es-419"/>
         </w:rPr>
         <w:t xml:space="preserve">Administrar </w:t>
       </w:r>
@@ -3344,7 +3102,6 @@
       <w:r>
         <w:rPr>
           <w:b/>
-          <w:lang w:val="es-419"/>
         </w:rPr>
         <w:t>POIs</w:t>
       </w:r>
@@ -3352,7 +3109,6 @@
       <w:r>
         <w:rPr>
           <w:b/>
-          <w:lang w:val="es-419"/>
         </w:rPr>
         <w:t>:</w:t>
       </w:r>
@@ -3360,32 +3116,15 @@
         <w:t xml:space="preserve"> consiste en </w:t>
       </w:r>
       <w:r>
-        <w:rPr>
-          <w:lang w:val="es-419"/>
-        </w:rPr>
         <w:t xml:space="preserve">poder registrar, consultar y modificar puntos de interés de una ciudad en particular para el usuario final. </w:t>
       </w:r>
     </w:p>
     <w:p>
-      <w:pPr>
-        <w:rPr>
-          <w:lang w:val="es-419"/>
-        </w:rPr>
-      </w:pPr>
-      <w:r>
-        <w:rPr>
-          <w:lang w:val="es-419"/>
-        </w:rPr>
+      <w:r>
         <w:t>Además de estas historias planteadas, se desarrollaran distintas revisiones del producto ya desarrollado que se detallaran a continuación.</w:t>
       </w:r>
     </w:p>
-    <w:p>
-      <w:pPr>
-        <w:rPr>
-          <w:lang w:val="es-419"/>
-        </w:rPr>
-      </w:pPr>
-    </w:p>
+    <w:p/>
     <w:p>
       <w:pPr>
         <w:pStyle w:val="Prrafodelista"/>
@@ -3395,51 +3134,27 @@
         </w:numPr>
         <w:rPr>
           <w:b/>
-          <w:lang w:val="es-419"/>
         </w:rPr>
       </w:pPr>
       <w:r>
         <w:rPr>
           <w:b/>
-          <w:lang w:val="es-419"/>
         </w:rPr>
         <w:t>Reportes Estadísticos:</w:t>
       </w:r>
       <w:r>
         <w:rPr>
           <w:b/>
-          <w:lang w:val="es-419"/>
         </w:rPr>
         <w:t xml:space="preserve"> </w:t>
       </w:r>
       <w:r>
-        <w:rPr>
-          <w:lang w:val="es-419"/>
-        </w:rPr>
         <w:t xml:space="preserve">Se profundizará el desarrollo de nuevos reportes </w:t>
       </w:r>
       <w:r>
-        <w:rPr>
-          <w:lang w:val="es-419"/>
-        </w:rPr>
-        <w:t xml:space="preserve">para enriquecer la información </w:t>
-      </w:r>
-      <w:r>
-        <w:rPr>
-          <w:lang w:val="es-419"/>
-        </w:rPr>
-        <w:t>al</w:t>
-      </w:r>
-      <w:r>
-        <w:rPr>
-          <w:lang w:val="es-419"/>
-        </w:rPr>
-        <w:t xml:space="preserve"> que se mostrará al</w:t>
-      </w:r>
-      <w:r>
-        <w:rPr>
-          <w:lang w:val="es-419"/>
-        </w:rPr>
+        <w:t>para enriquecer la información que se mostrará al</w:t>
+      </w:r>
+      <w:r>
         <w:t xml:space="preserve"> usuario. </w:t>
       </w:r>
     </w:p>
@@ -3452,20 +3167,15 @@
         </w:numPr>
         <w:rPr>
           <w:b/>
-          <w:lang w:val="es-419"/>
         </w:rPr>
       </w:pPr>
       <w:r>
         <w:rPr>
           <w:b/>
-          <w:lang w:val="es-419"/>
         </w:rPr>
         <w:t>Refactorización de Interfaces:</w:t>
       </w:r>
       <w:r>
-        <w:rPr>
-          <w:lang w:val="es-419"/>
-        </w:rPr>
         <w:t xml:space="preserve"> Se inspeccionará todas las interfaces a las que los distintos usuarios acceden, con el fin de buscar mejoras visuales, simplicidad y amigabilidad para la interacción con ellos.</w:t>
       </w:r>
     </w:p>
@@ -3478,20 +3188,15 @@
         </w:numPr>
         <w:rPr>
           <w:b/>
-          <w:lang w:val="es-419"/>
         </w:rPr>
       </w:pPr>
       <w:r>
         <w:rPr>
           <w:b/>
-          <w:lang w:val="es-419"/>
         </w:rPr>
         <w:t xml:space="preserve">Inspección de Código: </w:t>
       </w:r>
       <w:r>
-        <w:rPr>
-          <w:lang w:val="es-419"/>
-        </w:rPr>
         <w:t>Se realizará una inspección de código desarrollado tanto web como móvil para validar normas de desarrollo.</w:t>
       </w:r>
     </w:p>
@@ -3504,20 +3209,15 @@
         </w:numPr>
         <w:rPr>
           <w:b/>
-          <w:lang w:val="es-419"/>
         </w:rPr>
       </w:pPr>
       <w:r>
         <w:rPr>
           <w:b/>
-          <w:lang w:val="es-419"/>
         </w:rPr>
         <w:t>Performance Móvil:</w:t>
       </w:r>
       <w:r>
-        <w:rPr>
-          <w:lang w:val="es-419"/>
-        </w:rPr>
         <w:t xml:space="preserve"> Se inspeccionara el código ya desarrollado y se investigará herramientas y métodos para aumentar la performance y la eficacia del sistema móvil.</w:t>
       </w:r>
     </w:p>
@@ -3530,20 +3230,15 @@
         </w:numPr>
         <w:rPr>
           <w:b/>
-          <w:lang w:val="es-419"/>
         </w:rPr>
       </w:pPr>
       <w:r>
         <w:rPr>
           <w:b/>
-          <w:lang w:val="es-419"/>
         </w:rPr>
         <w:t>Compatibilidad Móvil:</w:t>
       </w:r>
       <w:r>
-        <w:rPr>
-          <w:lang w:val="es-419"/>
-        </w:rPr>
         <w:t xml:space="preserve"> Se hará una investigación para garantizar la compatibilidad de sistema móvil en los diferentes dispositivos y modelos que hay en el mercado.</w:t>
       </w:r>
     </w:p>
@@ -3556,26 +3251,18 @@
         </w:numPr>
         <w:rPr>
           <w:b/>
-          <w:lang w:val="es-419"/>
         </w:rPr>
       </w:pPr>
       <w:r>
         <w:rPr>
           <w:b/>
-          <w:lang w:val="es-419"/>
         </w:rPr>
         <w:t xml:space="preserve">Concurrencia: </w:t>
       </w:r>
       <w:r>
-        <w:rPr>
-          <w:lang w:val="es-419"/>
-        </w:rPr>
         <w:t xml:space="preserve">Se hará una investigación para </w:t>
       </w:r>
       <w:r>
-        <w:rPr>
-          <w:lang w:val="es-419"/>
-        </w:rPr>
         <w:t>capacitarnos y tratar las múltiples solicitudes a la base de datos en forma concurrente y en tiempo real, para buscar performance, eficiencia y eficacia en la misma.</w:t>
       </w:r>
     </w:p>
@@ -3588,21 +3275,44 @@
         </w:numPr>
         <w:rPr>
           <w:b/>
-          <w:lang w:val="es-419"/>
         </w:rPr>
       </w:pPr>
       <w:r>
         <w:rPr>
           <w:b/>
-          <w:lang w:val="es-419"/>
         </w:rPr>
         <w:t xml:space="preserve">Actualizacion de Documentación: </w:t>
       </w:r>
       <w:r>
-        <w:rPr>
-          <w:lang w:val="es-419"/>
-        </w:rPr>
         <w:t>Al haber nuevos módulos y funcionalidades, se deberá actualizar periódicamente la documentación correspondiente.</w:t>
+      </w:r>
+    </w:p>
+    <w:p>
+      <w:pPr>
+        <w:pStyle w:val="Prrafodelista"/>
+        <w:rPr>
+          <w:b/>
+        </w:rPr>
+      </w:pPr>
+    </w:p>
+    <w:p>
+      <w:pPr>
+        <w:pStyle w:val="Ttulo3"/>
+      </w:pPr>
+      <w:r>
+        <w:t>Modulo de reportes estadísticos</w:t>
+      </w:r>
+    </w:p>
+    <w:p>
+      <w:r>
+        <w:t xml:space="preserve">Se continuara con el desarrollo del modulo de reportes, entre las </w:t>
+      </w:r>
+      <w:r>
+        <w:t xml:space="preserve">mejoras planteadas, podemos destacar la posibilidad de almacenar grupos de zonas de interés por usuario, como pueden ser barrios, distritos, etc. Para luego consultar estadísticas por las zonas seleccionadas.  La inclusión de nuevos reportes, como los distintos reportes históricos de consultas, los cuales </w:t>
+      </w:r>
+      <w:r>
+        <w:lastRenderedPageBreak/>
+        <w:t>mostraran la variación de ciertos parámetros a lo largo del tiempo, y los reportes en tiempo real, los cuales tendrán información relacionada  a la disponibilidad de las playas minuto a minuto.</w:t>
       </w:r>
     </w:p>
     <w:sectPr>
@@ -3618,7 +3328,7 @@
 </file>
 
 <file path=word/endnotes.xml><?xml version="1.0" encoding="utf-8"?>
-<w:endnotes xmlns:wpc="http://schemas.microsoft.com/office/word/2010/wordprocessingCanvas" xmlns:mc="http://schemas.openxmlformats.org/markup-compatibility/2006" xmlns:o="urn:schemas-microsoft-com:office:office" xmlns:r="http://schemas.openxmlformats.org/officeDocument/2006/relationships" xmlns:m="http://schemas.openxmlformats.org/officeDocument/2006/math" xmlns:v="urn:schemas-microsoft-com:vml" xmlns:wp14="http://schemas.microsoft.com/office/word/2010/wordprocessingDrawing" xmlns:wp="http://schemas.openxmlformats.org/drawingml/2006/wordprocessingDrawing" xmlns:w10="urn:schemas-microsoft-com:office:word" xmlns:w="http://schemas.openxmlformats.org/wordprocessingml/2006/main" xmlns:w14="http://schemas.microsoft.com/office/word/2010/wordml" xmlns:w15="http://schemas.microsoft.com/office/word/2012/wordml" xmlns:wpg="http://schemas.microsoft.com/office/word/2010/wordprocessingGroup" xmlns:wpi="http://schemas.microsoft.com/office/word/2010/wordprocessingInk" xmlns:wne="http://schemas.microsoft.com/office/word/2006/wordml" xmlns:wps="http://schemas.microsoft.com/office/word/2010/wordprocessingShape" mc:Ignorable="w14 w15 wp14">
+<w:endnotes xmlns:ve="http://schemas.openxmlformats.org/markup-compatibility/2006" xmlns:o="urn:schemas-microsoft-com:office:office" xmlns:r="http://schemas.openxmlformats.org/officeDocument/2006/relationships" xmlns:m="http://schemas.openxmlformats.org/officeDocument/2006/math" xmlns:v="urn:schemas-microsoft-com:vml" xmlns:wp="http://schemas.openxmlformats.org/drawingml/2006/wordprocessingDrawing" xmlns:w10="urn:schemas-microsoft-com:office:word" xmlns:w="http://schemas.openxmlformats.org/wordprocessingml/2006/main" xmlns:wne="http://schemas.microsoft.com/office/word/2006/wordml">
   <w:endnote w:type="separator" w:id="-1">
     <w:p>
       <w:pPr>
@@ -3643,7 +3353,7 @@
 </file>
 
 <file path=word/footer1.xml><?xml version="1.0" encoding="utf-8"?>
-<w:ftr xmlns:wpc="http://schemas.microsoft.com/office/word/2010/wordprocessingCanvas" xmlns:mc="http://schemas.openxmlformats.org/markup-compatibility/2006" xmlns:o="urn:schemas-microsoft-com:office:office" xmlns:r="http://schemas.openxmlformats.org/officeDocument/2006/relationships" xmlns:m="http://schemas.openxmlformats.org/officeDocument/2006/math" xmlns:v="urn:schemas-microsoft-com:vml" xmlns:wp14="http://schemas.microsoft.com/office/word/2010/wordprocessingDrawing" xmlns:wp="http://schemas.openxmlformats.org/drawingml/2006/wordprocessingDrawing" xmlns:w10="urn:schemas-microsoft-com:office:word" xmlns:w="http://schemas.openxmlformats.org/wordprocessingml/2006/main" xmlns:w14="http://schemas.microsoft.com/office/word/2010/wordml" xmlns:w15="http://schemas.microsoft.com/office/word/2012/wordml" xmlns:wpg="http://schemas.microsoft.com/office/word/2010/wordprocessingGroup" xmlns:wpi="http://schemas.microsoft.com/office/word/2010/wordprocessingInk" xmlns:wne="http://schemas.microsoft.com/office/word/2006/wordml" xmlns:wps="http://schemas.microsoft.com/office/word/2010/wordprocessingShape" mc:Ignorable="w14 w15 wp14">
+<w:ftr xmlns:ve="http://schemas.openxmlformats.org/markup-compatibility/2006" xmlns:o="urn:schemas-microsoft-com:office:office" xmlns:r="http://schemas.openxmlformats.org/officeDocument/2006/relationships" xmlns:m="http://schemas.openxmlformats.org/officeDocument/2006/math" xmlns:v="urn:schemas-microsoft-com:vml" xmlns:wp="http://schemas.openxmlformats.org/drawingml/2006/wordprocessingDrawing" xmlns:w10="urn:schemas-microsoft-com:office:word" xmlns:w="http://schemas.openxmlformats.org/wordprocessingml/2006/main" xmlns:wne="http://schemas.microsoft.com/office/word/2006/wordml">
   <w:p/>
   <w:sdt>
     <w:sdtPr>
@@ -3653,7 +3363,6 @@
         <w:docPartUnique/>
       </w:docPartObj>
     </w:sdtPr>
-    <w:sdtEndPr/>
     <w:sdtContent>
       <w:p>
         <w:pPr>
@@ -3661,9 +3370,6 @@
           <w:jc w:val="right"/>
         </w:pPr>
         <w:r>
-          <w:rPr>
-            <w:lang w:val="es-419"/>
-          </w:rPr>
           <w:t>Alcance Total del Proyecto</w:t>
         </w:r>
         <w:r>
@@ -3682,7 +3388,7 @@
           <w:rPr>
             <w:noProof/>
           </w:rPr>
-          <w:t>7</w:t>
+          <w:t>8</w:t>
         </w:r>
         <w:r>
           <w:rPr>
@@ -3697,7 +3403,7 @@
 </file>
 
 <file path=word/footnotes.xml><?xml version="1.0" encoding="utf-8"?>
-<w:footnotes xmlns:wpc="http://schemas.microsoft.com/office/word/2010/wordprocessingCanvas" xmlns:mc="http://schemas.openxmlformats.org/markup-compatibility/2006" xmlns:o="urn:schemas-microsoft-com:office:office" xmlns:r="http://schemas.openxmlformats.org/officeDocument/2006/relationships" xmlns:m="http://schemas.openxmlformats.org/officeDocument/2006/math" xmlns:v="urn:schemas-microsoft-com:vml" xmlns:wp14="http://schemas.microsoft.com/office/word/2010/wordprocessingDrawing" xmlns:wp="http://schemas.openxmlformats.org/drawingml/2006/wordprocessingDrawing" xmlns:w10="urn:schemas-microsoft-com:office:word" xmlns:w="http://schemas.openxmlformats.org/wordprocessingml/2006/main" xmlns:w14="http://schemas.microsoft.com/office/word/2010/wordml" xmlns:w15="http://schemas.microsoft.com/office/word/2012/wordml" xmlns:wpg="http://schemas.microsoft.com/office/word/2010/wordprocessingGroup" xmlns:wpi="http://schemas.microsoft.com/office/word/2010/wordprocessingInk" xmlns:wne="http://schemas.microsoft.com/office/word/2006/wordml" xmlns:wps="http://schemas.microsoft.com/office/word/2010/wordprocessingShape" mc:Ignorable="w14 w15 wp14">
+<w:footnotes xmlns:ve="http://schemas.openxmlformats.org/markup-compatibility/2006" xmlns:o="urn:schemas-microsoft-com:office:office" xmlns:r="http://schemas.openxmlformats.org/officeDocument/2006/relationships" xmlns:m="http://schemas.openxmlformats.org/officeDocument/2006/math" xmlns:v="urn:schemas-microsoft-com:vml" xmlns:wp="http://schemas.openxmlformats.org/drawingml/2006/wordprocessingDrawing" xmlns:w10="urn:schemas-microsoft-com:office:word" xmlns:w="http://schemas.openxmlformats.org/wordprocessingml/2006/main" xmlns:wne="http://schemas.microsoft.com/office/word/2006/wordml">
   <w:footnote w:type="separator" w:id="-1">
     <w:p>
       <w:pPr>
@@ -3722,7 +3428,7 @@
 </file>
 
 <file path=word/numbering.xml><?xml version="1.0" encoding="utf-8"?>
-<w:numbering xmlns:wpc="http://schemas.microsoft.com/office/word/2010/wordprocessingCanvas" xmlns:mc="http://schemas.openxmlformats.org/markup-compatibility/2006" xmlns:o="urn:schemas-microsoft-com:office:office" xmlns:r="http://schemas.openxmlformats.org/officeDocument/2006/relationships" xmlns:m="http://schemas.openxmlformats.org/officeDocument/2006/math" xmlns:v="urn:schemas-microsoft-com:vml" xmlns:wp14="http://schemas.microsoft.com/office/word/2010/wordprocessingDrawing" xmlns:wp="http://schemas.openxmlformats.org/drawingml/2006/wordprocessingDrawing" xmlns:w10="urn:schemas-microsoft-com:office:word" xmlns:w="http://schemas.openxmlformats.org/wordprocessingml/2006/main" xmlns:w14="http://schemas.microsoft.com/office/word/2010/wordml" xmlns:w15="http://schemas.microsoft.com/office/word/2012/wordml" xmlns:wpg="http://schemas.microsoft.com/office/word/2010/wordprocessingGroup" xmlns:wpi="http://schemas.microsoft.com/office/word/2010/wordprocessingInk" xmlns:wne="http://schemas.microsoft.com/office/word/2006/wordml" xmlns:wps="http://schemas.microsoft.com/office/word/2010/wordprocessingShape" mc:Ignorable="w14 w15 wp14">
+<w:numbering xmlns:ve="http://schemas.openxmlformats.org/markup-compatibility/2006" xmlns:o="urn:schemas-microsoft-com:office:office" xmlns:r="http://schemas.openxmlformats.org/officeDocument/2006/relationships" xmlns:m="http://schemas.openxmlformats.org/officeDocument/2006/math" xmlns:v="urn:schemas-microsoft-com:vml" xmlns:wp="http://schemas.openxmlformats.org/drawingml/2006/wordprocessingDrawing" xmlns:w10="urn:schemas-microsoft-com:office:word" xmlns:w="http://schemas.openxmlformats.org/wordprocessingml/2006/main" xmlns:wne="http://schemas.microsoft.com/office/word/2006/wordml">
   <w:abstractNum w:abstractNumId="0">
     <w:nsid w:val="09F47C1B"/>
     <w:multiLevelType w:val="hybridMultilevel"/>
@@ -4420,14 +4126,14 @@
 </file>
 
 <file path=word/styles.xml><?xml version="1.0" encoding="utf-8"?>
-<w:styles xmlns:mc="http://schemas.openxmlformats.org/markup-compatibility/2006" xmlns:r="http://schemas.openxmlformats.org/officeDocument/2006/relationships" xmlns:w="http://schemas.openxmlformats.org/wordprocessingml/2006/main" xmlns:w14="http://schemas.microsoft.com/office/word/2010/wordml" xmlns:w15="http://schemas.microsoft.com/office/word/2012/wordml" mc:Ignorable="w14 w15">
+<w:styles xmlns:r="http://schemas.openxmlformats.org/officeDocument/2006/relationships" xmlns:w="http://schemas.openxmlformats.org/wordprocessingml/2006/main">
   <w:docDefaults>
     <w:rPrDefault>
       <w:rPr>
         <w:rFonts w:asciiTheme="minorHAnsi" w:eastAsiaTheme="minorHAnsi" w:hAnsiTheme="minorHAnsi" w:cstheme="minorBidi"/>
         <w:sz w:val="22"/>
         <w:szCs w:val="22"/>
-        <w:lang w:val="es-419" w:eastAsia="en-US" w:bidi="ar-SA"/>
+        <w:lang w:val="es-ES" w:eastAsia="en-US" w:bidi="ar-SA"/>
       </w:rPr>
     </w:rPrDefault>
     <w:pPrDefault>
@@ -4436,378 +4142,144 @@
       </w:pPr>
     </w:pPrDefault>
   </w:docDefaults>
-  <w:latentStyles w:defLockedState="0" w:defUIPriority="99" w:defSemiHidden="0" w:defUnhideWhenUsed="0" w:defQFormat="0" w:count="371">
-    <w:lsdException w:name="Normal" w:uiPriority="0" w:qFormat="1"/>
-    <w:lsdException w:name="heading 1" w:uiPriority="9" w:qFormat="1"/>
-    <w:lsdException w:name="heading 2" w:semiHidden="1" w:uiPriority="9" w:unhideWhenUsed="1" w:qFormat="1"/>
-    <w:lsdException w:name="heading 3" w:semiHidden="1" w:uiPriority="9" w:unhideWhenUsed="1" w:qFormat="1"/>
-    <w:lsdException w:name="heading 4" w:semiHidden="1" w:uiPriority="9" w:unhideWhenUsed="1" w:qFormat="1"/>
-    <w:lsdException w:name="heading 5" w:semiHidden="1" w:uiPriority="9" w:unhideWhenUsed="1" w:qFormat="1"/>
-    <w:lsdException w:name="heading 6" w:semiHidden="1" w:uiPriority="9" w:unhideWhenUsed="1" w:qFormat="1"/>
-    <w:lsdException w:name="heading 7" w:semiHidden="1" w:uiPriority="9" w:unhideWhenUsed="1" w:qFormat="1"/>
-    <w:lsdException w:name="heading 8" w:semiHidden="1" w:uiPriority="9" w:unhideWhenUsed="1" w:qFormat="1"/>
-    <w:lsdException w:name="heading 9" w:semiHidden="1" w:uiPriority="9" w:unhideWhenUsed="1" w:qFormat="1"/>
-    <w:lsdException w:name="index 1" w:semiHidden="1" w:unhideWhenUsed="1"/>
-    <w:lsdException w:name="index 2" w:semiHidden="1" w:unhideWhenUsed="1"/>
-    <w:lsdException w:name="index 3" w:semiHidden="1" w:unhideWhenUsed="1"/>
-    <w:lsdException w:name="index 4" w:semiHidden="1" w:unhideWhenUsed="1"/>
-    <w:lsdException w:name="index 5" w:semiHidden="1" w:unhideWhenUsed="1"/>
-    <w:lsdException w:name="index 6" w:semiHidden="1" w:unhideWhenUsed="1"/>
-    <w:lsdException w:name="index 7" w:semiHidden="1" w:unhideWhenUsed="1"/>
-    <w:lsdException w:name="index 8" w:semiHidden="1" w:unhideWhenUsed="1"/>
-    <w:lsdException w:name="index 9" w:semiHidden="1" w:unhideWhenUsed="1"/>
-    <w:lsdException w:name="toc 1" w:semiHidden="1" w:uiPriority="39" w:unhideWhenUsed="1"/>
-    <w:lsdException w:name="toc 2" w:semiHidden="1" w:uiPriority="39" w:unhideWhenUsed="1"/>
-    <w:lsdException w:name="toc 3" w:semiHidden="1" w:uiPriority="39" w:unhideWhenUsed="1"/>
-    <w:lsdException w:name="toc 4" w:semiHidden="1" w:uiPriority="39" w:unhideWhenUsed="1"/>
-    <w:lsdException w:name="toc 5" w:semiHidden="1" w:uiPriority="39" w:unhideWhenUsed="1"/>
-    <w:lsdException w:name="toc 6" w:semiHidden="1" w:uiPriority="39" w:unhideWhenUsed="1"/>
-    <w:lsdException w:name="toc 7" w:semiHidden="1" w:uiPriority="39" w:unhideWhenUsed="1"/>
-    <w:lsdException w:name="toc 8" w:semiHidden="1" w:uiPriority="39" w:unhideWhenUsed="1"/>
-    <w:lsdException w:name="toc 9" w:semiHidden="1" w:uiPriority="39" w:unhideWhenUsed="1"/>
-    <w:lsdException w:name="Normal Indent" w:semiHidden="1" w:unhideWhenUsed="1"/>
-    <w:lsdException w:name="footnote text" w:semiHidden="1" w:unhideWhenUsed="1"/>
-    <w:lsdException w:name="annotation text" w:semiHidden="1" w:unhideWhenUsed="1"/>
-    <w:lsdException w:name="header" w:semiHidden="1" w:unhideWhenUsed="1"/>
-    <w:lsdException w:name="footer" w:semiHidden="1" w:unhideWhenUsed="1"/>
-    <w:lsdException w:name="index heading" w:semiHidden="1" w:unhideWhenUsed="1"/>
-    <w:lsdException w:name="caption" w:semiHidden="1" w:uiPriority="35" w:unhideWhenUsed="1" w:qFormat="1"/>
-    <w:lsdException w:name="table of figures" w:semiHidden="1" w:unhideWhenUsed="1"/>
-    <w:lsdException w:name="envelope address" w:semiHidden="1" w:unhideWhenUsed="1"/>
-    <w:lsdException w:name="envelope return" w:semiHidden="1" w:unhideWhenUsed="1"/>
-    <w:lsdException w:name="footnote reference" w:semiHidden="1" w:unhideWhenUsed="1"/>
-    <w:lsdException w:name="annotation reference" w:semiHidden="1" w:unhideWhenUsed="1"/>
-    <w:lsdException w:name="line number" w:semiHidden="1" w:unhideWhenUsed="1"/>
-    <w:lsdException w:name="page number" w:semiHidden="1" w:unhideWhenUsed="1"/>
-    <w:lsdException w:name="endnote reference" w:semiHidden="1" w:unhideWhenUsed="1"/>
-    <w:lsdException w:name="endnote text" w:semiHidden="1" w:unhideWhenUsed="1"/>
-    <w:lsdException w:name="table of authorities" w:semiHidden="1" w:unhideWhenUsed="1"/>
-    <w:lsdException w:name="macro" w:semiHidden="1" w:unhideWhenUsed="1"/>
-    <w:lsdException w:name="toa heading" w:semiHidden="1" w:unhideWhenUsed="1"/>
-    <w:lsdException w:name="List" w:semiHidden="1" w:unhideWhenUsed="1"/>
-    <w:lsdException w:name="List Bullet" w:semiHidden="1" w:unhideWhenUsed="1"/>
-    <w:lsdException w:name="List Number" w:semiHidden="1" w:unhideWhenUsed="1"/>
-    <w:lsdException w:name="List 2" w:semiHidden="1" w:unhideWhenUsed="1"/>
-    <w:lsdException w:name="List 3" w:semiHidden="1" w:unhideWhenUsed="1"/>
-    <w:lsdException w:name="List 4" w:semiHidden="1" w:unhideWhenUsed="1"/>
-    <w:lsdException w:name="List 5" w:semiHidden="1" w:unhideWhenUsed="1"/>
-    <w:lsdException w:name="List Bullet 2" w:semiHidden="1" w:unhideWhenUsed="1"/>
-    <w:lsdException w:name="List Bullet 3" w:semiHidden="1" w:unhideWhenUsed="1"/>
-    <w:lsdException w:name="List Bullet 4" w:semiHidden="1" w:unhideWhenUsed="1"/>
-    <w:lsdException w:name="List Bullet 5" w:semiHidden="1" w:unhideWhenUsed="1"/>
-    <w:lsdException w:name="List Number 2" w:semiHidden="1" w:unhideWhenUsed="1"/>
-    <w:lsdException w:name="List Number 3" w:semiHidden="1" w:unhideWhenUsed="1"/>
-    <w:lsdException w:name="List Number 4" w:semiHidden="1" w:unhideWhenUsed="1"/>
-    <w:lsdException w:name="List Number 5" w:semiHidden="1" w:unhideWhenUsed="1"/>
-    <w:lsdException w:name="Title" w:uiPriority="10" w:qFormat="1"/>
-    <w:lsdException w:name="Closing" w:semiHidden="1" w:unhideWhenUsed="1"/>
-    <w:lsdException w:name="Signature" w:semiHidden="1" w:unhideWhenUsed="1"/>
-    <w:lsdException w:name="Default Paragraph Font" w:semiHidden="1" w:uiPriority="1" w:unhideWhenUsed="1"/>
-    <w:lsdException w:name="Body Text" w:semiHidden="1" w:unhideWhenUsed="1"/>
-    <w:lsdException w:name="Body Text Indent" w:semiHidden="1" w:unhideWhenUsed="1"/>
-    <w:lsdException w:name="List Continue" w:semiHidden="1" w:unhideWhenUsed="1"/>
-    <w:lsdException w:name="List Continue 2" w:semiHidden="1" w:unhideWhenUsed="1"/>
-    <w:lsdException w:name="List Continue 3" w:semiHidden="1" w:unhideWhenUsed="1"/>
-    <w:lsdException w:name="List Continue 4" w:semiHidden="1" w:unhideWhenUsed="1"/>
-    <w:lsdException w:name="List Continue 5" w:semiHidden="1" w:unhideWhenUsed="1"/>
-    <w:lsdException w:name="Message Header" w:semiHidden="1" w:unhideWhenUsed="1"/>
-    <w:lsdException w:name="Subtitle" w:uiPriority="11" w:qFormat="1"/>
-    <w:lsdException w:name="Salutation" w:semiHidden="1" w:unhideWhenUsed="1"/>
-    <w:lsdException w:name="Date" w:semiHidden="1" w:unhideWhenUsed="1"/>
-    <w:lsdException w:name="Body Text First Indent" w:semiHidden="1" w:unhideWhenUsed="1"/>
-    <w:lsdException w:name="Body Text First Indent 2" w:semiHidden="1" w:unhideWhenUsed="1"/>
-    <w:lsdException w:name="Note Heading" w:semiHidden="1" w:unhideWhenUsed="1"/>
-    <w:lsdException w:name="Body Text 2" w:semiHidden="1" w:unhideWhenUsed="1"/>
-    <w:lsdException w:name="Body Text 3" w:semiHidden="1" w:unhideWhenUsed="1"/>
-    <w:lsdException w:name="Body Text Indent 2" w:semiHidden="1" w:unhideWhenUsed="1"/>
-    <w:lsdException w:name="Body Text Indent 3" w:semiHidden="1" w:unhideWhenUsed="1"/>
-    <w:lsdException w:name="Block Text" w:semiHidden="1" w:unhideWhenUsed="1"/>
-    <w:lsdException w:name="Hyperlink" w:semiHidden="1" w:unhideWhenUsed="1"/>
-    <w:lsdException w:name="FollowedHyperlink" w:semiHidden="1" w:unhideWhenUsed="1"/>
-    <w:lsdException w:name="Strong" w:uiPriority="22" w:qFormat="1"/>
-    <w:lsdException w:name="Emphasis" w:uiPriority="20" w:qFormat="1"/>
-    <w:lsdException w:name="Document Map" w:semiHidden="1" w:unhideWhenUsed="1"/>
-    <w:lsdException w:name="Plain Text" w:semiHidden="1" w:unhideWhenUsed="1"/>
-    <w:lsdException w:name="E-mail Signature" w:semiHidden="1" w:unhideWhenUsed="1"/>
-    <w:lsdException w:name="HTML Top of Form" w:semiHidden="1" w:unhideWhenUsed="1"/>
-    <w:lsdException w:name="HTML Bottom of Form" w:semiHidden="1" w:unhideWhenUsed="1"/>
-    <w:lsdException w:name="Normal (Web)" w:semiHidden="1" w:unhideWhenUsed="1"/>
-    <w:lsdException w:name="HTML Acronym" w:semiHidden="1" w:unhideWhenUsed="1"/>
-    <w:lsdException w:name="HTML Address" w:semiHidden="1" w:unhideWhenUsed="1"/>
-    <w:lsdException w:name="HTML Cite" w:semiHidden="1" w:unhideWhenUsed="1"/>
-    <w:lsdException w:name="HTML Code" w:semiHidden="1" w:unhideWhenUsed="1"/>
-    <w:lsdException w:name="HTML Definition" w:semiHidden="1" w:unhideWhenUsed="1"/>
-    <w:lsdException w:name="HTML Keyboard" w:semiHidden="1" w:unhideWhenUsed="1"/>
-    <w:lsdException w:name="HTML Preformatted" w:semiHidden="1" w:unhideWhenUsed="1"/>
-    <w:lsdException w:name="HTML Sample" w:semiHidden="1" w:unhideWhenUsed="1"/>
-    <w:lsdException w:name="HTML Typewriter" w:semiHidden="1" w:unhideWhenUsed="1"/>
-    <w:lsdException w:name="HTML Variable" w:semiHidden="1" w:unhideWhenUsed="1"/>
-    <w:lsdException w:name="Normal Table" w:semiHidden="1" w:unhideWhenUsed="1"/>
-    <w:lsdException w:name="annotation subject" w:semiHidden="1" w:unhideWhenUsed="1"/>
-    <w:lsdException w:name="No List" w:semiHidden="1" w:unhideWhenUsed="1"/>
-    <w:lsdException w:name="Outline List 1" w:semiHidden="1" w:unhideWhenUsed="1"/>
-    <w:lsdException w:name="Outline List 2" w:semiHidden="1" w:unhideWhenUsed="1"/>
-    <w:lsdException w:name="Outline List 3" w:semiHidden="1" w:unhideWhenUsed="1"/>
-    <w:lsdException w:name="Table Simple 1" w:semiHidden="1" w:unhideWhenUsed="1"/>
-    <w:lsdException w:name="Table Simple 2" w:semiHidden="1" w:unhideWhenUsed="1"/>
-    <w:lsdException w:name="Table Simple 3" w:semiHidden="1" w:unhideWhenUsed="1"/>
-    <w:lsdException w:name="Table Classic 1" w:semiHidden="1" w:unhideWhenUsed="1"/>
-    <w:lsdException w:name="Table Classic 2" w:semiHidden="1" w:unhideWhenUsed="1"/>
-    <w:lsdException w:name="Table Classic 3" w:semiHidden="1" w:unhideWhenUsed="1"/>
-    <w:lsdException w:name="Table Classic 4" w:semiHidden="1" w:unhideWhenUsed="1"/>
-    <w:lsdException w:name="Table Colorful 1" w:semiHidden="1" w:unhideWhenUsed="1"/>
-    <w:lsdException w:name="Table Colorful 2" w:semiHidden="1" w:unhideWhenUsed="1"/>
-    <w:lsdException w:name="Table Colorful 3" w:semiHidden="1" w:unhideWhenUsed="1"/>
-    <w:lsdException w:name="Table Columns 1" w:semiHidden="1" w:unhideWhenUsed="1"/>
-    <w:lsdException w:name="Table Columns 2" w:semiHidden="1" w:unhideWhenUsed="1"/>
-    <w:lsdException w:name="Table Columns 3" w:semiHidden="1" w:unhideWhenUsed="1"/>
-    <w:lsdException w:name="Table Columns 4" w:semiHidden="1" w:unhideWhenUsed="1"/>
-    <w:lsdException w:name="Table Columns 5" w:semiHidden="1" w:unhideWhenUsed="1"/>
-    <w:lsdException w:name="Table Grid 1" w:semiHidden="1" w:unhideWhenUsed="1"/>
-    <w:lsdException w:name="Table Grid 2" w:semiHidden="1" w:unhideWhenUsed="1"/>
-    <w:lsdException w:name="Table Grid 3" w:semiHidden="1" w:unhideWhenUsed="1"/>
-    <w:lsdException w:name="Table Grid 4" w:semiHidden="1" w:unhideWhenUsed="1"/>
-    <w:lsdException w:name="Table Grid 5" w:semiHidden="1" w:unhideWhenUsed="1"/>
-    <w:lsdException w:name="Table Grid 6" w:semiHidden="1" w:unhideWhenUsed="1"/>
-    <w:lsdException w:name="Table Grid 7" w:semiHidden="1" w:unhideWhenUsed="1"/>
-    <w:lsdException w:name="Table Grid 8" w:semiHidden="1" w:unhideWhenUsed="1"/>
-    <w:lsdException w:name="Table List 1" w:semiHidden="1" w:unhideWhenUsed="1"/>
-    <w:lsdException w:name="Table List 2" w:semiHidden="1" w:unhideWhenUsed="1"/>
-    <w:lsdException w:name="Table List 3" w:semiHidden="1" w:unhideWhenUsed="1"/>
-    <w:lsdException w:name="Table List 4" w:semiHidden="1" w:unhideWhenUsed="1"/>
-    <w:lsdException w:name="Table List 5" w:semiHidden="1" w:unhideWhenUsed="1"/>
-    <w:lsdException w:name="Table List 6" w:semiHidden="1" w:unhideWhenUsed="1"/>
-    <w:lsdException w:name="Table List 7" w:semiHidden="1" w:unhideWhenUsed="1"/>
-    <w:lsdException w:name="Table List 8" w:semiHidden="1" w:unhideWhenUsed="1"/>
-    <w:lsdException w:name="Table 3D effects 1" w:semiHidden="1" w:unhideWhenUsed="1"/>
-    <w:lsdException w:name="Table 3D effects 2" w:semiHidden="1" w:unhideWhenUsed="1"/>
-    <w:lsdException w:name="Table 3D effects 3" w:semiHidden="1" w:unhideWhenUsed="1"/>
-    <w:lsdException w:name="Table Contemporary" w:semiHidden="1" w:unhideWhenUsed="1"/>
-    <w:lsdException w:name="Table Elegant" w:semiHidden="1" w:unhideWhenUsed="1"/>
-    <w:lsdException w:name="Table Professional" w:semiHidden="1" w:unhideWhenUsed="1"/>
-    <w:lsdException w:name="Table Subtle 1" w:semiHidden="1" w:unhideWhenUsed="1"/>
-    <w:lsdException w:name="Table Subtle 2" w:semiHidden="1" w:unhideWhenUsed="1"/>
-    <w:lsdException w:name="Table Web 1" w:semiHidden="1" w:unhideWhenUsed="1"/>
-    <w:lsdException w:name="Table Web 2" w:semiHidden="1" w:unhideWhenUsed="1"/>
-    <w:lsdException w:name="Table Web 3" w:semiHidden="1" w:unhideWhenUsed="1"/>
-    <w:lsdException w:name="Balloon Text" w:semiHidden="1" w:unhideWhenUsed="1"/>
-    <w:lsdException w:name="Table Grid" w:uiPriority="59"/>
-    <w:lsdException w:name="Table Theme" w:semiHidden="1" w:unhideWhenUsed="1"/>
-    <w:lsdException w:name="Placeholder Text" w:semiHidden="1"/>
-    <w:lsdException w:name="No Spacing" w:uiPriority="1" w:qFormat="1"/>
-    <w:lsdException w:name="Light Shading" w:uiPriority="60"/>
-    <w:lsdException w:name="Light List" w:uiPriority="61"/>
-    <w:lsdException w:name="Light Grid" w:uiPriority="62"/>
-    <w:lsdException w:name="Medium Shading 1" w:uiPriority="63"/>
-    <w:lsdException w:name="Medium Shading 2" w:uiPriority="64"/>
-    <w:lsdException w:name="Medium List 1" w:uiPriority="65"/>
-    <w:lsdException w:name="Medium List 2" w:uiPriority="66"/>
-    <w:lsdException w:name="Medium Grid 1" w:uiPriority="67"/>
-    <w:lsdException w:name="Medium Grid 2" w:uiPriority="68"/>
-    <w:lsdException w:name="Medium Grid 3" w:uiPriority="69"/>
-    <w:lsdException w:name="Dark List" w:uiPriority="70"/>
-    <w:lsdException w:name="Colorful Shading" w:uiPriority="71"/>
-    <w:lsdException w:name="Colorful List" w:uiPriority="72"/>
-    <w:lsdException w:name="Colorful Grid" w:uiPriority="73"/>
-    <w:lsdException w:name="Light Shading Accent 1" w:uiPriority="60"/>
-    <w:lsdException w:name="Light List Accent 1" w:uiPriority="61"/>
-    <w:lsdException w:name="Light Grid Accent 1" w:uiPriority="62"/>
-    <w:lsdException w:name="Medium Shading 1 Accent 1" w:uiPriority="63"/>
-    <w:lsdException w:name="Medium Shading 2 Accent 1" w:uiPriority="64"/>
-    <w:lsdException w:name="Medium List 1 Accent 1" w:uiPriority="65"/>
-    <w:lsdException w:name="Revision" w:semiHidden="1"/>
-    <w:lsdException w:name="List Paragraph" w:uiPriority="34" w:qFormat="1"/>
-    <w:lsdException w:name="Quote" w:uiPriority="29" w:qFormat="1"/>
-    <w:lsdException w:name="Intense Quote" w:uiPriority="30" w:qFormat="1"/>
-    <w:lsdException w:name="Medium List 2 Accent 1" w:uiPriority="66"/>
-    <w:lsdException w:name="Medium Grid 1 Accent 1" w:uiPriority="67"/>
-    <w:lsdException w:name="Medium Grid 2 Accent 1" w:uiPriority="68"/>
-    <w:lsdException w:name="Medium Grid 3 Accent 1" w:uiPriority="69"/>
-    <w:lsdException w:name="Dark List Accent 1" w:uiPriority="70"/>
-    <w:lsdException w:name="Colorful Shading Accent 1" w:uiPriority="71"/>
-    <w:lsdException w:name="Colorful List Accent 1" w:uiPriority="72"/>
-    <w:lsdException w:name="Colorful Grid Accent 1" w:uiPriority="73"/>
-    <w:lsdException w:name="Light Shading Accent 2" w:uiPriority="60"/>
-    <w:lsdException w:name="Light List Accent 2" w:uiPriority="61"/>
-    <w:lsdException w:name="Light Grid Accent 2" w:uiPriority="62"/>
-    <w:lsdException w:name="Medium Shading 1 Accent 2" w:uiPriority="63"/>
-    <w:lsdException w:name="Medium Shading 2 Accent 2" w:uiPriority="64"/>
-    <w:lsdException w:name="Medium List 1 Accent 2" w:uiPriority="65"/>
-    <w:lsdException w:name="Medium List 2 Accent 2" w:uiPriority="66"/>
-    <w:lsdException w:name="Medium Grid 1 Accent 2" w:uiPriority="67"/>
-    <w:lsdException w:name="Medium Grid 2 Accent 2" w:uiPriority="68"/>
-    <w:lsdException w:name="Medium Grid 3 Accent 2" w:uiPriority="69"/>
-    <w:lsdException w:name="Dark List Accent 2" w:uiPriority="70"/>
-    <w:lsdException w:name="Colorful Shading Accent 2" w:uiPriority="71"/>
-    <w:lsdException w:name="Colorful List Accent 2" w:uiPriority="72"/>
-    <w:lsdException w:name="Colorful Grid Accent 2" w:uiPriority="73"/>
-    <w:lsdException w:name="Light Shading Accent 3" w:uiPriority="60"/>
-    <w:lsdException w:name="Light List Accent 3" w:uiPriority="61"/>
-    <w:lsdException w:name="Light Grid Accent 3" w:uiPriority="62"/>
-    <w:lsdException w:name="Medium Shading 1 Accent 3" w:uiPriority="63"/>
-    <w:lsdException w:name="Medium Shading 2 Accent 3" w:uiPriority="64"/>
-    <w:lsdException w:name="Medium List 1 Accent 3" w:uiPriority="65"/>
-    <w:lsdException w:name="Medium List 2 Accent 3" w:uiPriority="66"/>
-    <w:lsdException w:name="Medium Grid 1 Accent 3" w:uiPriority="67"/>
-    <w:lsdException w:name="Medium Grid 2 Accent 3" w:uiPriority="68"/>
-    <w:lsdException w:name="Medium Grid 3 Accent 3" w:uiPriority="69"/>
-    <w:lsdException w:name="Dark List Accent 3" w:uiPriority="70"/>
-    <w:lsdException w:name="Colorful Shading Accent 3" w:uiPriority="71"/>
-    <w:lsdException w:name="Colorful List Accent 3" w:uiPriority="72"/>
-    <w:lsdException w:name="Colorful Grid Accent 3" w:uiPriority="73"/>
-    <w:lsdException w:name="Light Shading Accent 4" w:uiPriority="60"/>
-    <w:lsdException w:name="Light List Accent 4" w:uiPriority="61"/>
-    <w:lsdException w:name="Light Grid Accent 4" w:uiPriority="62"/>
-    <w:lsdException w:name="Medium Shading 1 Accent 4" w:uiPriority="63"/>
-    <w:lsdException w:name="Medium Shading 2 Accent 4" w:uiPriority="64"/>
-    <w:lsdException w:name="Medium List 1 Accent 4" w:uiPriority="65"/>
-    <w:lsdException w:name="Medium List 2 Accent 4" w:uiPriority="66"/>
-    <w:lsdException w:name="Medium Grid 1 Accent 4" w:uiPriority="67"/>
-    <w:lsdException w:name="Medium Grid 2 Accent 4" w:uiPriority="68"/>
-    <w:lsdException w:name="Medium Grid 3 Accent 4" w:uiPriority="69"/>
-    <w:lsdException w:name="Dark List Accent 4" w:uiPriority="70"/>
-    <w:lsdException w:name="Colorful Shading Accent 4" w:uiPriority="71"/>
-    <w:lsdException w:name="Colorful List Accent 4" w:uiPriority="72"/>
-    <w:lsdException w:name="Colorful Grid Accent 4" w:uiPriority="73"/>
-    <w:lsdException w:name="Light Shading Accent 5" w:uiPriority="60"/>
-    <w:lsdException w:name="Light List Accent 5" w:uiPriority="61"/>
-    <w:lsdException w:name="Light Grid Accent 5" w:uiPriority="62"/>
-    <w:lsdException w:name="Medium Shading 1 Accent 5" w:uiPriority="63"/>
-    <w:lsdException w:name="Medium Shading 2 Accent 5" w:uiPriority="64"/>
-    <w:lsdException w:name="Medium List 1 Accent 5" w:uiPriority="65"/>
-    <w:lsdException w:name="Medium List 2 Accent 5" w:uiPriority="66"/>
-    <w:lsdException w:name="Medium Grid 1 Accent 5" w:uiPriority="67"/>
-    <w:lsdException w:name="Medium Grid 2 Accent 5" w:uiPriority="68"/>
-    <w:lsdException w:name="Medium Grid 3 Accent 5" w:uiPriority="69"/>
-    <w:lsdException w:name="Dark List Accent 5" w:uiPriority="70"/>
-    <w:lsdException w:name="Colorful Shading Accent 5" w:uiPriority="71"/>
-    <w:lsdException w:name="Colorful List Accent 5" w:uiPriority="72"/>
-    <w:lsdException w:name="Colorful Grid Accent 5" w:uiPriority="73"/>
-    <w:lsdException w:name="Light Shading Accent 6" w:uiPriority="60"/>
-    <w:lsdException w:name="Light List Accent 6" w:uiPriority="61"/>
-    <w:lsdException w:name="Light Grid Accent 6" w:uiPriority="62"/>
-    <w:lsdException w:name="Medium Shading 1 Accent 6" w:uiPriority="63"/>
-    <w:lsdException w:name="Medium Shading 2 Accent 6" w:uiPriority="64"/>
-    <w:lsdException w:name="Medium List 1 Accent 6" w:uiPriority="65"/>
-    <w:lsdException w:name="Medium List 2 Accent 6" w:uiPriority="66"/>
-    <w:lsdException w:name="Medium Grid 1 Accent 6" w:uiPriority="67"/>
-    <w:lsdException w:name="Medium Grid 2 Accent 6" w:uiPriority="68"/>
-    <w:lsdException w:name="Medium Grid 3 Accent 6" w:uiPriority="69"/>
-    <w:lsdException w:name="Dark List Accent 6" w:uiPriority="70"/>
-    <w:lsdException w:name="Colorful Shading Accent 6" w:uiPriority="71"/>
-    <w:lsdException w:name="Colorful List Accent 6" w:uiPriority="72"/>
-    <w:lsdException w:name="Colorful Grid Accent 6" w:uiPriority="73"/>
-    <w:lsdException w:name="Subtle Emphasis" w:uiPriority="19" w:qFormat="1"/>
-    <w:lsdException w:name="Intense Emphasis" w:uiPriority="21" w:qFormat="1"/>
-    <w:lsdException w:name="Subtle Reference" w:uiPriority="31" w:qFormat="1"/>
-    <w:lsdException w:name="Intense Reference" w:uiPriority="32" w:qFormat="1"/>
-    <w:lsdException w:name="Book Title" w:uiPriority="33" w:qFormat="1"/>
-    <w:lsdException w:name="Bibliography" w:semiHidden="1" w:uiPriority="37" w:unhideWhenUsed="1"/>
-    <w:lsdException w:name="TOC Heading" w:semiHidden="1" w:uiPriority="39" w:unhideWhenUsed="1" w:qFormat="1"/>
-    <w:lsdException w:name="Plain Table 1" w:uiPriority="41"/>
-    <w:lsdException w:name="Plain Table 2" w:uiPriority="42"/>
-    <w:lsdException w:name="Plain Table 3" w:uiPriority="43"/>
-    <w:lsdException w:name="Plain Table 4" w:uiPriority="44"/>
-    <w:lsdException w:name="Plain Table 5" w:uiPriority="45"/>
-    <w:lsdException w:name="Grid Table Light" w:uiPriority="40"/>
-    <w:lsdException w:name="Grid Table 1 Light" w:uiPriority="46"/>
-    <w:lsdException w:name="Grid Table 2" w:uiPriority="47"/>
-    <w:lsdException w:name="Grid Table 3" w:uiPriority="48"/>
-    <w:lsdException w:name="Grid Table 4" w:uiPriority="49"/>
-    <w:lsdException w:name="Grid Table 5 Dark" w:uiPriority="50"/>
-    <w:lsdException w:name="Grid Table 6 Colorful" w:uiPriority="51"/>
-    <w:lsdException w:name="Grid Table 7 Colorful" w:uiPriority="52"/>
-    <w:lsdException w:name="Grid Table 1 Light Accent 1" w:uiPriority="46"/>
-    <w:lsdException w:name="Grid Table 2 Accent 1" w:uiPriority="47"/>
-    <w:lsdException w:name="Grid Table 3 Accent 1" w:uiPriority="48"/>
-    <w:lsdException w:name="Grid Table 4 Accent 1" w:uiPriority="49"/>
-    <w:lsdException w:name="Grid Table 5 Dark Accent 1" w:uiPriority="50"/>
-    <w:lsdException w:name="Grid Table 6 Colorful Accent 1" w:uiPriority="51"/>
-    <w:lsdException w:name="Grid Table 7 Colorful Accent 1" w:uiPriority="52"/>
-    <w:lsdException w:name="Grid Table 1 Light Accent 2" w:uiPriority="46"/>
-    <w:lsdException w:name="Grid Table 2 Accent 2" w:uiPriority="47"/>
-    <w:lsdException w:name="Grid Table 3 Accent 2" w:uiPriority="48"/>
-    <w:lsdException w:name="Grid Table 4 Accent 2" w:uiPriority="49"/>
-    <w:lsdException w:name="Grid Table 5 Dark Accent 2" w:uiPriority="50"/>
-    <w:lsdException w:name="Grid Table 6 Colorful Accent 2" w:uiPriority="51"/>
-    <w:lsdException w:name="Grid Table 7 Colorful Accent 2" w:uiPriority="52"/>
-    <w:lsdException w:name="Grid Table 1 Light Accent 3" w:uiPriority="46"/>
-    <w:lsdException w:name="Grid Table 2 Accent 3" w:uiPriority="47"/>
-    <w:lsdException w:name="Grid Table 3 Accent 3" w:uiPriority="48"/>
-    <w:lsdException w:name="Grid Table 4 Accent 3" w:uiPriority="49"/>
-    <w:lsdException w:name="Grid Table 5 Dark Accent 3" w:uiPriority="50"/>
-    <w:lsdException w:name="Grid Table 6 Colorful Accent 3" w:uiPriority="51"/>
-    <w:lsdException w:name="Grid Table 7 Colorful Accent 3" w:uiPriority="52"/>
-    <w:lsdException w:name="Grid Table 1 Light Accent 4" w:uiPriority="46"/>
-    <w:lsdException w:name="Grid Table 2 Accent 4" w:uiPriority="47"/>
-    <w:lsdException w:name="Grid Table 3 Accent 4" w:uiPriority="48"/>
-    <w:lsdException w:name="Grid Table 4 Accent 4" w:uiPriority="49"/>
-    <w:lsdException w:name="Grid Table 5 Dark Accent 4" w:uiPriority="50"/>
-    <w:lsdException w:name="Grid Table 6 Colorful Accent 4" w:uiPriority="51"/>
-    <w:lsdException w:name="Grid Table 7 Colorful Accent 4" w:uiPriority="52"/>
-    <w:lsdException w:name="Grid Table 1 Light Accent 5" w:uiPriority="46"/>
-    <w:lsdException w:name="Grid Table 2 Accent 5" w:uiPriority="47"/>
-    <w:lsdException w:name="Grid Table 3 Accent 5" w:uiPriority="48"/>
-    <w:lsdException w:name="Grid Table 4 Accent 5" w:uiPriority="49"/>
-    <w:lsdException w:name="Grid Table 5 Dark Accent 5" w:uiPriority="50"/>
-    <w:lsdException w:name="Grid Table 6 Colorful Accent 5" w:uiPriority="51"/>
-    <w:lsdException w:name="Grid Table 7 Colorful Accent 5" w:uiPriority="52"/>
-    <w:lsdException w:name="Grid Table 1 Light Accent 6" w:uiPriority="46"/>
-    <w:lsdException w:name="Grid Table 2 Accent 6" w:uiPriority="47"/>
-    <w:lsdException w:name="Grid Table 3 Accent 6" w:uiPriority="48"/>
-    <w:lsdException w:name="Grid Table 4 Accent 6" w:uiPriority="49"/>
-    <w:lsdException w:name="Grid Table 5 Dark Accent 6" w:uiPriority="50"/>
-    <w:lsdException w:name="Grid Table 6 Colorful Accent 6" w:uiPriority="51"/>
-    <w:lsdException w:name="Grid Table 7 Colorful Accent 6" w:uiPriority="52"/>
-    <w:lsdException w:name="List Table 1 Light" w:uiPriority="46"/>
-    <w:lsdException w:name="List Table 2" w:uiPriority="47"/>
-    <w:lsdException w:name="List Table 3" w:uiPriority="48"/>
-    <w:lsdException w:name="List Table 4" w:uiPriority="49"/>
-    <w:lsdException w:name="List Table 5 Dark" w:uiPriority="50"/>
-    <w:lsdException w:name="List Table 6 Colorful" w:uiPriority="51"/>
-    <w:lsdException w:name="List Table 7 Colorful" w:uiPriority="52"/>
-    <w:lsdException w:name="List Table 1 Light Accent 1" w:uiPriority="46"/>
-    <w:lsdException w:name="List Table 2 Accent 1" w:uiPriority="47"/>
-    <w:lsdException w:name="List Table 3 Accent 1" w:uiPriority="48"/>
-    <w:lsdException w:name="List Table 4 Accent 1" w:uiPriority="49"/>
-    <w:lsdException w:name="List Table 5 Dark Accent 1" w:uiPriority="50"/>
-    <w:lsdException w:name="List Table 6 Colorful Accent 1" w:uiPriority="51"/>
-    <w:lsdException w:name="List Table 7 Colorful Accent 1" w:uiPriority="52"/>
-    <w:lsdException w:name="List Table 1 Light Accent 2" w:uiPriority="46"/>
-    <w:lsdException w:name="List Table 2 Accent 2" w:uiPriority="47"/>
-    <w:lsdException w:name="List Table 3 Accent 2" w:uiPriority="48"/>
-    <w:lsdException w:name="List Table 4 Accent 2" w:uiPriority="49"/>
-    <w:lsdException w:name="List Table 5 Dark Accent 2" w:uiPriority="50"/>
-    <w:lsdException w:name="List Table 6 Colorful Accent 2" w:uiPriority="51"/>
-    <w:lsdException w:name="List Table 7 Colorful Accent 2" w:uiPriority="52"/>
-    <w:lsdException w:name="List Table 1 Light Accent 3" w:uiPriority="46"/>
-    <w:lsdException w:name="List Table 2 Accent 3" w:uiPriority="47"/>
-    <w:lsdException w:name="List Table 3 Accent 3" w:uiPriority="48"/>
-    <w:lsdException w:name="List Table 4 Accent 3" w:uiPriority="49"/>
-    <w:lsdException w:name="List Table 5 Dark Accent 3" w:uiPriority="50"/>
-    <w:lsdException w:name="List Table 6 Colorful Accent 3" w:uiPriority="51"/>
-    <w:lsdException w:name="List Table 7 Colorful Accent 3" w:uiPriority="52"/>
-    <w:lsdException w:name="List Table 1 Light Accent 4" w:uiPriority="46"/>
-    <w:lsdException w:name="List Table 2 Accent 4" w:uiPriority="47"/>
-    <w:lsdException w:name="List Table 3 Accent 4" w:uiPriority="48"/>
-    <w:lsdException w:name="List Table 4 Accent 4" w:uiPriority="49"/>
-    <w:lsdException w:name="List Table 5 Dark Accent 4" w:uiPriority="50"/>
-    <w:lsdException w:name="List Table 6 Colorful Accent 4" w:uiPriority="51"/>
-    <w:lsdException w:name="List Table 7 Colorful Accent 4" w:uiPriority="52"/>
-    <w:lsdException w:name="List Table 1 Light Accent 5" w:uiPriority="46"/>
-    <w:lsdException w:name="List Table 2 Accent 5" w:uiPriority="47"/>
-    <w:lsdException w:name="List Table 3 Accent 5" w:uiPriority="48"/>
-    <w:lsdException w:name="List Table 4 Accent 5" w:uiPriority="49"/>
-    <w:lsdException w:name="List Table 5 Dark Accent 5" w:uiPriority="50"/>
-    <w:lsdException w:name="List Table 6 Colorful Accent 5" w:uiPriority="51"/>
-    <w:lsdException w:name="List Table 7 Colorful Accent 5" w:uiPriority="52"/>
-    <w:lsdException w:name="List Table 1 Light Accent 6" w:uiPriority="46"/>
-    <w:lsdException w:name="List Table 2 Accent 6" w:uiPriority="47"/>
-    <w:lsdException w:name="List Table 3 Accent 6" w:uiPriority="48"/>
-    <w:lsdException w:name="List Table 4 Accent 6" w:uiPriority="49"/>
-    <w:lsdException w:name="List Table 5 Dark Accent 6" w:uiPriority="50"/>
-    <w:lsdException w:name="List Table 6 Colorful Accent 6" w:uiPriority="51"/>
-    <w:lsdException w:name="List Table 7 Colorful Accent 6" w:uiPriority="52"/>
+  <w:latentStyles w:defLockedState="0" w:defUIPriority="99" w:defSemiHidden="1" w:defUnhideWhenUsed="1" w:defQFormat="0" w:count="267">
+    <w:lsdException w:name="Normal" w:semiHidden="0" w:uiPriority="0" w:unhideWhenUsed="0" w:qFormat="1"/>
+    <w:lsdException w:name="heading 1" w:semiHidden="0" w:uiPriority="9" w:unhideWhenUsed="0" w:qFormat="1"/>
+    <w:lsdException w:name="heading 2" w:uiPriority="9" w:qFormat="1"/>
+    <w:lsdException w:name="heading 3" w:uiPriority="9" w:qFormat="1"/>
+    <w:lsdException w:name="heading 4" w:uiPriority="9" w:qFormat="1"/>
+    <w:lsdException w:name="heading 5" w:uiPriority="9" w:qFormat="1"/>
+    <w:lsdException w:name="heading 6" w:uiPriority="9" w:qFormat="1"/>
+    <w:lsdException w:name="heading 7" w:uiPriority="9" w:qFormat="1"/>
+    <w:lsdException w:name="heading 8" w:uiPriority="9" w:qFormat="1"/>
+    <w:lsdException w:name="heading 9" w:uiPriority="9" w:qFormat="1"/>
+    <w:lsdException w:name="toc 1" w:uiPriority="39"/>
+    <w:lsdException w:name="toc 2" w:uiPriority="39"/>
+    <w:lsdException w:name="toc 3" w:uiPriority="39"/>
+    <w:lsdException w:name="toc 4" w:uiPriority="39"/>
+    <w:lsdException w:name="toc 5" w:uiPriority="39"/>
+    <w:lsdException w:name="toc 6" w:uiPriority="39"/>
+    <w:lsdException w:name="toc 7" w:uiPriority="39"/>
+    <w:lsdException w:name="toc 8" w:uiPriority="39"/>
+    <w:lsdException w:name="toc 9" w:uiPriority="39"/>
+    <w:lsdException w:name="caption" w:uiPriority="35" w:qFormat="1"/>
+    <w:lsdException w:name="Title" w:semiHidden="0" w:uiPriority="10" w:unhideWhenUsed="0" w:qFormat="1"/>
+    <w:lsdException w:name="Default Paragraph Font" w:uiPriority="1"/>
+    <w:lsdException w:name="Subtitle" w:semiHidden="0" w:uiPriority="11" w:unhideWhenUsed="0" w:qFormat="1"/>
+    <w:lsdException w:name="Strong" w:semiHidden="0" w:uiPriority="22" w:unhideWhenUsed="0" w:qFormat="1"/>
+    <w:lsdException w:name="Emphasis" w:semiHidden="0" w:uiPriority="20" w:unhideWhenUsed="0" w:qFormat="1"/>
+    <w:lsdException w:name="Table Grid" w:semiHidden="0" w:uiPriority="59" w:unhideWhenUsed="0"/>
+    <w:lsdException w:name="Placeholder Text" w:unhideWhenUsed="0"/>
+    <w:lsdException w:name="No Spacing" w:semiHidden="0" w:uiPriority="1" w:unhideWhenUsed="0" w:qFormat="1"/>
+    <w:lsdException w:name="Light Shading" w:semiHidden="0" w:uiPriority="60" w:unhideWhenUsed="0"/>
+    <w:lsdException w:name="Light List" w:semiHidden="0" w:uiPriority="61" w:unhideWhenUsed="0"/>
+    <w:lsdException w:name="Light Grid" w:semiHidden="0" w:uiPriority="62" w:unhideWhenUsed="0"/>
+    <w:lsdException w:name="Medium Shading 1" w:semiHidden="0" w:uiPriority="63" w:unhideWhenUsed="0"/>
+    <w:lsdException w:name="Medium Shading 2" w:semiHidden="0" w:uiPriority="64" w:unhideWhenUsed="0"/>
+    <w:lsdException w:name="Medium List 1" w:semiHidden="0" w:uiPriority="65" w:unhideWhenUsed="0"/>
+    <w:lsdException w:name="Medium List 2" w:semiHidden="0" w:uiPriority="66" w:unhideWhenUsed="0"/>
+    <w:lsdException w:name="Medium Grid 1" w:semiHidden="0" w:uiPriority="67" w:unhideWhenUsed="0"/>
+    <w:lsdException w:name="Medium Grid 2" w:semiHidden="0" w:uiPriority="68" w:unhideWhenUsed="0"/>
+    <w:lsdException w:name="Medium Grid 3" w:semiHidden="0" w:uiPriority="69" w:unhideWhenUsed="0"/>
+    <w:lsdException w:name="Dark List" w:semiHidden="0" w:uiPriority="70" w:unhideWhenUsed="0"/>
+    <w:lsdException w:name="Colorful Shading" w:semiHidden="0" w:uiPriority="71" w:unhideWhenUsed="0"/>
+    <w:lsdException w:name="Colorful List" w:semiHidden="0" w:uiPriority="72" w:unhideWhenUsed="0"/>
+    <w:lsdException w:name="Colorful Grid" w:semiHidden="0" w:uiPriority="73" w:unhideWhenUsed="0"/>
+    <w:lsdException w:name="Light Shading Accent 1" w:semiHidden="0" w:uiPriority="60" w:unhideWhenUsed="0"/>
+    <w:lsdException w:name="Light List Accent 1" w:semiHidden="0" w:uiPriority="61" w:unhideWhenUsed="0"/>
+    <w:lsdException w:name="Light Grid Accent 1" w:semiHidden="0" w:uiPriority="62" w:unhideWhenUsed="0"/>
+    <w:lsdException w:name="Medium Shading 1 Accent 1" w:semiHidden="0" w:uiPriority="63" w:unhideWhenUsed="0"/>
+    <w:lsdException w:name="Medium Shading 2 Accent 1" w:semiHidden="0" w:uiPriority="64" w:unhideWhenUsed="0"/>
+    <w:lsdException w:name="Medium List 1 Accent 1" w:semiHidden="0" w:uiPriority="65" w:unhideWhenUsed="0"/>
+    <w:lsdException w:name="Revision" w:unhideWhenUsed="0"/>
+    <w:lsdException w:name="List Paragraph" w:semiHidden="0" w:uiPriority="34" w:unhideWhenUsed="0" w:qFormat="1"/>
+    <w:lsdException w:name="Quote" w:semiHidden="0" w:uiPriority="29" w:unhideWhenUsed="0" w:qFormat="1"/>
+    <w:lsdException w:name="Intense Quote" w:semiHidden="0" w:uiPriority="30" w:unhideWhenUsed="0" w:qFormat="1"/>
+    <w:lsdException w:name="Medium List 2 Accent 1" w:semiHidden="0" w:uiPriority="66" w:unhideWhenUsed="0"/>
+    <w:lsdException w:name="Medium Grid 1 Accent 1" w:semiHidden="0" w:uiPriority="67" w:unhideWhenUsed="0"/>
+    <w:lsdException w:name="Medium Grid 2 Accent 1" w:semiHidden="0" w:uiPriority="68" w:unhideWhenUsed="0"/>
+    <w:lsdException w:name="Medium Grid 3 Accent 1" w:semiHidden="0" w:uiPriority="69" w:unhideWhenUsed="0"/>
+    <w:lsdException w:name="Dark List Accent 1" w:semiHidden="0" w:uiPriority="70" w:unhideWhenUsed="0"/>
+    <w:lsdException w:name="Colorful Shading Accent 1" w:semiHidden="0" w:uiPriority="71" w:unhideWhenUsed="0"/>
+    <w:lsdException w:name="Colorful List Accent 1" w:semiHidden="0" w:uiPriority="72" w:unhideWhenUsed="0"/>
+    <w:lsdException w:name="Colorful Grid Accent 1" w:semiHidden="0" w:uiPriority="73" w:unhideWhenUsed="0"/>
+    <w:lsdException w:name="Light Shading Accent 2" w:semiHidden="0" w:uiPriority="60" w:unhideWhenUsed="0"/>
+    <w:lsdException w:name="Light List Accent 2" w:semiHidden="0" w:uiPriority="61" w:unhideWhenUsed="0"/>
+    <w:lsdException w:name="Light Grid Accent 2" w:semiHidden="0" w:uiPriority="62" w:unhideWhenUsed="0"/>
+    <w:lsdException w:name="Medium Shading 1 Accent 2" w:semiHidden="0" w:uiPriority="63" w:unhideWhenUsed="0"/>
+    <w:lsdException w:name="Medium Shading 2 Accent 2" w:semiHidden="0" w:uiPriority="64" w:unhideWhenUsed="0"/>
+    <w:lsdException w:name="Medium List 1 Accent 2" w:semiHidden="0" w:uiPriority="65" w:unhideWhenUsed="0"/>
+    <w:lsdException w:name="Medium List 2 Accent 2" w:semiHidden="0" w:uiPriority="66" w:unhideWhenUsed="0"/>
+    <w:lsdException w:name="Medium Grid 1 Accent 2" w:semiHidden="0" w:uiPriority="67" w:unhideWhenUsed="0"/>
+    <w:lsdException w:name="Medium Grid 2 Accent 2" w:semiHidden="0" w:uiPriority="68" w:unhideWhenUsed="0"/>
+    <w:lsdException w:name="Medium Grid 3 Accent 2" w:semiHidden="0" w:uiPriority="69" w:unhideWhenUsed="0"/>
+    <w:lsdException w:name="Dark List Accent 2" w:semiHidden="0" w:uiPriority="70" w:unhideWhenUsed="0"/>
+    <w:lsdException w:name="Colorful Shading Accent 2" w:semiHidden="0" w:uiPriority="71" w:unhideWhenUsed="0"/>
+    <w:lsdException w:name="Colorful List Accent 2" w:semiHidden="0" w:uiPriority="72" w:unhideWhenUsed="0"/>
+    <w:lsdException w:name="Colorful Grid Accent 2" w:semiHidden="0" w:uiPriority="73" w:unhideWhenUsed="0"/>
+    <w:lsdException w:name="Light Shading Accent 3" w:semiHidden="0" w:uiPriority="60" w:unhideWhenUsed="0"/>
+    <w:lsdException w:name="Light List Accent 3" w:semiHidden="0" w:uiPriority="61" w:unhideWhenUsed="0"/>
+    <w:lsdException w:name="Light Grid Accent 3" w:semiHidden="0" w:uiPriority="62" w:unhideWhenUsed="0"/>
+    <w:lsdException w:name="Medium Shading 1 Accent 3" w:semiHidden="0" w:uiPriority="63" w:unhideWhenUsed="0"/>
+    <w:lsdException w:name="Medium Shading 2 Accent 3" w:semiHidden="0" w:uiPriority="64" w:unhideWhenUsed="0"/>
+    <w:lsdException w:name="Medium List 1 Accent 3" w:semiHidden="0" w:uiPriority="65" w:unhideWhenUsed="0"/>
+    <w:lsdException w:name="Medium List 2 Accent 3" w:semiHidden="0" w:uiPriority="66" w:unhideWhenUsed="0"/>
+    <w:lsdException w:name="Medium Grid 1 Accent 3" w:semiHidden="0" w:uiPriority="67" w:unhideWhenUsed="0"/>
+    <w:lsdException w:name="Medium Grid 2 Accent 3" w:semiHidden="0" w:uiPriority="68" w:unhideWhenUsed="0"/>
+    <w:lsdException w:name="Medium Grid 3 Accent 3" w:semiHidden="0" w:uiPriority="69" w:unhideWhenUsed="0"/>
+    <w:lsdException w:name="Dark List Accent 3" w:semiHidden="0" w:uiPriority="70" w:unhideWhenUsed="0"/>
+    <w:lsdException w:name="Colorful Shading Accent 3" w:semiHidden="0" w:uiPriority="71" w:unhideWhenUsed="0"/>
+    <w:lsdException w:name="Colorful List Accent 3" w:semiHidden="0" w:uiPriority="72" w:unhideWhenUsed="0"/>
+    <w:lsdException w:name="Colorful Grid Accent 3" w:semiHidden="0" w:uiPriority="73" w:unhideWhenUsed="0"/>
+    <w:lsdException w:name="Light Shading Accent 4" w:semiHidden="0" w:uiPriority="60" w:unhideWhenUsed="0"/>
+    <w:lsdException w:name="Light List Accent 4" w:semiHidden="0" w:uiPriority="61" w:unhideWhenUsed="0"/>
+    <w:lsdException w:name="Light Grid Accent 4" w:semiHidden="0" w:uiPriority="62" w:unhideWhenUsed="0"/>
+    <w:lsdException w:name="Medium Shading 1 Accent 4" w:semiHidden="0" w:uiPriority="63" w:unhideWhenUsed="0"/>
+    <w:lsdException w:name="Medium Shading 2 Accent 4" w:semiHidden="0" w:uiPriority="64" w:unhideWhenUsed="0"/>
+    <w:lsdException w:name="Medium List 1 Accent 4" w:semiHidden="0" w:uiPriority="65" w:unhideWhenUsed="0"/>
+    <w:lsdException w:name="Medium List 2 Accent 4" w:semiHidden="0" w:uiPriority="66" w:unhideWhenUsed="0"/>
+    <w:lsdException w:name="Medium Grid 1 Accent 4" w:semiHidden="0" w:uiPriority="67" w:unhideWhenUsed="0"/>
+    <w:lsdException w:name="Medium Grid 2 Accent 4" w:semiHidden="0" w:uiPriority="68" w:unhideWhenUsed="0"/>
+    <w:lsdException w:name="Medium Grid 3 Accent 4" w:semiHidden="0" w:uiPriority="69" w:unhideWhenUsed="0"/>
+    <w:lsdException w:name="Dark List Accent 4" w:semiHidden="0" w:uiPriority="70" w:unhideWhenUsed="0"/>
+    <w:lsdException w:name="Colorful Shading Accent 4" w:semiHidden="0" w:uiPriority="71" w:unhideWhenUsed="0"/>
+    <w:lsdException w:name="Colorful List Accent 4" w:semiHidden="0" w:uiPriority="72" w:unhideWhenUsed="0"/>
+    <w:lsdException w:name="Colorful Grid Accent 4" w:semiHidden="0" w:uiPriority="73" w:unhideWhenUsed="0"/>
+    <w:lsdException w:name="Light Shading Accent 5" w:semiHidden="0" w:uiPriority="60" w:unhideWhenUsed="0"/>
+    <w:lsdException w:name="Light List Accent 5" w:semiHidden="0" w:uiPriority="61" w:unhideWhenUsed="0"/>
+    <w:lsdException w:name="Light Grid Accent 5" w:semiHidden="0" w:uiPriority="62" w:unhideWhenUsed="0"/>
+    <w:lsdException w:name="Medium Shading 1 Accent 5" w:semiHidden="0" w:uiPriority="63" w:unhideWhenUsed="0"/>
+    <w:lsdException w:name="Medium Shading 2 Accent 5" w:semiHidden="0" w:uiPriority="64" w:unhideWhenUsed="0"/>
+    <w:lsdException w:name="Medium List 1 Accent 5" w:semiHidden="0" w:uiPriority="65" w:unhideWhenUsed="0"/>
+    <w:lsdException w:name="Medium List 2 Accent 5" w:semiHidden="0" w:uiPriority="66" w:unhideWhenUsed="0"/>
+    <w:lsdException w:name="Medium Grid 1 Accent 5" w:semiHidden="0" w:uiPriority="67" w:unhideWhenUsed="0"/>
+    <w:lsdException w:name="Medium Grid 2 Accent 5" w:semiHidden="0" w:uiPriority="68" w:unhideWhenUsed="0"/>
+    <w:lsdException w:name="Medium Grid 3 Accent 5" w:semiHidden="0" w:uiPriority="69" w:unhideWhenUsed="0"/>
+    <w:lsdException w:name="Dark List Accent 5" w:semiHidden="0" w:uiPriority="70" w:unhideWhenUsed="0"/>
+    <w:lsdException w:name="Colorful Shading Accent 5" w:semiHidden="0" w:uiPriority="71" w:unhideWhenUsed="0"/>
+    <w:lsdException w:name="Colorful List Accent 5" w:semiHidden="0" w:uiPriority="72" w:unhideWhenUsed="0"/>
+    <w:lsdException w:name="Colorful Grid Accent 5" w:semiHidden="0" w:uiPriority="73" w:unhideWhenUsed="0"/>
+    <w:lsdException w:name="Light Shading Accent 6" w:semiHidden="0" w:uiPriority="60" w:unhideWhenUsed="0"/>
+    <w:lsdException w:name="Light List Accent 6" w:semiHidden="0" w:uiPriority="61" w:unhideWhenUsed="0"/>
+    <w:lsdException w:name="Light Grid Accent 6" w:semiHidden="0" w:uiPriority="62" w:unhideWhenUsed="0"/>
+    <w:lsdException w:name="Medium Shading 1 Accent 6" w:semiHidden="0" w:uiPriority="63" w:unhideWhenUsed="0"/>
+    <w:lsdException w:name="Medium Shading 2 Accent 6" w:semiHidden="0" w:uiPriority="64" w:unhideWhenUsed="0"/>
+    <w:lsdException w:name="Medium List 1 Accent 6" w:semiHidden="0" w:uiPriority="65" w:unhideWhenUsed="0"/>
+    <w:lsdException w:name="Medium List 2 Accent 6" w:semiHidden="0" w:uiPriority="66" w:unhideWhenUsed="0"/>
+    <w:lsdException w:name="Medium Grid 1 Accent 6" w:semiHidden="0" w:uiPriority="67" w:unhideWhenUsed="0"/>
+    <w:lsdException w:name="Medium Grid 2 Accent 6" w:semiHidden="0" w:uiPriority="68" w:unhideWhenUsed="0"/>
+    <w:lsdException w:name="Medium Grid 3 Accent 6" w:semiHidden="0" w:uiPriority="69" w:unhideWhenUsed="0"/>
+    <w:lsdException w:name="Dark List Accent 6" w:semiHidden="0" w:uiPriority="70" w:unhideWhenUsed="0"/>
+    <w:lsdException w:name="Colorful Shading Accent 6" w:semiHidden="0" w:uiPriority="71" w:unhideWhenUsed="0"/>
+    <w:lsdException w:name="Colorful List Accent 6" w:semiHidden="0" w:uiPriority="72" w:unhideWhenUsed="0"/>
+    <w:lsdException w:name="Colorful Grid Accent 6" w:semiHidden="0" w:uiPriority="73" w:unhideWhenUsed="0"/>
+    <w:lsdException w:name="Subtle Emphasis" w:semiHidden="0" w:uiPriority="19" w:unhideWhenUsed="0" w:qFormat="1"/>
+    <w:lsdException w:name="Intense Emphasis" w:semiHidden="0" w:uiPriority="21" w:unhideWhenUsed="0" w:qFormat="1"/>
+    <w:lsdException w:name="Subtle Reference" w:semiHidden="0" w:uiPriority="31" w:unhideWhenUsed="0" w:qFormat="1"/>
+    <w:lsdException w:name="Intense Reference" w:semiHidden="0" w:uiPriority="32" w:unhideWhenUsed="0" w:qFormat="1"/>
+    <w:lsdException w:name="Book Title" w:semiHidden="0" w:uiPriority="33" w:unhideWhenUsed="0" w:qFormat="1"/>
+    <w:lsdException w:name="Bibliography" w:uiPriority="37"/>
+    <w:lsdException w:name="TOC Heading" w:uiPriority="39" w:qFormat="1"/>
   </w:latentStyles>
   <w:style w:type="paragraph" w:default="1" w:styleId="Normal">
     <w:name w:val="Normal"/>
@@ -4920,6 +4392,7 @@
     <w:uiPriority w:val="99"/>
     <w:semiHidden/>
     <w:unhideWhenUsed/>
+    <w:qFormat/>
     <w:tblPr>
       <w:tblInd w:w="0" w:type="dxa"/>
       <w:tblCellMar>
@@ -5048,12 +4521,19 @@
     <w:tblPr>
       <w:tblStyleRowBandSize w:val="1"/>
       <w:tblStyleColBandSize w:val="1"/>
+      <w:tblInd w:w="0" w:type="dxa"/>
       <w:tblBorders>
         <w:top w:val="single" w:sz="8" w:space="0" w:color="4472C4" w:themeColor="accent5"/>
         <w:left w:val="single" w:sz="8" w:space="0" w:color="4472C4" w:themeColor="accent5"/>
         <w:bottom w:val="single" w:sz="8" w:space="0" w:color="4472C4" w:themeColor="accent5"/>
         <w:right w:val="single" w:sz="8" w:space="0" w:color="4472C4" w:themeColor="accent5"/>
       </w:tblBorders>
+      <w:tblCellMar>
+        <w:top w:w="0" w:type="dxa"/>
+        <w:left w:w="108" w:type="dxa"/>
+        <w:bottom w:w="0" w:type="dxa"/>
+        <w:right w:w="108" w:type="dxa"/>
+      </w:tblCellMar>
     </w:tblPr>
     <w:tblStylePr w:type="firstRow">
       <w:pPr>
@@ -5146,7 +4626,6 @@
     </w:pPr>
     <w:rPr>
       <w:rFonts w:eastAsiaTheme="minorEastAsia"/>
-      <w:lang w:val="es-ES"/>
     </w:rPr>
   </w:style>
   <w:style w:type="character" w:customStyle="1" w:styleId="SinespaciadoCar">
@@ -5238,11 +4717,11 @@
       <w:lang w:val="es-MX"/>
     </w:rPr>
   </w:style>
-  <w:style w:type="paragraph" w:styleId="Puesto">
+  <w:style w:type="paragraph" w:styleId="Ttulo">
     <w:name w:val="Title"/>
     <w:basedOn w:val="Normal"/>
     <w:next w:val="Normal"/>
-    <w:link w:val="PuestoCar"/>
+    <w:link w:val="TtuloCar"/>
     <w:uiPriority w:val="10"/>
     <w:qFormat/>
     <w:rsid w:val="00BE41D4"/>
@@ -5264,10 +4743,10 @@
       <w:lang w:val="es-AR"/>
     </w:rPr>
   </w:style>
-  <w:style w:type="character" w:customStyle="1" w:styleId="PuestoCar">
-    <w:name w:val="Puesto Car"/>
+  <w:style w:type="character" w:customStyle="1" w:styleId="TtuloCar">
+    <w:name w:val="Título Car"/>
     <w:basedOn w:val="Fuentedeprrafopredeter"/>
-    <w:link w:val="Puesto"/>
+    <w:link w:val="Ttulo"/>
     <w:uiPriority w:val="10"/>
     <w:rsid w:val="00BE41D4"/>
     <w:rPr>
@@ -5292,6 +4771,7 @@
       <w:lang w:val="es-AR"/>
     </w:rPr>
     <w:tblPr>
+      <w:tblInd w:w="0" w:type="dxa"/>
       <w:tblBorders>
         <w:top w:val="single" w:sz="4" w:space="0" w:color="auto"/>
         <w:left w:val="single" w:sz="4" w:space="0" w:color="auto"/>
@@ -5300,13 +4780,50 @@
         <w:insideH w:val="single" w:sz="4" w:space="0" w:color="auto"/>
         <w:insideV w:val="single" w:sz="4" w:space="0" w:color="auto"/>
       </w:tblBorders>
+      <w:tblCellMar>
+        <w:top w:w="0" w:type="dxa"/>
+        <w:left w:w="108" w:type="dxa"/>
+        <w:bottom w:w="0" w:type="dxa"/>
+        <w:right w:w="108" w:type="dxa"/>
+      </w:tblCellMar>
     </w:tblPr>
+  </w:style>
+  <w:style w:type="paragraph" w:styleId="Textodeglobo">
+    <w:name w:val="Balloon Text"/>
+    <w:basedOn w:val="Normal"/>
+    <w:link w:val="TextodegloboCar"/>
+    <w:uiPriority w:val="99"/>
+    <w:semiHidden/>
+    <w:unhideWhenUsed/>
+    <w:rsid w:val="005121EC"/>
+    <w:pPr>
+      <w:spacing w:before="0" w:after="0"/>
+    </w:pPr>
+    <w:rPr>
+      <w:rFonts w:ascii="Tahoma" w:hAnsi="Tahoma" w:cs="Tahoma"/>
+      <w:sz w:val="16"/>
+      <w:szCs w:val="16"/>
+    </w:rPr>
+  </w:style>
+  <w:style w:type="character" w:customStyle="1" w:styleId="TextodegloboCar">
+    <w:name w:val="Texto de globo Car"/>
+    <w:basedOn w:val="Fuentedeprrafopredeter"/>
+    <w:link w:val="Textodeglobo"/>
+    <w:uiPriority w:val="99"/>
+    <w:semiHidden/>
+    <w:rsid w:val="005121EC"/>
+    <w:rPr>
+      <w:rFonts w:ascii="Tahoma" w:hAnsi="Tahoma" w:cs="Tahoma"/>
+      <w:sz w:val="16"/>
+      <w:szCs w:val="16"/>
+      <w:lang w:val="es-MX"/>
+    </w:rPr>
   </w:style>
 </w:styles>
 </file>
 
 <file path=word/glossary/document.xml><?xml version="1.0" encoding="utf-8"?>
-<w:glossaryDocument xmlns:wpc="http://schemas.microsoft.com/office/word/2010/wordprocessingCanvas" xmlns:mc="http://schemas.openxmlformats.org/markup-compatibility/2006" xmlns:o="urn:schemas-microsoft-com:office:office" xmlns:r="http://schemas.openxmlformats.org/officeDocument/2006/relationships" xmlns:m="http://schemas.openxmlformats.org/officeDocument/2006/math" xmlns:v="urn:schemas-microsoft-com:vml" xmlns:wp14="http://schemas.microsoft.com/office/word/2010/wordprocessingDrawing" xmlns:wp="http://schemas.openxmlformats.org/drawingml/2006/wordprocessingDrawing" xmlns:w10="urn:schemas-microsoft-com:office:word" xmlns:w="http://schemas.openxmlformats.org/wordprocessingml/2006/main" xmlns:w14="http://schemas.microsoft.com/office/word/2010/wordml" xmlns:w15="http://schemas.microsoft.com/office/word/2012/wordml" xmlns:wpg="http://schemas.microsoft.com/office/word/2010/wordprocessingGroup" xmlns:wpi="http://schemas.microsoft.com/office/word/2010/wordprocessingInk" xmlns:wne="http://schemas.microsoft.com/office/word/2006/wordml" xmlns:wps="http://schemas.microsoft.com/office/word/2010/wordprocessingShape" mc:Ignorable="w14 w15 wp14">
+<w:glossaryDocument xmlns:ve="http://schemas.openxmlformats.org/markup-compatibility/2006" xmlns:o="urn:schemas-microsoft-com:office:office" xmlns:r="http://schemas.openxmlformats.org/officeDocument/2006/relationships" xmlns:m="http://schemas.openxmlformats.org/officeDocument/2006/math" xmlns:v="urn:schemas-microsoft-com:vml" xmlns:wp="http://schemas.openxmlformats.org/drawingml/2006/wordprocessingDrawing" xmlns:w10="urn:schemas-microsoft-com:office:word" xmlns:w="http://schemas.openxmlformats.org/wordprocessingml/2006/main" xmlns:wne="http://schemas.microsoft.com/office/word/2006/wordml">
   <w:docParts>
     <w:docPart>
       <w:docPartPr>
@@ -5333,41 +4850,8 @@
               <w:rFonts w:asciiTheme="majorHAnsi" w:eastAsiaTheme="majorEastAsia" w:hAnsiTheme="majorHAnsi" w:cstheme="majorBidi"/>
               <w:sz w:val="72"/>
               <w:szCs w:val="72"/>
-              <w:lang w:val="es-ES"/>
             </w:rPr>
             <w:t>[Escribir el título del documento]</w:t>
-          </w:r>
-        </w:p>
-      </w:docPartBody>
-    </w:docPart>
-    <w:docPart>
-      <w:docPartPr>
-        <w:name w:val="AD81246D47DF4531BB2E9B4FBB673CEA"/>
-        <w:category>
-          <w:name w:val="General"/>
-          <w:gallery w:val="placeholder"/>
-        </w:category>
-        <w:types>
-          <w:type w:val="bbPlcHdr"/>
-        </w:types>
-        <w:behaviors>
-          <w:behavior w:val="content"/>
-        </w:behaviors>
-        <w:guid w:val="{48171F75-4BAB-4F86-AB5D-955D0D9A74DB}"/>
-      </w:docPartPr>
-      <w:docPartBody>
-        <w:p>
-          <w:pPr>
-            <w:pStyle w:val="AD81246D47DF4531BB2E9B4FBB673CEA"/>
-          </w:pPr>
-          <w:r>
-            <w:rPr>
-              <w:color w:val="5B9BD5" w:themeColor="accent1"/>
-              <w:sz w:val="200"/>
-              <w:szCs w:val="200"/>
-              <w:lang w:val="es-ES"/>
-            </w:rPr>
-            <w:t>[Año]</w:t>
           </w:r>
         </w:p>
       </w:docPartBody>
@@ -5377,13 +4861,13 @@
 </file>
 
 <file path=word/glossary/fontTable.xml><?xml version="1.0" encoding="utf-8"?>
-<w:fonts xmlns:mc="http://schemas.openxmlformats.org/markup-compatibility/2006" xmlns:r="http://schemas.openxmlformats.org/officeDocument/2006/relationships" xmlns:w="http://schemas.openxmlformats.org/wordprocessingml/2006/main" xmlns:w14="http://schemas.microsoft.com/office/word/2010/wordml" xmlns:w15="http://schemas.microsoft.com/office/word/2012/wordml" mc:Ignorable="w14 w15">
+<w:fonts xmlns:r="http://schemas.openxmlformats.org/officeDocument/2006/relationships" xmlns:w="http://schemas.openxmlformats.org/wordprocessingml/2006/main">
   <w:font w:name="Times New Roman">
     <w:panose1 w:val="02020603050405020304"/>
     <w:charset w:val="00"/>
     <w:family w:val="roman"/>
     <w:pitch w:val="variable"/>
-    <w:sig w:usb0="E0002EFF" w:usb1="C0007843" w:usb2="00000009" w:usb3="00000000" w:csb0="000001FF" w:csb1="00000000"/>
+    <w:sig w:usb0="E0002AFF" w:usb1="C0007841" w:usb2="00000009" w:usb3="00000000" w:csb0="000001FF" w:csb1="00000000"/>
   </w:font>
   <w:font w:name="Symbol">
     <w:panose1 w:val="05050102010706020507"/>
@@ -5420,6 +4904,13 @@
     <w:pitch w:val="variable"/>
     <w:sig w:usb0="A00002EF" w:usb1="4000207B" w:usb2="00000000" w:usb3="00000000" w:csb0="0000019F" w:csb1="00000000"/>
   </w:font>
+  <w:font w:name="Tahoma">
+    <w:panose1 w:val="020B0604030504040204"/>
+    <w:charset w:val="00"/>
+    <w:family w:val="swiss"/>
+    <w:pitch w:val="variable"/>
+    <w:sig w:usb0="E1002EFF" w:usb1="C000605B" w:usb2="00000029" w:usb3="00000000" w:csb0="000101FF" w:csb1="00000000"/>
+  </w:font>
   <w:font w:name="Cambria">
     <w:panose1 w:val="02040503050406030204"/>
     <w:charset w:val="00"/>
@@ -5431,21 +4922,17 @@
 </file>
 
 <file path=word/glossary/settings.xml><?xml version="1.0" encoding="utf-8"?>
-<w:settings xmlns:mc="http://schemas.openxmlformats.org/markup-compatibility/2006" xmlns:o="urn:schemas-microsoft-com:office:office" xmlns:r="http://schemas.openxmlformats.org/officeDocument/2006/relationships" xmlns:m="http://schemas.openxmlformats.org/officeDocument/2006/math" xmlns:v="urn:schemas-microsoft-com:vml" xmlns:w10="urn:schemas-microsoft-com:office:word" xmlns:w="http://schemas.openxmlformats.org/wordprocessingml/2006/main" xmlns:w14="http://schemas.microsoft.com/office/word/2010/wordml" xmlns:w15="http://schemas.microsoft.com/office/word/2012/wordml" xmlns:sl="http://schemas.openxmlformats.org/schemaLibrary/2006/main" mc:Ignorable="w14 w15">
+<w:settings xmlns:o="urn:schemas-microsoft-com:office:office" xmlns:r="http://schemas.openxmlformats.org/officeDocument/2006/relationships" xmlns:m="http://schemas.openxmlformats.org/officeDocument/2006/math" xmlns:v="urn:schemas-microsoft-com:vml" xmlns:w10="urn:schemas-microsoft-com:office:word" xmlns:w="http://schemas.openxmlformats.org/wordprocessingml/2006/main" xmlns:sl="http://schemas.openxmlformats.org/schemaLibrary/2006/main">
   <w:view w:val="normal"/>
   <w:defaultTabStop w:val="708"/>
   <w:hyphenationZone w:val="425"/>
   <w:characterSpacingControl w:val="doNotCompress"/>
   <w:compat>
     <w:useFELayout/>
-    <w:compatSetting w:name="compatibilityMode" w:uri="http://schemas.microsoft.com/office/word" w:val="15"/>
-    <w:compatSetting w:name="overrideTableStyleFontSizeAndJustification" w:uri="http://schemas.microsoft.com/office/word" w:val="1"/>
-    <w:compatSetting w:name="enableOpenTypeFeatures" w:uri="http://schemas.microsoft.com/office/word" w:val="1"/>
-    <w:compatSetting w:name="doNotFlipMirrorIndents" w:uri="http://schemas.microsoft.com/office/word" w:val="1"/>
-    <w:compatSetting w:name="differentiateMultirowTableHeaders" w:uri="http://schemas.microsoft.com/office/word" w:val="1"/>
   </w:compat>
   <w:rsids>
     <w:rsidRoot w:val="00C34891"/>
+    <w:rsid w:val="005B2C8E"/>
     <w:rsid w:val="00C34891"/>
     <w:rsid w:val="00E35C7A"/>
   </w:rsids>
@@ -5453,7 +4940,7 @@
     <m:mathFont m:val="Cambria Math"/>
     <m:brkBin m:val="before"/>
     <m:brkBinSub m:val="--"/>
-    <m:smallFrac m:val="0"/>
+    <m:smallFrac m:val="off"/>
     <m:dispDef/>
     <m:lMargin m:val="0"/>
     <m:rMargin m:val="0"/>
@@ -5462,23 +4949,22 @@
     <m:intLim m:val="subSup"/>
     <m:naryLim m:val="undOvr"/>
   </m:mathPr>
-  <w:themeFontLang w:val="es-419"/>
+  <w:themeFontLang w:val="es-ES"/>
   <w:clrSchemeMapping w:bg1="light1" w:t1="dark1" w:bg2="light2" w:t2="dark2" w:accent1="accent1" w:accent2="accent2" w:accent3="accent3" w:accent4="accent4" w:accent5="accent5" w:accent6="accent6" w:hyperlink="hyperlink" w:followedHyperlink="followedHyperlink"/>
   <w:decimalSymbol w:val=","/>
   <w:listSeparator w:val=";"/>
-  <w15:chartTrackingRefBased/>
 </w:settings>
 </file>
 
 <file path=word/glossary/styles.xml><?xml version="1.0" encoding="utf-8"?>
-<w:styles xmlns:mc="http://schemas.openxmlformats.org/markup-compatibility/2006" xmlns:r="http://schemas.openxmlformats.org/officeDocument/2006/relationships" xmlns:w="http://schemas.openxmlformats.org/wordprocessingml/2006/main" xmlns:w14="http://schemas.microsoft.com/office/word/2010/wordml" xmlns:w15="http://schemas.microsoft.com/office/word/2012/wordml" mc:Ignorable="w14 w15">
+<w:styles xmlns:r="http://schemas.openxmlformats.org/officeDocument/2006/relationships" xmlns:w="http://schemas.openxmlformats.org/wordprocessingml/2006/main">
   <w:docDefaults>
     <w:rPrDefault>
       <w:rPr>
         <w:rFonts w:asciiTheme="minorHAnsi" w:eastAsiaTheme="minorEastAsia" w:hAnsiTheme="minorHAnsi" w:cstheme="minorBidi"/>
         <w:sz w:val="22"/>
         <w:szCs w:val="22"/>
-        <w:lang w:val="es-419" w:eastAsia="es-419" w:bidi="ar-SA"/>
+        <w:lang w:val="es-ES" w:eastAsia="es-ES" w:bidi="ar-SA"/>
       </w:rPr>
     </w:rPrDefault>
     <w:pPrDefault>
@@ -5487,382 +4973,149 @@
       </w:pPr>
     </w:pPrDefault>
   </w:docDefaults>
-  <w:latentStyles w:defLockedState="0" w:defUIPriority="99" w:defSemiHidden="0" w:defUnhideWhenUsed="0" w:defQFormat="0" w:count="371">
-    <w:lsdException w:name="Normal" w:uiPriority="0" w:qFormat="1"/>
-    <w:lsdException w:name="heading 1" w:uiPriority="9" w:qFormat="1"/>
-    <w:lsdException w:name="heading 2" w:semiHidden="1" w:uiPriority="9" w:unhideWhenUsed="1" w:qFormat="1"/>
-    <w:lsdException w:name="heading 3" w:semiHidden="1" w:uiPriority="9" w:unhideWhenUsed="1" w:qFormat="1"/>
-    <w:lsdException w:name="heading 4" w:semiHidden="1" w:uiPriority="9" w:unhideWhenUsed="1" w:qFormat="1"/>
-    <w:lsdException w:name="heading 5" w:semiHidden="1" w:uiPriority="9" w:unhideWhenUsed="1" w:qFormat="1"/>
-    <w:lsdException w:name="heading 6" w:semiHidden="1" w:uiPriority="9" w:unhideWhenUsed="1" w:qFormat="1"/>
-    <w:lsdException w:name="heading 7" w:semiHidden="1" w:uiPriority="9" w:unhideWhenUsed="1" w:qFormat="1"/>
-    <w:lsdException w:name="heading 8" w:semiHidden="1" w:uiPriority="9" w:unhideWhenUsed="1" w:qFormat="1"/>
-    <w:lsdException w:name="heading 9" w:semiHidden="1" w:uiPriority="9" w:unhideWhenUsed="1" w:qFormat="1"/>
-    <w:lsdException w:name="index 1" w:semiHidden="1" w:unhideWhenUsed="1"/>
-    <w:lsdException w:name="index 2" w:semiHidden="1" w:unhideWhenUsed="1"/>
-    <w:lsdException w:name="index 3" w:semiHidden="1" w:unhideWhenUsed="1"/>
-    <w:lsdException w:name="index 4" w:semiHidden="1" w:unhideWhenUsed="1"/>
-    <w:lsdException w:name="index 5" w:semiHidden="1" w:unhideWhenUsed="1"/>
-    <w:lsdException w:name="index 6" w:semiHidden="1" w:unhideWhenUsed="1"/>
-    <w:lsdException w:name="index 7" w:semiHidden="1" w:unhideWhenUsed="1"/>
-    <w:lsdException w:name="index 8" w:semiHidden="1" w:unhideWhenUsed="1"/>
-    <w:lsdException w:name="index 9" w:semiHidden="1" w:unhideWhenUsed="1"/>
-    <w:lsdException w:name="toc 1" w:semiHidden="1" w:uiPriority="39" w:unhideWhenUsed="1"/>
-    <w:lsdException w:name="toc 2" w:semiHidden="1" w:uiPriority="39" w:unhideWhenUsed="1"/>
-    <w:lsdException w:name="toc 3" w:semiHidden="1" w:uiPriority="39" w:unhideWhenUsed="1"/>
-    <w:lsdException w:name="toc 4" w:semiHidden="1" w:uiPriority="39" w:unhideWhenUsed="1"/>
-    <w:lsdException w:name="toc 5" w:semiHidden="1" w:uiPriority="39" w:unhideWhenUsed="1"/>
-    <w:lsdException w:name="toc 6" w:semiHidden="1" w:uiPriority="39" w:unhideWhenUsed="1"/>
-    <w:lsdException w:name="toc 7" w:semiHidden="1" w:uiPriority="39" w:unhideWhenUsed="1"/>
-    <w:lsdException w:name="toc 8" w:semiHidden="1" w:uiPriority="39" w:unhideWhenUsed="1"/>
-    <w:lsdException w:name="toc 9" w:semiHidden="1" w:uiPriority="39" w:unhideWhenUsed="1"/>
-    <w:lsdException w:name="Normal Indent" w:semiHidden="1" w:unhideWhenUsed="1"/>
-    <w:lsdException w:name="footnote text" w:semiHidden="1" w:unhideWhenUsed="1"/>
-    <w:lsdException w:name="annotation text" w:semiHidden="1" w:unhideWhenUsed="1"/>
-    <w:lsdException w:name="header" w:semiHidden="1" w:unhideWhenUsed="1"/>
-    <w:lsdException w:name="footer" w:semiHidden="1" w:unhideWhenUsed="1"/>
-    <w:lsdException w:name="index heading" w:semiHidden="1" w:unhideWhenUsed="1"/>
-    <w:lsdException w:name="caption" w:semiHidden="1" w:uiPriority="35" w:unhideWhenUsed="1" w:qFormat="1"/>
-    <w:lsdException w:name="table of figures" w:semiHidden="1" w:unhideWhenUsed="1"/>
-    <w:lsdException w:name="envelope address" w:semiHidden="1" w:unhideWhenUsed="1"/>
-    <w:lsdException w:name="envelope return" w:semiHidden="1" w:unhideWhenUsed="1"/>
-    <w:lsdException w:name="footnote reference" w:semiHidden="1" w:unhideWhenUsed="1"/>
-    <w:lsdException w:name="annotation reference" w:semiHidden="1" w:unhideWhenUsed="1"/>
-    <w:lsdException w:name="line number" w:semiHidden="1" w:unhideWhenUsed="1"/>
-    <w:lsdException w:name="page number" w:semiHidden="1" w:unhideWhenUsed="1"/>
-    <w:lsdException w:name="endnote reference" w:semiHidden="1" w:unhideWhenUsed="1"/>
-    <w:lsdException w:name="endnote text" w:semiHidden="1" w:unhideWhenUsed="1"/>
-    <w:lsdException w:name="table of authorities" w:semiHidden="1" w:unhideWhenUsed="1"/>
-    <w:lsdException w:name="macro" w:semiHidden="1" w:unhideWhenUsed="1"/>
-    <w:lsdException w:name="toa heading" w:semiHidden="1" w:unhideWhenUsed="1"/>
-    <w:lsdException w:name="List" w:semiHidden="1" w:unhideWhenUsed="1"/>
-    <w:lsdException w:name="List Bullet" w:semiHidden="1" w:unhideWhenUsed="1"/>
-    <w:lsdException w:name="List Number" w:semiHidden="1" w:unhideWhenUsed="1"/>
-    <w:lsdException w:name="List 2" w:semiHidden="1" w:unhideWhenUsed="1"/>
-    <w:lsdException w:name="List 3" w:semiHidden="1" w:unhideWhenUsed="1"/>
-    <w:lsdException w:name="List 4" w:semiHidden="1" w:unhideWhenUsed="1"/>
-    <w:lsdException w:name="List 5" w:semiHidden="1" w:unhideWhenUsed="1"/>
-    <w:lsdException w:name="List Bullet 2" w:semiHidden="1" w:unhideWhenUsed="1"/>
-    <w:lsdException w:name="List Bullet 3" w:semiHidden="1" w:unhideWhenUsed="1"/>
-    <w:lsdException w:name="List Bullet 4" w:semiHidden="1" w:unhideWhenUsed="1"/>
-    <w:lsdException w:name="List Bullet 5" w:semiHidden="1" w:unhideWhenUsed="1"/>
-    <w:lsdException w:name="List Number 2" w:semiHidden="1" w:unhideWhenUsed="1"/>
-    <w:lsdException w:name="List Number 3" w:semiHidden="1" w:unhideWhenUsed="1"/>
-    <w:lsdException w:name="List Number 4" w:semiHidden="1" w:unhideWhenUsed="1"/>
-    <w:lsdException w:name="List Number 5" w:semiHidden="1" w:unhideWhenUsed="1"/>
-    <w:lsdException w:name="Title" w:uiPriority="10" w:qFormat="1"/>
-    <w:lsdException w:name="Closing" w:semiHidden="1" w:unhideWhenUsed="1"/>
-    <w:lsdException w:name="Signature" w:semiHidden="1" w:unhideWhenUsed="1"/>
-    <w:lsdException w:name="Default Paragraph Font" w:semiHidden="1" w:uiPriority="1" w:unhideWhenUsed="1"/>
-    <w:lsdException w:name="Body Text" w:semiHidden="1" w:unhideWhenUsed="1"/>
-    <w:lsdException w:name="Body Text Indent" w:semiHidden="1" w:unhideWhenUsed="1"/>
-    <w:lsdException w:name="List Continue" w:semiHidden="1" w:unhideWhenUsed="1"/>
-    <w:lsdException w:name="List Continue 2" w:semiHidden="1" w:unhideWhenUsed="1"/>
-    <w:lsdException w:name="List Continue 3" w:semiHidden="1" w:unhideWhenUsed="1"/>
-    <w:lsdException w:name="List Continue 4" w:semiHidden="1" w:unhideWhenUsed="1"/>
-    <w:lsdException w:name="List Continue 5" w:semiHidden="1" w:unhideWhenUsed="1"/>
-    <w:lsdException w:name="Message Header" w:semiHidden="1" w:unhideWhenUsed="1"/>
-    <w:lsdException w:name="Subtitle" w:uiPriority="11" w:qFormat="1"/>
-    <w:lsdException w:name="Salutation" w:semiHidden="1" w:unhideWhenUsed="1"/>
-    <w:lsdException w:name="Date" w:semiHidden="1" w:unhideWhenUsed="1"/>
-    <w:lsdException w:name="Body Text First Indent" w:semiHidden="1" w:unhideWhenUsed="1"/>
-    <w:lsdException w:name="Body Text First Indent 2" w:semiHidden="1" w:unhideWhenUsed="1"/>
-    <w:lsdException w:name="Note Heading" w:semiHidden="1" w:unhideWhenUsed="1"/>
-    <w:lsdException w:name="Body Text 2" w:semiHidden="1" w:unhideWhenUsed="1"/>
-    <w:lsdException w:name="Body Text 3" w:semiHidden="1" w:unhideWhenUsed="1"/>
-    <w:lsdException w:name="Body Text Indent 2" w:semiHidden="1" w:unhideWhenUsed="1"/>
-    <w:lsdException w:name="Body Text Indent 3" w:semiHidden="1" w:unhideWhenUsed="1"/>
-    <w:lsdException w:name="Block Text" w:semiHidden="1" w:unhideWhenUsed="1"/>
-    <w:lsdException w:name="Hyperlink" w:semiHidden="1" w:unhideWhenUsed="1"/>
-    <w:lsdException w:name="FollowedHyperlink" w:semiHidden="1" w:unhideWhenUsed="1"/>
-    <w:lsdException w:name="Strong" w:uiPriority="22" w:qFormat="1"/>
-    <w:lsdException w:name="Emphasis" w:uiPriority="20" w:qFormat="1"/>
-    <w:lsdException w:name="Document Map" w:semiHidden="1" w:unhideWhenUsed="1"/>
-    <w:lsdException w:name="Plain Text" w:semiHidden="1" w:unhideWhenUsed="1"/>
-    <w:lsdException w:name="E-mail Signature" w:semiHidden="1" w:unhideWhenUsed="1"/>
-    <w:lsdException w:name="HTML Top of Form" w:semiHidden="1" w:unhideWhenUsed="1"/>
-    <w:lsdException w:name="HTML Bottom of Form" w:semiHidden="1" w:unhideWhenUsed="1"/>
-    <w:lsdException w:name="Normal (Web)" w:semiHidden="1" w:unhideWhenUsed="1"/>
-    <w:lsdException w:name="HTML Acronym" w:semiHidden="1" w:unhideWhenUsed="1"/>
-    <w:lsdException w:name="HTML Address" w:semiHidden="1" w:unhideWhenUsed="1"/>
-    <w:lsdException w:name="HTML Cite" w:semiHidden="1" w:unhideWhenUsed="1"/>
-    <w:lsdException w:name="HTML Code" w:semiHidden="1" w:unhideWhenUsed="1"/>
-    <w:lsdException w:name="HTML Definition" w:semiHidden="1" w:unhideWhenUsed="1"/>
-    <w:lsdException w:name="HTML Keyboard" w:semiHidden="1" w:unhideWhenUsed="1"/>
-    <w:lsdException w:name="HTML Preformatted" w:semiHidden="1" w:unhideWhenUsed="1"/>
-    <w:lsdException w:name="HTML Sample" w:semiHidden="1" w:unhideWhenUsed="1"/>
-    <w:lsdException w:name="HTML Typewriter" w:semiHidden="1" w:unhideWhenUsed="1"/>
-    <w:lsdException w:name="HTML Variable" w:semiHidden="1" w:unhideWhenUsed="1"/>
-    <w:lsdException w:name="Normal Table" w:semiHidden="1" w:unhideWhenUsed="1"/>
-    <w:lsdException w:name="annotation subject" w:semiHidden="1" w:unhideWhenUsed="1"/>
-    <w:lsdException w:name="No List" w:semiHidden="1" w:unhideWhenUsed="1"/>
-    <w:lsdException w:name="Outline List 1" w:semiHidden="1" w:unhideWhenUsed="1"/>
-    <w:lsdException w:name="Outline List 2" w:semiHidden="1" w:unhideWhenUsed="1"/>
-    <w:lsdException w:name="Outline List 3" w:semiHidden="1" w:unhideWhenUsed="1"/>
-    <w:lsdException w:name="Table Simple 1" w:semiHidden="1" w:unhideWhenUsed="1"/>
-    <w:lsdException w:name="Table Simple 2" w:semiHidden="1" w:unhideWhenUsed="1"/>
-    <w:lsdException w:name="Table Simple 3" w:semiHidden="1" w:unhideWhenUsed="1"/>
-    <w:lsdException w:name="Table Classic 1" w:semiHidden="1" w:unhideWhenUsed="1"/>
-    <w:lsdException w:name="Table Classic 2" w:semiHidden="1" w:unhideWhenUsed="1"/>
-    <w:lsdException w:name="Table Classic 3" w:semiHidden="1" w:unhideWhenUsed="1"/>
-    <w:lsdException w:name="Table Classic 4" w:semiHidden="1" w:unhideWhenUsed="1"/>
-    <w:lsdException w:name="Table Colorful 1" w:semiHidden="1" w:unhideWhenUsed="1"/>
-    <w:lsdException w:name="Table Colorful 2" w:semiHidden="1" w:unhideWhenUsed="1"/>
-    <w:lsdException w:name="Table Colorful 3" w:semiHidden="1" w:unhideWhenUsed="1"/>
-    <w:lsdException w:name="Table Columns 1" w:semiHidden="1" w:unhideWhenUsed="1"/>
-    <w:lsdException w:name="Table Columns 2" w:semiHidden="1" w:unhideWhenUsed="1"/>
-    <w:lsdException w:name="Table Columns 3" w:semiHidden="1" w:unhideWhenUsed="1"/>
-    <w:lsdException w:name="Table Columns 4" w:semiHidden="1" w:unhideWhenUsed="1"/>
-    <w:lsdException w:name="Table Columns 5" w:semiHidden="1" w:unhideWhenUsed="1"/>
-    <w:lsdException w:name="Table Grid 1" w:semiHidden="1" w:unhideWhenUsed="1"/>
-    <w:lsdException w:name="Table Grid 2" w:semiHidden="1" w:unhideWhenUsed="1"/>
-    <w:lsdException w:name="Table Grid 3" w:semiHidden="1" w:unhideWhenUsed="1"/>
-    <w:lsdException w:name="Table Grid 4" w:semiHidden="1" w:unhideWhenUsed="1"/>
-    <w:lsdException w:name="Table Grid 5" w:semiHidden="1" w:unhideWhenUsed="1"/>
-    <w:lsdException w:name="Table Grid 6" w:semiHidden="1" w:unhideWhenUsed="1"/>
-    <w:lsdException w:name="Table Grid 7" w:semiHidden="1" w:unhideWhenUsed="1"/>
-    <w:lsdException w:name="Table Grid 8" w:semiHidden="1" w:unhideWhenUsed="1"/>
-    <w:lsdException w:name="Table List 1" w:semiHidden="1" w:unhideWhenUsed="1"/>
-    <w:lsdException w:name="Table List 2" w:semiHidden="1" w:unhideWhenUsed="1"/>
-    <w:lsdException w:name="Table List 3" w:semiHidden="1" w:unhideWhenUsed="1"/>
-    <w:lsdException w:name="Table List 4" w:semiHidden="1" w:unhideWhenUsed="1"/>
-    <w:lsdException w:name="Table List 5" w:semiHidden="1" w:unhideWhenUsed="1"/>
-    <w:lsdException w:name="Table List 6" w:semiHidden="1" w:unhideWhenUsed="1"/>
-    <w:lsdException w:name="Table List 7" w:semiHidden="1" w:unhideWhenUsed="1"/>
-    <w:lsdException w:name="Table List 8" w:semiHidden="1" w:unhideWhenUsed="1"/>
-    <w:lsdException w:name="Table 3D effects 1" w:semiHidden="1" w:unhideWhenUsed="1"/>
-    <w:lsdException w:name="Table 3D effects 2" w:semiHidden="1" w:unhideWhenUsed="1"/>
-    <w:lsdException w:name="Table 3D effects 3" w:semiHidden="1" w:unhideWhenUsed="1"/>
-    <w:lsdException w:name="Table Contemporary" w:semiHidden="1" w:unhideWhenUsed="1"/>
-    <w:lsdException w:name="Table Elegant" w:semiHidden="1" w:unhideWhenUsed="1"/>
-    <w:lsdException w:name="Table Professional" w:semiHidden="1" w:unhideWhenUsed="1"/>
-    <w:lsdException w:name="Table Subtle 1" w:semiHidden="1" w:unhideWhenUsed="1"/>
-    <w:lsdException w:name="Table Subtle 2" w:semiHidden="1" w:unhideWhenUsed="1"/>
-    <w:lsdException w:name="Table Web 1" w:semiHidden="1" w:unhideWhenUsed="1"/>
-    <w:lsdException w:name="Table Web 2" w:semiHidden="1" w:unhideWhenUsed="1"/>
-    <w:lsdException w:name="Table Web 3" w:semiHidden="1" w:unhideWhenUsed="1"/>
-    <w:lsdException w:name="Balloon Text" w:semiHidden="1" w:unhideWhenUsed="1"/>
-    <w:lsdException w:name="Table Grid" w:uiPriority="39"/>
-    <w:lsdException w:name="Table Theme" w:semiHidden="1" w:unhideWhenUsed="1"/>
-    <w:lsdException w:name="Placeholder Text" w:semiHidden="1"/>
-    <w:lsdException w:name="No Spacing" w:uiPriority="1" w:qFormat="1"/>
-    <w:lsdException w:name="Light Shading" w:uiPriority="60"/>
-    <w:lsdException w:name="Light List" w:uiPriority="61"/>
-    <w:lsdException w:name="Light Grid" w:uiPriority="62"/>
-    <w:lsdException w:name="Medium Shading 1" w:uiPriority="63"/>
-    <w:lsdException w:name="Medium Shading 2" w:uiPriority="64"/>
-    <w:lsdException w:name="Medium List 1" w:uiPriority="65"/>
-    <w:lsdException w:name="Medium List 2" w:uiPriority="66"/>
-    <w:lsdException w:name="Medium Grid 1" w:uiPriority="67"/>
-    <w:lsdException w:name="Medium Grid 2" w:uiPriority="68"/>
-    <w:lsdException w:name="Medium Grid 3" w:uiPriority="69"/>
-    <w:lsdException w:name="Dark List" w:uiPriority="70"/>
-    <w:lsdException w:name="Colorful Shading" w:uiPriority="71"/>
-    <w:lsdException w:name="Colorful List" w:uiPriority="72"/>
-    <w:lsdException w:name="Colorful Grid" w:uiPriority="73"/>
-    <w:lsdException w:name="Light Shading Accent 1" w:uiPriority="60"/>
-    <w:lsdException w:name="Light List Accent 1" w:uiPriority="61"/>
-    <w:lsdException w:name="Light Grid Accent 1" w:uiPriority="62"/>
-    <w:lsdException w:name="Medium Shading 1 Accent 1" w:uiPriority="63"/>
-    <w:lsdException w:name="Medium Shading 2 Accent 1" w:uiPriority="64"/>
-    <w:lsdException w:name="Medium List 1 Accent 1" w:uiPriority="65"/>
-    <w:lsdException w:name="Revision" w:semiHidden="1"/>
-    <w:lsdException w:name="List Paragraph" w:uiPriority="34" w:qFormat="1"/>
-    <w:lsdException w:name="Quote" w:uiPriority="29" w:qFormat="1"/>
-    <w:lsdException w:name="Intense Quote" w:uiPriority="30" w:qFormat="1"/>
-    <w:lsdException w:name="Medium List 2 Accent 1" w:uiPriority="66"/>
-    <w:lsdException w:name="Medium Grid 1 Accent 1" w:uiPriority="67"/>
-    <w:lsdException w:name="Medium Grid 2 Accent 1" w:uiPriority="68"/>
-    <w:lsdException w:name="Medium Grid 3 Accent 1" w:uiPriority="69"/>
-    <w:lsdException w:name="Dark List Accent 1" w:uiPriority="70"/>
-    <w:lsdException w:name="Colorful Shading Accent 1" w:uiPriority="71"/>
-    <w:lsdException w:name="Colorful List Accent 1" w:uiPriority="72"/>
-    <w:lsdException w:name="Colorful Grid Accent 1" w:uiPriority="73"/>
-    <w:lsdException w:name="Light Shading Accent 2" w:uiPriority="60"/>
-    <w:lsdException w:name="Light List Accent 2" w:uiPriority="61"/>
-    <w:lsdException w:name="Light Grid Accent 2" w:uiPriority="62"/>
-    <w:lsdException w:name="Medium Shading 1 Accent 2" w:uiPriority="63"/>
-    <w:lsdException w:name="Medium Shading 2 Accent 2" w:uiPriority="64"/>
-    <w:lsdException w:name="Medium List 1 Accent 2" w:uiPriority="65"/>
-    <w:lsdException w:name="Medium List 2 Accent 2" w:uiPriority="66"/>
-    <w:lsdException w:name="Medium Grid 1 Accent 2" w:uiPriority="67"/>
-    <w:lsdException w:name="Medium Grid 2 Accent 2" w:uiPriority="68"/>
-    <w:lsdException w:name="Medium Grid 3 Accent 2" w:uiPriority="69"/>
-    <w:lsdException w:name="Dark List Accent 2" w:uiPriority="70"/>
-    <w:lsdException w:name="Colorful Shading Accent 2" w:uiPriority="71"/>
-    <w:lsdException w:name="Colorful List Accent 2" w:uiPriority="72"/>
-    <w:lsdException w:name="Colorful Grid Accent 2" w:uiPriority="73"/>
-    <w:lsdException w:name="Light Shading Accent 3" w:uiPriority="60"/>
-    <w:lsdException w:name="Light List Accent 3" w:uiPriority="61"/>
-    <w:lsdException w:name="Light Grid Accent 3" w:uiPriority="62"/>
-    <w:lsdException w:name="Medium Shading 1 Accent 3" w:uiPriority="63"/>
-    <w:lsdException w:name="Medium Shading 2 Accent 3" w:uiPriority="64"/>
-    <w:lsdException w:name="Medium List 1 Accent 3" w:uiPriority="65"/>
-    <w:lsdException w:name="Medium List 2 Accent 3" w:uiPriority="66"/>
-    <w:lsdException w:name="Medium Grid 1 Accent 3" w:uiPriority="67"/>
-    <w:lsdException w:name="Medium Grid 2 Accent 3" w:uiPriority="68"/>
-    <w:lsdException w:name="Medium Grid 3 Accent 3" w:uiPriority="69"/>
-    <w:lsdException w:name="Dark List Accent 3" w:uiPriority="70"/>
-    <w:lsdException w:name="Colorful Shading Accent 3" w:uiPriority="71"/>
-    <w:lsdException w:name="Colorful List Accent 3" w:uiPriority="72"/>
-    <w:lsdException w:name="Colorful Grid Accent 3" w:uiPriority="73"/>
-    <w:lsdException w:name="Light Shading Accent 4" w:uiPriority="60"/>
-    <w:lsdException w:name="Light List Accent 4" w:uiPriority="61"/>
-    <w:lsdException w:name="Light Grid Accent 4" w:uiPriority="62"/>
-    <w:lsdException w:name="Medium Shading 1 Accent 4" w:uiPriority="63"/>
-    <w:lsdException w:name="Medium Shading 2 Accent 4" w:uiPriority="64"/>
-    <w:lsdException w:name="Medium List 1 Accent 4" w:uiPriority="65"/>
-    <w:lsdException w:name="Medium List 2 Accent 4" w:uiPriority="66"/>
-    <w:lsdException w:name="Medium Grid 1 Accent 4" w:uiPriority="67"/>
-    <w:lsdException w:name="Medium Grid 2 Accent 4" w:uiPriority="68"/>
-    <w:lsdException w:name="Medium Grid 3 Accent 4" w:uiPriority="69"/>
-    <w:lsdException w:name="Dark List Accent 4" w:uiPriority="70"/>
-    <w:lsdException w:name="Colorful Shading Accent 4" w:uiPriority="71"/>
-    <w:lsdException w:name="Colorful List Accent 4" w:uiPriority="72"/>
-    <w:lsdException w:name="Colorful Grid Accent 4" w:uiPriority="73"/>
-    <w:lsdException w:name="Light Shading Accent 5" w:uiPriority="60"/>
-    <w:lsdException w:name="Light List Accent 5" w:uiPriority="61"/>
-    <w:lsdException w:name="Light Grid Accent 5" w:uiPriority="62"/>
-    <w:lsdException w:name="Medium Shading 1 Accent 5" w:uiPriority="63"/>
-    <w:lsdException w:name="Medium Shading 2 Accent 5" w:uiPriority="64"/>
-    <w:lsdException w:name="Medium List 1 Accent 5" w:uiPriority="65"/>
-    <w:lsdException w:name="Medium List 2 Accent 5" w:uiPriority="66"/>
-    <w:lsdException w:name="Medium Grid 1 Accent 5" w:uiPriority="67"/>
-    <w:lsdException w:name="Medium Grid 2 Accent 5" w:uiPriority="68"/>
-    <w:lsdException w:name="Medium Grid 3 Accent 5" w:uiPriority="69"/>
-    <w:lsdException w:name="Dark List Accent 5" w:uiPriority="70"/>
-    <w:lsdException w:name="Colorful Shading Accent 5" w:uiPriority="71"/>
-    <w:lsdException w:name="Colorful List Accent 5" w:uiPriority="72"/>
-    <w:lsdException w:name="Colorful Grid Accent 5" w:uiPriority="73"/>
-    <w:lsdException w:name="Light Shading Accent 6" w:uiPriority="60"/>
-    <w:lsdException w:name="Light List Accent 6" w:uiPriority="61"/>
-    <w:lsdException w:name="Light Grid Accent 6" w:uiPriority="62"/>
-    <w:lsdException w:name="Medium Shading 1 Accent 6" w:uiPriority="63"/>
-    <w:lsdException w:name="Medium Shading 2 Accent 6" w:uiPriority="64"/>
-    <w:lsdException w:name="Medium List 1 Accent 6" w:uiPriority="65"/>
-    <w:lsdException w:name="Medium List 2 Accent 6" w:uiPriority="66"/>
-    <w:lsdException w:name="Medium Grid 1 Accent 6" w:uiPriority="67"/>
-    <w:lsdException w:name="Medium Grid 2 Accent 6" w:uiPriority="68"/>
-    <w:lsdException w:name="Medium Grid 3 Accent 6" w:uiPriority="69"/>
-    <w:lsdException w:name="Dark List Accent 6" w:uiPriority="70"/>
-    <w:lsdException w:name="Colorful Shading Accent 6" w:uiPriority="71"/>
-    <w:lsdException w:name="Colorful List Accent 6" w:uiPriority="72"/>
-    <w:lsdException w:name="Colorful Grid Accent 6" w:uiPriority="73"/>
-    <w:lsdException w:name="Subtle Emphasis" w:uiPriority="19" w:qFormat="1"/>
-    <w:lsdException w:name="Intense Emphasis" w:uiPriority="21" w:qFormat="1"/>
-    <w:lsdException w:name="Subtle Reference" w:uiPriority="31" w:qFormat="1"/>
-    <w:lsdException w:name="Intense Reference" w:uiPriority="32" w:qFormat="1"/>
-    <w:lsdException w:name="Book Title" w:uiPriority="33" w:qFormat="1"/>
-    <w:lsdException w:name="Bibliography" w:semiHidden="1" w:uiPriority="37" w:unhideWhenUsed="1"/>
-    <w:lsdException w:name="TOC Heading" w:semiHidden="1" w:uiPriority="39" w:unhideWhenUsed="1" w:qFormat="1"/>
-    <w:lsdException w:name="Plain Table 1" w:uiPriority="41"/>
-    <w:lsdException w:name="Plain Table 2" w:uiPriority="42"/>
-    <w:lsdException w:name="Plain Table 3" w:uiPriority="43"/>
-    <w:lsdException w:name="Plain Table 4" w:uiPriority="44"/>
-    <w:lsdException w:name="Plain Table 5" w:uiPriority="45"/>
-    <w:lsdException w:name="Grid Table Light" w:uiPriority="40"/>
-    <w:lsdException w:name="Grid Table 1 Light" w:uiPriority="46"/>
-    <w:lsdException w:name="Grid Table 2" w:uiPriority="47"/>
-    <w:lsdException w:name="Grid Table 3" w:uiPriority="48"/>
-    <w:lsdException w:name="Grid Table 4" w:uiPriority="49"/>
-    <w:lsdException w:name="Grid Table 5 Dark" w:uiPriority="50"/>
-    <w:lsdException w:name="Grid Table 6 Colorful" w:uiPriority="51"/>
-    <w:lsdException w:name="Grid Table 7 Colorful" w:uiPriority="52"/>
-    <w:lsdException w:name="Grid Table 1 Light Accent 1" w:uiPriority="46"/>
-    <w:lsdException w:name="Grid Table 2 Accent 1" w:uiPriority="47"/>
-    <w:lsdException w:name="Grid Table 3 Accent 1" w:uiPriority="48"/>
-    <w:lsdException w:name="Grid Table 4 Accent 1" w:uiPriority="49"/>
-    <w:lsdException w:name="Grid Table 5 Dark Accent 1" w:uiPriority="50"/>
-    <w:lsdException w:name="Grid Table 6 Colorful Accent 1" w:uiPriority="51"/>
-    <w:lsdException w:name="Grid Table 7 Colorful Accent 1" w:uiPriority="52"/>
-    <w:lsdException w:name="Grid Table 1 Light Accent 2" w:uiPriority="46"/>
-    <w:lsdException w:name="Grid Table 2 Accent 2" w:uiPriority="47"/>
-    <w:lsdException w:name="Grid Table 3 Accent 2" w:uiPriority="48"/>
-    <w:lsdException w:name="Grid Table 4 Accent 2" w:uiPriority="49"/>
-    <w:lsdException w:name="Grid Table 5 Dark Accent 2" w:uiPriority="50"/>
-    <w:lsdException w:name="Grid Table 6 Colorful Accent 2" w:uiPriority="51"/>
-    <w:lsdException w:name="Grid Table 7 Colorful Accent 2" w:uiPriority="52"/>
-    <w:lsdException w:name="Grid Table 1 Light Accent 3" w:uiPriority="46"/>
-    <w:lsdException w:name="Grid Table 2 Accent 3" w:uiPriority="47"/>
-    <w:lsdException w:name="Grid Table 3 Accent 3" w:uiPriority="48"/>
-    <w:lsdException w:name="Grid Table 4 Accent 3" w:uiPriority="49"/>
-    <w:lsdException w:name="Grid Table 5 Dark Accent 3" w:uiPriority="50"/>
-    <w:lsdException w:name="Grid Table 6 Colorful Accent 3" w:uiPriority="51"/>
-    <w:lsdException w:name="Grid Table 7 Colorful Accent 3" w:uiPriority="52"/>
-    <w:lsdException w:name="Grid Table 1 Light Accent 4" w:uiPriority="46"/>
-    <w:lsdException w:name="Grid Table 2 Accent 4" w:uiPriority="47"/>
-    <w:lsdException w:name="Grid Table 3 Accent 4" w:uiPriority="48"/>
-    <w:lsdException w:name="Grid Table 4 Accent 4" w:uiPriority="49"/>
-    <w:lsdException w:name="Grid Table 5 Dark Accent 4" w:uiPriority="50"/>
-    <w:lsdException w:name="Grid Table 6 Colorful Accent 4" w:uiPriority="51"/>
-    <w:lsdException w:name="Grid Table 7 Colorful Accent 4" w:uiPriority="52"/>
-    <w:lsdException w:name="Grid Table 1 Light Accent 5" w:uiPriority="46"/>
-    <w:lsdException w:name="Grid Table 2 Accent 5" w:uiPriority="47"/>
-    <w:lsdException w:name="Grid Table 3 Accent 5" w:uiPriority="48"/>
-    <w:lsdException w:name="Grid Table 4 Accent 5" w:uiPriority="49"/>
-    <w:lsdException w:name="Grid Table 5 Dark Accent 5" w:uiPriority="50"/>
-    <w:lsdException w:name="Grid Table 6 Colorful Accent 5" w:uiPriority="51"/>
-    <w:lsdException w:name="Grid Table 7 Colorful Accent 5" w:uiPriority="52"/>
-    <w:lsdException w:name="Grid Table 1 Light Accent 6" w:uiPriority="46"/>
-    <w:lsdException w:name="Grid Table 2 Accent 6" w:uiPriority="47"/>
-    <w:lsdException w:name="Grid Table 3 Accent 6" w:uiPriority="48"/>
-    <w:lsdException w:name="Grid Table 4 Accent 6" w:uiPriority="49"/>
-    <w:lsdException w:name="Grid Table 5 Dark Accent 6" w:uiPriority="50"/>
-    <w:lsdException w:name="Grid Table 6 Colorful Accent 6" w:uiPriority="51"/>
-    <w:lsdException w:name="Grid Table 7 Colorful Accent 6" w:uiPriority="52"/>
-    <w:lsdException w:name="List Table 1 Light" w:uiPriority="46"/>
-    <w:lsdException w:name="List Table 2" w:uiPriority="47"/>
-    <w:lsdException w:name="List Table 3" w:uiPriority="48"/>
-    <w:lsdException w:name="List Table 4" w:uiPriority="49"/>
-    <w:lsdException w:name="List Table 5 Dark" w:uiPriority="50"/>
-    <w:lsdException w:name="List Table 6 Colorful" w:uiPriority="51"/>
-    <w:lsdException w:name="List Table 7 Colorful" w:uiPriority="52"/>
-    <w:lsdException w:name="List Table 1 Light Accent 1" w:uiPriority="46"/>
-    <w:lsdException w:name="List Table 2 Accent 1" w:uiPriority="47"/>
-    <w:lsdException w:name="List Table 3 Accent 1" w:uiPriority="48"/>
-    <w:lsdException w:name="List Table 4 Accent 1" w:uiPriority="49"/>
-    <w:lsdException w:name="List Table 5 Dark Accent 1" w:uiPriority="50"/>
-    <w:lsdException w:name="List Table 6 Colorful Accent 1" w:uiPriority="51"/>
-    <w:lsdException w:name="List Table 7 Colorful Accent 1" w:uiPriority="52"/>
-    <w:lsdException w:name="List Table 1 Light Accent 2" w:uiPriority="46"/>
-    <w:lsdException w:name="List Table 2 Accent 2" w:uiPriority="47"/>
-    <w:lsdException w:name="List Table 3 Accent 2" w:uiPriority="48"/>
-    <w:lsdException w:name="List Table 4 Accent 2" w:uiPriority="49"/>
-    <w:lsdException w:name="List Table 5 Dark Accent 2" w:uiPriority="50"/>
-    <w:lsdException w:name="List Table 6 Colorful Accent 2" w:uiPriority="51"/>
-    <w:lsdException w:name="List Table 7 Colorful Accent 2" w:uiPriority="52"/>
-    <w:lsdException w:name="List Table 1 Light Accent 3" w:uiPriority="46"/>
-    <w:lsdException w:name="List Table 2 Accent 3" w:uiPriority="47"/>
-    <w:lsdException w:name="List Table 3 Accent 3" w:uiPriority="48"/>
-    <w:lsdException w:name="List Table 4 Accent 3" w:uiPriority="49"/>
-    <w:lsdException w:name="List Table 5 Dark Accent 3" w:uiPriority="50"/>
-    <w:lsdException w:name="List Table 6 Colorful Accent 3" w:uiPriority="51"/>
-    <w:lsdException w:name="List Table 7 Colorful Accent 3" w:uiPriority="52"/>
-    <w:lsdException w:name="List Table 1 Light Accent 4" w:uiPriority="46"/>
-    <w:lsdException w:name="List Table 2 Accent 4" w:uiPriority="47"/>
-    <w:lsdException w:name="List Table 3 Accent 4" w:uiPriority="48"/>
-    <w:lsdException w:name="List Table 4 Accent 4" w:uiPriority="49"/>
-    <w:lsdException w:name="List Table 5 Dark Accent 4" w:uiPriority="50"/>
-    <w:lsdException w:name="List Table 6 Colorful Accent 4" w:uiPriority="51"/>
-    <w:lsdException w:name="List Table 7 Colorful Accent 4" w:uiPriority="52"/>
-    <w:lsdException w:name="List Table 1 Light Accent 5" w:uiPriority="46"/>
-    <w:lsdException w:name="List Table 2 Accent 5" w:uiPriority="47"/>
-    <w:lsdException w:name="List Table 3 Accent 5" w:uiPriority="48"/>
-    <w:lsdException w:name="List Table 4 Accent 5" w:uiPriority="49"/>
-    <w:lsdException w:name="List Table 5 Dark Accent 5" w:uiPriority="50"/>
-    <w:lsdException w:name="List Table 6 Colorful Accent 5" w:uiPriority="51"/>
-    <w:lsdException w:name="List Table 7 Colorful Accent 5" w:uiPriority="52"/>
-    <w:lsdException w:name="List Table 1 Light Accent 6" w:uiPriority="46"/>
-    <w:lsdException w:name="List Table 2 Accent 6" w:uiPriority="47"/>
-    <w:lsdException w:name="List Table 3 Accent 6" w:uiPriority="48"/>
-    <w:lsdException w:name="List Table 4 Accent 6" w:uiPriority="49"/>
-    <w:lsdException w:name="List Table 5 Dark Accent 6" w:uiPriority="50"/>
-    <w:lsdException w:name="List Table 6 Colorful Accent 6" w:uiPriority="51"/>
-    <w:lsdException w:name="List Table 7 Colorful Accent 6" w:uiPriority="52"/>
+  <w:latentStyles w:defLockedState="0" w:defUIPriority="99" w:defSemiHidden="1" w:defUnhideWhenUsed="1" w:defQFormat="0" w:count="267">
+    <w:lsdException w:name="Normal" w:semiHidden="0" w:uiPriority="0" w:unhideWhenUsed="0" w:qFormat="1"/>
+    <w:lsdException w:name="heading 1" w:semiHidden="0" w:uiPriority="9" w:unhideWhenUsed="0" w:qFormat="1"/>
+    <w:lsdException w:name="heading 2" w:uiPriority="9" w:qFormat="1"/>
+    <w:lsdException w:name="heading 3" w:uiPriority="9" w:qFormat="1"/>
+    <w:lsdException w:name="heading 4" w:uiPriority="9" w:qFormat="1"/>
+    <w:lsdException w:name="heading 5" w:uiPriority="9" w:qFormat="1"/>
+    <w:lsdException w:name="heading 6" w:uiPriority="9" w:qFormat="1"/>
+    <w:lsdException w:name="heading 7" w:uiPriority="9" w:qFormat="1"/>
+    <w:lsdException w:name="heading 8" w:uiPriority="9" w:qFormat="1"/>
+    <w:lsdException w:name="heading 9" w:uiPriority="9" w:qFormat="1"/>
+    <w:lsdException w:name="toc 1" w:uiPriority="39"/>
+    <w:lsdException w:name="toc 2" w:uiPriority="39"/>
+    <w:lsdException w:name="toc 3" w:uiPriority="39"/>
+    <w:lsdException w:name="toc 4" w:uiPriority="39"/>
+    <w:lsdException w:name="toc 5" w:uiPriority="39"/>
+    <w:lsdException w:name="toc 6" w:uiPriority="39"/>
+    <w:lsdException w:name="toc 7" w:uiPriority="39"/>
+    <w:lsdException w:name="toc 8" w:uiPriority="39"/>
+    <w:lsdException w:name="toc 9" w:uiPriority="39"/>
+    <w:lsdException w:name="caption" w:uiPriority="35" w:qFormat="1"/>
+    <w:lsdException w:name="Title" w:semiHidden="0" w:uiPriority="10" w:unhideWhenUsed="0" w:qFormat="1"/>
+    <w:lsdException w:name="Default Paragraph Font" w:uiPriority="1"/>
+    <w:lsdException w:name="Subtitle" w:semiHidden="0" w:uiPriority="11" w:unhideWhenUsed="0" w:qFormat="1"/>
+    <w:lsdException w:name="Strong" w:semiHidden="0" w:uiPriority="22" w:unhideWhenUsed="0" w:qFormat="1"/>
+    <w:lsdException w:name="Emphasis" w:semiHidden="0" w:uiPriority="20" w:unhideWhenUsed="0" w:qFormat="1"/>
+    <w:lsdException w:name="Table Grid" w:semiHidden="0" w:uiPriority="39" w:unhideWhenUsed="0"/>
+    <w:lsdException w:name="Placeholder Text" w:unhideWhenUsed="0"/>
+    <w:lsdException w:name="No Spacing" w:semiHidden="0" w:uiPriority="1" w:unhideWhenUsed="0" w:qFormat="1"/>
+    <w:lsdException w:name="Light Shading" w:semiHidden="0" w:uiPriority="60" w:unhideWhenUsed="0"/>
+    <w:lsdException w:name="Light List" w:semiHidden="0" w:uiPriority="61" w:unhideWhenUsed="0"/>
+    <w:lsdException w:name="Light Grid" w:semiHidden="0" w:uiPriority="62" w:unhideWhenUsed="0"/>
+    <w:lsdException w:name="Medium Shading 1" w:semiHidden="0" w:uiPriority="63" w:unhideWhenUsed="0"/>
+    <w:lsdException w:name="Medium Shading 2" w:semiHidden="0" w:uiPriority="64" w:unhideWhenUsed="0"/>
+    <w:lsdException w:name="Medium List 1" w:semiHidden="0" w:uiPriority="65" w:unhideWhenUsed="0"/>
+    <w:lsdException w:name="Medium List 2" w:semiHidden="0" w:uiPriority="66" w:unhideWhenUsed="0"/>
+    <w:lsdException w:name="Medium Grid 1" w:semiHidden="0" w:uiPriority="67" w:unhideWhenUsed="0"/>
+    <w:lsdException w:name="Medium Grid 2" w:semiHidden="0" w:uiPriority="68" w:unhideWhenUsed="0"/>
+    <w:lsdException w:name="Medium Grid 3" w:semiHidden="0" w:uiPriority="69" w:unhideWhenUsed="0"/>
+    <w:lsdException w:name="Dark List" w:semiHidden="0" w:uiPriority="70" w:unhideWhenUsed="0"/>
+    <w:lsdException w:name="Colorful Shading" w:semiHidden="0" w:uiPriority="71" w:unhideWhenUsed="0"/>
+    <w:lsdException w:name="Colorful List" w:semiHidden="0" w:uiPriority="72" w:unhideWhenUsed="0"/>
+    <w:lsdException w:name="Colorful Grid" w:semiHidden="0" w:uiPriority="73" w:unhideWhenUsed="0"/>
+    <w:lsdException w:name="Light Shading Accent 1" w:semiHidden="0" w:uiPriority="60" w:unhideWhenUsed="0"/>
+    <w:lsdException w:name="Light List Accent 1" w:semiHidden="0" w:uiPriority="61" w:unhideWhenUsed="0"/>
+    <w:lsdException w:name="Light Grid Accent 1" w:semiHidden="0" w:uiPriority="62" w:unhideWhenUsed="0"/>
+    <w:lsdException w:name="Medium Shading 1 Accent 1" w:semiHidden="0" w:uiPriority="63" w:unhideWhenUsed="0"/>
+    <w:lsdException w:name="Medium Shading 2 Accent 1" w:semiHidden="0" w:uiPriority="64" w:unhideWhenUsed="0"/>
+    <w:lsdException w:name="Medium List 1 Accent 1" w:semiHidden="0" w:uiPriority="65" w:unhideWhenUsed="0"/>
+    <w:lsdException w:name="Revision" w:unhideWhenUsed="0"/>
+    <w:lsdException w:name="List Paragraph" w:semiHidden="0" w:uiPriority="34" w:unhideWhenUsed="0" w:qFormat="1"/>
+    <w:lsdException w:name="Quote" w:semiHidden="0" w:uiPriority="29" w:unhideWhenUsed="0" w:qFormat="1"/>
+    <w:lsdException w:name="Intense Quote" w:semiHidden="0" w:uiPriority="30" w:unhideWhenUsed="0" w:qFormat="1"/>
+    <w:lsdException w:name="Medium List 2 Accent 1" w:semiHidden="0" w:uiPriority="66" w:unhideWhenUsed="0"/>
+    <w:lsdException w:name="Medium Grid 1 Accent 1" w:semiHidden="0" w:uiPriority="67" w:unhideWhenUsed="0"/>
+    <w:lsdException w:name="Medium Grid 2 Accent 1" w:semiHidden="0" w:uiPriority="68" w:unhideWhenUsed="0"/>
+    <w:lsdException w:name="Medium Grid 3 Accent 1" w:semiHidden="0" w:uiPriority="69" w:unhideWhenUsed="0"/>
+    <w:lsdException w:name="Dark List Accent 1" w:semiHidden="0" w:uiPriority="70" w:unhideWhenUsed="0"/>
+    <w:lsdException w:name="Colorful Shading Accent 1" w:semiHidden="0" w:uiPriority="71" w:unhideWhenUsed="0"/>
+    <w:lsdException w:name="Colorful List Accent 1" w:semiHidden="0" w:uiPriority="72" w:unhideWhenUsed="0"/>
+    <w:lsdException w:name="Colorful Grid Accent 1" w:semiHidden="0" w:uiPriority="73" w:unhideWhenUsed="0"/>
+    <w:lsdException w:name="Light Shading Accent 2" w:semiHidden="0" w:uiPriority="60" w:unhideWhenUsed="0"/>
+    <w:lsdException w:name="Light List Accent 2" w:semiHidden="0" w:uiPriority="61" w:unhideWhenUsed="0"/>
+    <w:lsdException w:name="Light Grid Accent 2" w:semiHidden="0" w:uiPriority="62" w:unhideWhenUsed="0"/>
+    <w:lsdException w:name="Medium Shading 1 Accent 2" w:semiHidden="0" w:uiPriority="63" w:unhideWhenUsed="0"/>
+    <w:lsdException w:name="Medium Shading 2 Accent 2" w:semiHidden="0" w:uiPriority="64" w:unhideWhenUsed="0"/>
+    <w:lsdException w:name="Medium List 1 Accent 2" w:semiHidden="0" w:uiPriority="65" w:unhideWhenUsed="0"/>
+    <w:lsdException w:name="Medium List 2 Accent 2" w:semiHidden="0" w:uiPriority="66" w:unhideWhenUsed="0"/>
+    <w:lsdException w:name="Medium Grid 1 Accent 2" w:semiHidden="0" w:uiPriority="67" w:unhideWhenUsed="0"/>
+    <w:lsdException w:name="Medium Grid 2 Accent 2" w:semiHidden="0" w:uiPriority="68" w:unhideWhenUsed="0"/>
+    <w:lsdException w:name="Medium Grid 3 Accent 2" w:semiHidden="0" w:uiPriority="69" w:unhideWhenUsed="0"/>
+    <w:lsdException w:name="Dark List Accent 2" w:semiHidden="0" w:uiPriority="70" w:unhideWhenUsed="0"/>
+    <w:lsdException w:name="Colorful Shading Accent 2" w:semiHidden="0" w:uiPriority="71" w:unhideWhenUsed="0"/>
+    <w:lsdException w:name="Colorful List Accent 2" w:semiHidden="0" w:uiPriority="72" w:unhideWhenUsed="0"/>
+    <w:lsdException w:name="Colorful Grid Accent 2" w:semiHidden="0" w:uiPriority="73" w:unhideWhenUsed="0"/>
+    <w:lsdException w:name="Light Shading Accent 3" w:semiHidden="0" w:uiPriority="60" w:unhideWhenUsed="0"/>
+    <w:lsdException w:name="Light List Accent 3" w:semiHidden="0" w:uiPriority="61" w:unhideWhenUsed="0"/>
+    <w:lsdException w:name="Light Grid Accent 3" w:semiHidden="0" w:uiPriority="62" w:unhideWhenUsed="0"/>
+    <w:lsdException w:name="Medium Shading 1 Accent 3" w:semiHidden="0" w:uiPriority="63" w:unhideWhenUsed="0"/>
+    <w:lsdException w:name="Medium Shading 2 Accent 3" w:semiHidden="0" w:uiPriority="64" w:unhideWhenUsed="0"/>
+    <w:lsdException w:name="Medium List 1 Accent 3" w:semiHidden="0" w:uiPriority="65" w:unhideWhenUsed="0"/>
+    <w:lsdException w:name="Medium List 2 Accent 3" w:semiHidden="0" w:uiPriority="66" w:unhideWhenUsed="0"/>
+    <w:lsdException w:name="Medium Grid 1 Accent 3" w:semiHidden="0" w:uiPriority="67" w:unhideWhenUsed="0"/>
+    <w:lsdException w:name="Medium Grid 2 Accent 3" w:semiHidden="0" w:uiPriority="68" w:unhideWhenUsed="0"/>
+    <w:lsdException w:name="Medium Grid 3 Accent 3" w:semiHidden="0" w:uiPriority="69" w:unhideWhenUsed="0"/>
+    <w:lsdException w:name="Dark List Accent 3" w:semiHidden="0" w:uiPriority="70" w:unhideWhenUsed="0"/>
+    <w:lsdException w:name="Colorful Shading Accent 3" w:semiHidden="0" w:uiPriority="71" w:unhideWhenUsed="0"/>
+    <w:lsdException w:name="Colorful List Accent 3" w:semiHidden="0" w:uiPriority="72" w:unhideWhenUsed="0"/>
+    <w:lsdException w:name="Colorful Grid Accent 3" w:semiHidden="0" w:uiPriority="73" w:unhideWhenUsed="0"/>
+    <w:lsdException w:name="Light Shading Accent 4" w:semiHidden="0" w:uiPriority="60" w:unhideWhenUsed="0"/>
+    <w:lsdException w:name="Light List Accent 4" w:semiHidden="0" w:uiPriority="61" w:unhideWhenUsed="0"/>
+    <w:lsdException w:name="Light Grid Accent 4" w:semiHidden="0" w:uiPriority="62" w:unhideWhenUsed="0"/>
+    <w:lsdException w:name="Medium Shading 1 Accent 4" w:semiHidden="0" w:uiPriority="63" w:unhideWhenUsed="0"/>
+    <w:lsdException w:name="Medium Shading 2 Accent 4" w:semiHidden="0" w:uiPriority="64" w:unhideWhenUsed="0"/>
+    <w:lsdException w:name="Medium List 1 Accent 4" w:semiHidden="0" w:uiPriority="65" w:unhideWhenUsed="0"/>
+    <w:lsdException w:name="Medium List 2 Accent 4" w:semiHidden="0" w:uiPriority="66" w:unhideWhenUsed="0"/>
+    <w:lsdException w:name="Medium Grid 1 Accent 4" w:semiHidden="0" w:uiPriority="67" w:unhideWhenUsed="0"/>
+    <w:lsdException w:name="Medium Grid 2 Accent 4" w:semiHidden="0" w:uiPriority="68" w:unhideWhenUsed="0"/>
+    <w:lsdException w:name="Medium Grid 3 Accent 4" w:semiHidden="0" w:uiPriority="69" w:unhideWhenUsed="0"/>
+    <w:lsdException w:name="Dark List Accent 4" w:semiHidden="0" w:uiPriority="70" w:unhideWhenUsed="0"/>
+    <w:lsdException w:name="Colorful Shading Accent 4" w:semiHidden="0" w:uiPriority="71" w:unhideWhenUsed="0"/>
+    <w:lsdException w:name="Colorful List Accent 4" w:semiHidden="0" w:uiPriority="72" w:unhideWhenUsed="0"/>
+    <w:lsdException w:name="Colorful Grid Accent 4" w:semiHidden="0" w:uiPriority="73" w:unhideWhenUsed="0"/>
+    <w:lsdException w:name="Light Shading Accent 5" w:semiHidden="0" w:uiPriority="60" w:unhideWhenUsed="0"/>
+    <w:lsdException w:name="Light List Accent 5" w:semiHidden="0" w:uiPriority="61" w:unhideWhenUsed="0"/>
+    <w:lsdException w:name="Light Grid Accent 5" w:semiHidden="0" w:uiPriority="62" w:unhideWhenUsed="0"/>
+    <w:lsdException w:name="Medium Shading 1 Accent 5" w:semiHidden="0" w:uiPriority="63" w:unhideWhenUsed="0"/>
+    <w:lsdException w:name="Medium Shading 2 Accent 5" w:semiHidden="0" w:uiPriority="64" w:unhideWhenUsed="0"/>
+    <w:lsdException w:name="Medium List 1 Accent 5" w:semiHidden="0" w:uiPriority="65" w:unhideWhenUsed="0"/>
+    <w:lsdException w:name="Medium List 2 Accent 5" w:semiHidden="0" w:uiPriority="66" w:unhideWhenUsed="0"/>
+    <w:lsdException w:name="Medium Grid 1 Accent 5" w:semiHidden="0" w:uiPriority="67" w:unhideWhenUsed="0"/>
+    <w:lsdException w:name="Medium Grid 2 Accent 5" w:semiHidden="0" w:uiPriority="68" w:unhideWhenUsed="0"/>
+    <w:lsdException w:name="Medium Grid 3 Accent 5" w:semiHidden="0" w:uiPriority="69" w:unhideWhenUsed="0"/>
+    <w:lsdException w:name="Dark List Accent 5" w:semiHidden="0" w:uiPriority="70" w:unhideWhenUsed="0"/>
+    <w:lsdException w:name="Colorful Shading Accent 5" w:semiHidden="0" w:uiPriority="71" w:unhideWhenUsed="0"/>
+    <w:lsdException w:name="Colorful List Accent 5" w:semiHidden="0" w:uiPriority="72" w:unhideWhenUsed="0"/>
+    <w:lsdException w:name="Colorful Grid Accent 5" w:semiHidden="0" w:uiPriority="73" w:unhideWhenUsed="0"/>
+    <w:lsdException w:name="Light Shading Accent 6" w:semiHidden="0" w:uiPriority="60" w:unhideWhenUsed="0"/>
+    <w:lsdException w:name="Light List Accent 6" w:semiHidden="0" w:uiPriority="61" w:unhideWhenUsed="0"/>
+    <w:lsdException w:name="Light Grid Accent 6" w:semiHidden="0" w:uiPriority="62" w:unhideWhenUsed="0"/>
+    <w:lsdException w:name="Medium Shading 1 Accent 6" w:semiHidden="0" w:uiPriority="63" w:unhideWhenUsed="0"/>
+    <w:lsdException w:name="Medium Shading 2 Accent 6" w:semiHidden="0" w:uiPriority="64" w:unhideWhenUsed="0"/>
+    <w:lsdException w:name="Medium List 1 Accent 6" w:semiHidden="0" w:uiPriority="65" w:unhideWhenUsed="0"/>
+    <w:lsdException w:name="Medium List 2 Accent 6" w:semiHidden="0" w:uiPriority="66" w:unhideWhenUsed="0"/>
+    <w:lsdException w:name="Medium Grid 1 Accent 6" w:semiHidden="0" w:uiPriority="67" w:unhideWhenUsed="0"/>
+    <w:lsdException w:name="Medium Grid 2 Accent 6" w:semiHidden="0" w:uiPriority="68" w:unhideWhenUsed="0"/>
+    <w:lsdException w:name="Medium Grid 3 Accent 6" w:semiHidden="0" w:uiPriority="69" w:unhideWhenUsed="0"/>
+    <w:lsdException w:name="Dark List Accent 6" w:semiHidden="0" w:uiPriority="70" w:unhideWhenUsed="0"/>
+    <w:lsdException w:name="Colorful Shading Accent 6" w:semiHidden="0" w:uiPriority="71" w:unhideWhenUsed="0"/>
+    <w:lsdException w:name="Colorful List Accent 6" w:semiHidden="0" w:uiPriority="72" w:unhideWhenUsed="0"/>
+    <w:lsdException w:name="Colorful Grid Accent 6" w:semiHidden="0" w:uiPriority="73" w:unhideWhenUsed="0"/>
+    <w:lsdException w:name="Subtle Emphasis" w:semiHidden="0" w:uiPriority="19" w:unhideWhenUsed="0" w:qFormat="1"/>
+    <w:lsdException w:name="Intense Emphasis" w:semiHidden="0" w:uiPriority="21" w:unhideWhenUsed="0" w:qFormat="1"/>
+    <w:lsdException w:name="Subtle Reference" w:semiHidden="0" w:uiPriority="31" w:unhideWhenUsed="0" w:qFormat="1"/>
+    <w:lsdException w:name="Intense Reference" w:semiHidden="0" w:uiPriority="32" w:unhideWhenUsed="0" w:qFormat="1"/>
+    <w:lsdException w:name="Book Title" w:semiHidden="0" w:uiPriority="33" w:unhideWhenUsed="0" w:qFormat="1"/>
+    <w:lsdException w:name="Bibliography" w:uiPriority="37"/>
+    <w:lsdException w:name="TOC Heading" w:uiPriority="39" w:qFormat="1"/>
   </w:latentStyles>
   <w:style w:type="paragraph" w:default="1" w:styleId="Normal">
     <w:name w:val="Normal"/>
     <w:qFormat/>
+    <w:rsid w:val="005B2C8E"/>
   </w:style>
   <w:style w:type="character" w:default="1" w:styleId="Fuentedeprrafopredeter">
     <w:name w:val="Default Paragraph Font"/>
@@ -5875,6 +5128,7 @@
     <w:uiPriority w:val="99"/>
     <w:semiHidden/>
     <w:unhideWhenUsed/>
+    <w:qFormat/>
     <w:tblPr>
       <w:tblInd w:w="0" w:type="dxa"/>
       <w:tblCellMar>
@@ -5893,9 +5147,11 @@
   </w:style>
   <w:style w:type="paragraph" w:customStyle="1" w:styleId="F214CEEB9E764463B9C7EC94F11DAB05">
     <w:name w:val="F214CEEB9E764463B9C7EC94F11DAB05"/>
+    <w:rsid w:val="005B2C8E"/>
   </w:style>
   <w:style w:type="paragraph" w:customStyle="1" w:styleId="CFC610D93EA04E57B2A71E9DAD87497F">
     <w:name w:val="CFC610D93EA04E57B2A71E9DAD87497F"/>
+    <w:rsid w:val="005B2C8E"/>
   </w:style>
   <w:style w:type="paragraph" w:customStyle="1" w:styleId="9F16C4A84EE84289B437064F92DE4A4D">
     <w:name w:val="9F16C4A84EE84289B437064F92DE4A4D"/>
@@ -5917,7 +5173,7 @@
 </file>
 
 <file path=word/glossary/webSettings.xml><?xml version="1.0" encoding="utf-8"?>
-<w:webSettings xmlns:mc="http://schemas.openxmlformats.org/markup-compatibility/2006" xmlns:r="http://schemas.openxmlformats.org/officeDocument/2006/relationships" xmlns:w="http://schemas.openxmlformats.org/wordprocessingml/2006/main" xmlns:w14="http://schemas.microsoft.com/office/word/2010/wordml" xmlns:w15="http://schemas.microsoft.com/office/word/2012/wordml" mc:Ignorable="w14 w15">
+<w:webSettings xmlns:r="http://schemas.openxmlformats.org/officeDocument/2006/relationships" xmlns:w="http://schemas.openxmlformats.org/wordprocessingml/2006/main">
   <w:optimizeForBrowser/>
   <w:allowPNG/>
 </w:webSettings>
@@ -5966,7 +5222,7 @@
     </a:clrScheme>
     <a:fontScheme name="Office">
       <a:majorFont>
-        <a:latin typeface="Calibri Light" panose="020F0302020204030204"/>
+        <a:latin typeface="Calibri Light"/>
         <a:ea typeface=""/>
         <a:cs typeface=""/>
         <a:font script="Jpan" typeface="ＭＳ ゴシック"/>
@@ -6001,7 +5257,7 @@
         <a:font script="Geor" typeface="Sylfaen"/>
       </a:majorFont>
       <a:minorFont>
-        <a:latin typeface="Calibri" panose="020F0502020204030204"/>
+        <a:latin typeface="Calibri"/>
         <a:ea typeface=""/>
         <a:cs typeface=""/>
         <a:font script="Jpan" typeface="ＭＳ 明朝"/>
@@ -6178,7 +5434,7 @@
   <a:extraClrSchemeLst/>
   <a:extLst>
     <a:ext uri="{05A4C25C-085E-4340-85A3-A5531E510DB2}">
-      <thm15:themeFamily xmlns:thm15="http://schemas.microsoft.com/office/thememl/2012/main" name="Office Theme" id="{62F939B6-93AF-4DB8-9C6B-D6C7DFDC589F}" vid="{4A3C46E8-61CC-4603-A589-7422A47A8E4A}"/>
+      <thm15:themeFamily xmlns:thm15="http://schemas.microsoft.com/office/thememl/2012/main" xmlns="" name="Office Theme" id="{62F939B6-93AF-4DB8-9C6B-D6C7DFDC589F}" vid="{4A3C46E8-61CC-4603-A589-7422A47A8E4A}"/>
     </a:ext>
   </a:extLst>
 </a:theme>
@@ -6208,7 +5464,7 @@
 </file>
 
 <file path=customXml/itemProps2.xml><?xml version="1.0" encoding="utf-8"?>
-<ds:datastoreItem xmlns:ds="http://schemas.openxmlformats.org/officeDocument/2006/customXml" ds:itemID="{8918D12B-49D8-4990-A401-3ED9F2381D86}">
+<ds:datastoreItem xmlns:ds="http://schemas.openxmlformats.org/officeDocument/2006/customXml" ds:itemID="{A3BA620B-1C85-4E70-B5C9-5DFE769F3F66}">
   <ds:schemaRefs>
     <ds:schemaRef ds:uri="http://schemas.openxmlformats.org/officeDocument/2006/bibliography"/>
   </ds:schemaRefs>

</xml_diff>